<commit_message>
joane - More RRL
</commit_message>
<xml_diff>
--- a/joane/Llamera, Joane Marie_MIT Capstone 1.docx
+++ b/joane/Llamera, Joane Marie_MIT Capstone 1.docx
@@ -8805,7 +8805,25 @@
           <w:color w:val="auto"/>
           <w:szCs w:val="26"/>
         </w:rPr>
-        <w:t>A time series is a sequence of data points that occur in successive order over some period of time. This can be contrasted with cross-sectional data, which captures a point-in-time.</w:t>
+        <w:t xml:space="preserve">A time series is a sequence of data points that occur in successive order over some </w:t>
+      </w:r>
+      <w:proofErr w:type="gramStart"/>
+      <w:r>
+        <w:rPr>
+          <w:rFonts w:eastAsia="Times New Roman"/>
+          <w:color w:val="auto"/>
+          <w:szCs w:val="26"/>
+        </w:rPr>
+        <w:t>period of time</w:t>
+      </w:r>
+      <w:proofErr w:type="gramEnd"/>
+      <w:r>
+        <w:rPr>
+          <w:rFonts w:eastAsia="Times New Roman"/>
+          <w:color w:val="auto"/>
+          <w:szCs w:val="26"/>
+        </w:rPr>
+        <w:t>. This can be contrasted with cross-sectional data, which captures a point-in-time.</w:t>
       </w:r>
     </w:p>
     <w:p>
@@ -9254,6 +9272,50 @@
     <w:p>
       <w:pPr>
         <w:spacing w:after="0"/>
+        <w:rPr>
+          <w:b/>
+        </w:rPr>
+      </w:pPr>
+    </w:p>
+    <w:p>
+      <w:pPr>
+        <w:spacing w:after="0"/>
+        <w:rPr>
+          <w:b/>
+        </w:rPr>
+      </w:pPr>
+      <w:r>
+        <w:rPr>
+          <w:b/>
+        </w:rPr>
+        <w:t>Covid 19 and Social Distancing</w:t>
+      </w:r>
+    </w:p>
+    <w:p>
+      <w:pPr>
+        <w:spacing w:after="0"/>
+        <w:rPr>
+          <w:b/>
+        </w:rPr>
+      </w:pPr>
+    </w:p>
+    <w:p>
+      <w:pPr>
+        <w:spacing w:after="0"/>
+        <w:rPr>
+          <w:bCs/>
+        </w:rPr>
+      </w:pPr>
+      <w:r>
+        <w:rPr>
+          <w:bCs/>
+        </w:rPr>
+        <w:t>Insert related literature and studies</w:t>
+      </w:r>
+    </w:p>
+    <w:p>
+      <w:pPr>
+        <w:spacing w:after="0"/>
         <w:ind w:left="360" w:firstLine="0"/>
         <w:rPr>
           <w:b/>
@@ -9289,10 +9351,7 @@
         <w:t xml:space="preserve">The acronym QR Code refers to a machine-readable optical label that contains information about the related item or product. When compared to 1-D Codes, 2-D Codes can store more data in a less amount of area. </w:t>
       </w:r>
       <w:r>
-        <w:t xml:space="preserve">Unlike in Bar Codes on which </w:t>
-      </w:r>
-      <w:r>
-        <w:t>i</w:t>
+        <w:t>Unlike in Bar Codes on which i</w:t>
       </w:r>
       <w:r>
         <w:t>nformation is only coded in one direction</w:t>
@@ -9520,6 +9579,7 @@
               <w:jc w:val="left"/>
             </w:pPr>
             <w:r>
+              <w:lastRenderedPageBreak/>
               <w:t>Reduced Space</w:t>
             </w:r>
           </w:p>
@@ -9676,123 +9736,122 @@
         <w:spacing w:after="0"/>
       </w:pPr>
       <w:r>
+        <w:t>Denso Wave, a Toyota subsidiary firm in Japan, was the first to deploy QR codes in 1994. Other industries attempted to embrace this technology after its successful adoption at Denso Wave. The QR code is patented by Denso Wave, although it can be used elsewhere in the world. In 2011, the telecoms industry was the first to commercialize the QR code.</w:t>
+      </w:r>
+    </w:p>
+    <w:p>
+      <w:pPr>
+        <w:spacing w:after="0"/>
+      </w:pPr>
+    </w:p>
+    <w:p>
+      <w:pPr>
+        <w:spacing w:after="0"/>
+      </w:pPr>
+      <w:r>
+        <w:t>The popularity of these codes is primarily due to the following features, according to an article titled “Two-Level QR Code for Private Message Sharing and Document Authentication” (</w:t>
+      </w:r>
+      <w:proofErr w:type="spellStart"/>
+      <w:r>
+        <w:t>Tkachenko</w:t>
+      </w:r>
+      <w:proofErr w:type="spellEnd"/>
+      <w:r>
+        <w:t xml:space="preserve"> et al, 2016): they are robust to the copying process, easy to read by any device and any user, they have a high encoding capacity enhanced by error correction facilities, they have a small size and a low cost.</w:t>
+      </w:r>
+    </w:p>
+    <w:p>
+      <w:pPr>
+        <w:spacing w:after="0"/>
+      </w:pPr>
+    </w:p>
+    <w:p>
+      <w:pPr>
+        <w:spacing w:after="0"/>
+      </w:pPr>
+      <w:r>
+        <w:t>Those evident advantages, however, are not without their drawbacks:</w:t>
+      </w:r>
+    </w:p>
+    <w:p>
+      <w:pPr>
+        <w:spacing w:after="0"/>
+      </w:pPr>
+    </w:p>
+    <w:p>
+      <w:pPr>
+        <w:spacing w:after="0"/>
+      </w:pPr>
+      <w:r>
+        <w:t>1) Even though the information encoded in a QR code is ciphered and hence only legible to authorized users (the distinction between "see" and "understand"), it is always accessible to everyone.</w:t>
+      </w:r>
+    </w:p>
+    <w:p>
+      <w:pPr>
+        <w:spacing w:after="0"/>
+      </w:pPr>
+      <w:r>
+        <w:t>2) Due to its insensitivity to the Print-and-Scan (P&amp;S) procedure, it is impossible to identify an original printed QR code from a copy.</w:t>
+      </w:r>
+    </w:p>
+    <w:p>
+      <w:pPr>
+        <w:spacing w:after="0"/>
+      </w:pPr>
+    </w:p>
+    <w:p>
+      <w:pPr>
+        <w:spacing w:after="0"/>
+      </w:pPr>
+      <w:r>
+        <w:t>This machine-readable matrix code is made up of black and white squares. It can hold URL (Uniform Resource Locator) information, contact information, links to videos or photographs, plain text, and other sorts of material (ISO/IEC 18004, 2000).</w:t>
+      </w:r>
+    </w:p>
+    <w:p>
+      <w:pPr>
+        <w:spacing w:after="0"/>
+      </w:pPr>
+    </w:p>
+    <w:p>
+      <w:pPr>
+        <w:spacing w:after="0"/>
+      </w:pPr>
+      <w:r>
+        <w:t>The QR code architecture is discussed in a study titled "</w:t>
+      </w:r>
+      <w:r>
+        <w:t>QR Code Analysis</w:t>
+      </w:r>
+      <w:r>
+        <w:t>"</w:t>
+      </w:r>
+      <w:r>
+        <w:t xml:space="preserve"> </w:t>
+      </w:r>
+      <w:r>
+        <w:t>(</w:t>
+      </w:r>
+      <w:r>
+        <w:t>Singh</w:t>
+      </w:r>
+      <w:r>
+        <w:t>, 201</w:t>
+      </w:r>
+      <w:r>
+        <w:t>6</w:t>
+      </w:r>
+      <w:r>
+        <w:t xml:space="preserve">). Each QR code symbol has a square pattern to it. There are two regions in this square </w:t>
+      </w:r>
+      <w:r>
         <w:lastRenderedPageBreak/>
-        <w:t>Denso Wave, a Toyota subsidiary firm in Japan, was the first to deploy QR codes in 1994. Other industries attempted to embrace this technology after its successful adoption at Denso Wave. The QR code is patented by Denso Wave, although it can be used elsewhere in the world. In 2011, the telecoms industry was the first to commercialize the QR code.</w:t>
-      </w:r>
-    </w:p>
-    <w:p>
-      <w:pPr>
-        <w:spacing w:after="0"/>
-      </w:pPr>
-    </w:p>
-    <w:p>
-      <w:pPr>
-        <w:spacing w:after="0"/>
-      </w:pPr>
-      <w:r>
-        <w:t>The popularity of these codes is primarily due to the following features, according to an article titled “Two-Level QR Code for Private Message Sharing and Document Authentication” (</w:t>
-      </w:r>
-      <w:proofErr w:type="spellStart"/>
-      <w:r>
-        <w:t>Tkachenko</w:t>
-      </w:r>
-      <w:proofErr w:type="spellEnd"/>
-      <w:r>
-        <w:t xml:space="preserve"> et al, 2016): they are robust to the copying process, easy to read by any device and any user, they have a high encoding capacity enhanced by error correction facilities, they have a small size and a low cost.</w:t>
-      </w:r>
-    </w:p>
-    <w:p>
-      <w:pPr>
-        <w:spacing w:after="0"/>
-      </w:pPr>
-    </w:p>
-    <w:p>
-      <w:pPr>
-        <w:spacing w:after="0"/>
-      </w:pPr>
-      <w:r>
-        <w:t>Those evident advantages, however, are not without their drawbacks:</w:t>
-      </w:r>
-    </w:p>
-    <w:p>
-      <w:pPr>
-        <w:spacing w:after="0"/>
-      </w:pPr>
-    </w:p>
-    <w:p>
-      <w:pPr>
-        <w:spacing w:after="0"/>
-      </w:pPr>
-      <w:r>
-        <w:t>1) Even though the information encoded in a QR code is ciphered and hence only legible to authorized users (the distinction between "see" and "understand"), it is always accessible to everyone.</w:t>
-      </w:r>
-    </w:p>
-    <w:p>
-      <w:pPr>
-        <w:spacing w:after="0"/>
-      </w:pPr>
-      <w:r>
-        <w:t>2) Due to its insensitivity to the Print-and-Scan (P&amp;S) procedure, it is impossible to identify an original printed QR code from a copy.</w:t>
-      </w:r>
-    </w:p>
-    <w:p>
-      <w:pPr>
-        <w:spacing w:after="0"/>
-      </w:pPr>
-    </w:p>
-    <w:p>
-      <w:pPr>
-        <w:spacing w:after="0"/>
-      </w:pPr>
-      <w:r>
-        <w:t>This machine-readable matrix code is made up of black and white squares. It can hold URL (Uniform Resource Locator) information, contact information, links to videos or photographs, plain text, and other sorts of material (ISO/IEC 18004, 2000).</w:t>
-      </w:r>
-    </w:p>
-    <w:p>
-      <w:pPr>
-        <w:spacing w:after="0"/>
-      </w:pPr>
-    </w:p>
-    <w:p>
-      <w:pPr>
-        <w:spacing w:after="0"/>
-      </w:pPr>
-      <w:r>
-        <w:t>The QR code architecture is discussed in a study titled "</w:t>
-      </w:r>
-      <w:r>
-        <w:t>QR Code Analysis</w:t>
-      </w:r>
-      <w:r>
-        <w:t>"</w:t>
+        <w:t>pattern: the encoding region and the function patterns. The location where the encoding region indicates the data encoding is the focus of the function patterns. Finder patterns, timing patterns, and alignment patterns are all part of the function pattern. Finder patterns are three frequent structures found on the three corners of a QR code symbol. The Finder pattern is used to determine the symbol's proper orientation.</w:t>
       </w:r>
       <w:r>
         <w:t xml:space="preserve"> </w:t>
       </w:r>
       <w:r>
-        <w:t>(</w:t>
-      </w:r>
-      <w:r>
-        <w:t>Singh</w:t>
-      </w:r>
-      <w:r>
-        <w:t>, 201</w:t>
-      </w:r>
-      <w:r>
-        <w:t>6</w:t>
-      </w:r>
-      <w:r>
-        <w:t>). Each QR code symbol has a square pattern to it. There are two regions in this square pattern: the encoding region and the function patterns. The location where the encoding region indicates the data encoding is the focus of the function patterns. Finder patterns, timing patterns, and alignment patterns are all part of the function pattern. Finder patterns are three frequent structures found on the three corners of a QR code symbol. The Finder pattern is used to determine the symbol's proper orientation.</w:t>
-      </w:r>
-      <w:r>
-        <w:t xml:space="preserve"> </w:t>
-      </w:r>
-      <w:r>
-        <w:t xml:space="preserve">The decoder software uses </w:t>
-      </w:r>
-      <w:r>
-        <w:lastRenderedPageBreak/>
-        <w:t>timing patterns to determine which side of the pattern to use. In the case of image distortion, alignment patterns are utilized to ensure that decoder software accurately decodes the symbol. Other than the function pattern, the rest of the region is the encoded region, which stores data code words and error correcting code words.</w:t>
+        <w:t>The decoder software uses timing patterns to determine which side of the pattern to use. In the case of image distortion, alignment patterns are utilized to ensure that decoder software accurately decodes the symbol. Other than the function pattern, the rest of the region is the encoded region, which stores data code words and error correcting code words.</w:t>
       </w:r>
     </w:p>
     <w:p>
@@ -9903,7 +9962,15 @@
         <w:spacing w:after="0"/>
       </w:pPr>
       <w:r>
-        <w:t>Alphanumeric data (upper case letters A-Z; Digits 0 - 9; nine other characters: space, : % * + - / _ $)</w:t>
+        <w:t>Alphanumeric data (upper case letters A-Z; Digits 0 - 9; nine other characters: space</w:t>
+      </w:r>
+      <w:proofErr w:type="gramStart"/>
+      <w:r>
+        <w:t>, :</w:t>
+      </w:r>
+      <w:proofErr w:type="gramEnd"/>
+      <w:r>
+        <w:t xml:space="preserve"> % * + - / _ $)</w:t>
       </w:r>
     </w:p>
     <w:p>
@@ -9938,6 +10005,7 @@
         <w:ind w:left="720"/>
       </w:pPr>
       <w:r>
+        <w:lastRenderedPageBreak/>
         <w:t>The information in a QR code is stored in two directions: horizontally and vertically. Because of this feature, QR codes take up a fourth of the area that a 1-D barcode takes up for the same amount of data.</w:t>
       </w:r>
     </w:p>
@@ -9961,7 +10029,6 @@
         <w:ind w:left="720"/>
       </w:pPr>
       <w:r>
-        <w:lastRenderedPageBreak/>
         <w:t>The QR code may be read from any angle. The finder patterns found in three corners of the symbol provides this feature. The finder pattern aids in the detection of the QR code.</w:t>
       </w:r>
     </w:p>
@@ -10002,7 +10069,15 @@
         <w:tab/>
       </w:r>
       <w:r>
-        <w:t>QR codes are employed in the majority of commercial market items in several nations. In essence, QR codes are a practical way to combine the virtual and physical worlds to give useful information at a moment's notice. QR codes are a low-cost technology that is simple to use and implement. QR codes have a wide range of uses in a variety of disciplines.</w:t>
+        <w:t xml:space="preserve">QR codes are employed in </w:t>
+      </w:r>
+      <w:proofErr w:type="gramStart"/>
+      <w:r>
+        <w:t>the majority of</w:t>
+      </w:r>
+      <w:proofErr w:type="gramEnd"/>
+      <w:r>
+        <w:t xml:space="preserve"> commercial market items in several nations. In essence, QR codes are a practical way to combine the virtual and physical worlds to give useful information at a moment's notice. QR codes are a low-cost technology that is simple to use and implement. QR codes have a wide range of uses in a variety of disciplines.</w:t>
       </w:r>
       <w:r>
         <w:t xml:space="preserve"> </w:t>
@@ -10068,10 +10143,7 @@
         <w:t>s</w:t>
       </w:r>
       <w:r>
-        <w:t xml:space="preserve"> the QR codes </w:t>
-      </w:r>
-      <w:r>
-        <w:t>to</w:t>
+        <w:t xml:space="preserve"> the QR codes to</w:t>
       </w:r>
       <w:r>
         <w:t xml:space="preserve"> </w:t>
@@ -10110,6 +10182,7 @@
         <w:ind w:firstLine="0"/>
       </w:pPr>
       <w:r>
+        <w:lastRenderedPageBreak/>
         <w:tab/>
         <w:t>An article entitled “</w:t>
       </w:r>
@@ -10153,28 +10226,182 @@
         <w:t xml:space="preserve">. </w:t>
       </w:r>
       <w:r>
-        <w:t xml:space="preserve">The usage of QR code prevented the dissemination of false orthosis information to the patients, because it provided audiovisual information in an easy way via a smart phone. </w:t>
+        <w:t xml:space="preserve">The usage of QR code prevented the dissemination of false orthosis information to the </w:t>
+      </w:r>
+      <w:proofErr w:type="gramStart"/>
+      <w:r>
+        <w:t>patients, because</w:t>
+      </w:r>
+      <w:proofErr w:type="gramEnd"/>
+      <w:r>
+        <w:t xml:space="preserve"> it provided audiovisual information in an easy way via a smart phone. </w:t>
       </w:r>
       <w:r>
         <w:t>They emphasized that</w:t>
       </w:r>
       <w:r>
+        <w:t xml:space="preserve"> QR code can be used more effectively by repeated patient education and accessibility than conventional oral training in an outpatient clinic.</w:t>
+      </w:r>
+    </w:p>
+    <w:p>
+      <w:pPr>
+        <w:spacing w:after="0"/>
+        <w:ind w:firstLine="0"/>
+      </w:pPr>
+    </w:p>
+    <w:p>
+      <w:pPr>
+        <w:spacing w:after="0"/>
+        <w:ind w:firstLine="0"/>
+      </w:pPr>
+      <w:r>
+        <w:tab/>
+      </w:r>
+      <w:r>
+        <w:t>During the current COVID-19 pandemic and previous pandemics, a variety of digital health initiatives were used to control disease spread. These control strategies have been shown to be effective in decreasing COVID-19's effect in a number of nations.</w:t>
+      </w:r>
+    </w:p>
+    <w:p>
+      <w:pPr>
+        <w:spacing w:after="0"/>
+      </w:pPr>
+    </w:p>
+    <w:p>
+      <w:pPr>
+        <w:spacing w:after="0"/>
+      </w:pPr>
+      <w:r>
+        <w:t>A study</w:t>
+      </w:r>
+      <w:r>
+        <w:t xml:space="preserve"> conducted </w:t>
+      </w:r>
+      <w:r>
+        <w:t xml:space="preserve">by </w:t>
+      </w:r>
+      <w:r>
+        <w:t xml:space="preserve">Nakamoto et al. </w:t>
+      </w:r>
+      <w:r>
+        <w:t>(</w:t>
+      </w:r>
+      <w:r>
+        <w:t>2020</w:t>
+      </w:r>
+      <w:r>
+        <w:t>),</w:t>
+      </w:r>
+      <w:r>
         <w:t xml:space="preserve"> </w:t>
       </w:r>
       <w:r>
+        <w:t>proposed a</w:t>
+      </w:r>
+      <w:r>
+        <w:t xml:space="preserve"> pandemic management paradigm based on symptom-based quick reaction (QR) codes</w:t>
+      </w:r>
+      <w:r>
+        <w:t xml:space="preserve"> </w:t>
+      </w:r>
+      <w:r>
+        <w:t>to contain the spread of</w:t>
+      </w:r>
+    </w:p>
+    <w:p>
+      <w:pPr>
+        <w:spacing w:after="0"/>
+        <w:ind w:firstLine="0"/>
+      </w:pPr>
+      <w:r>
+        <w:t>COVID-19.</w:t>
+      </w:r>
+      <w:r>
+        <w:t xml:space="preserve"> </w:t>
+      </w:r>
+      <w:r>
+        <w:t>QR codes were designated as electronic certificates of an individual's health state under this framework, and they can be utilized for contact tracking, exposure risk self-triage, self-update of health status, health care appointments, and contact-free psychiatric consultations.</w:t>
+      </w:r>
+      <w:r>
+        <w:t xml:space="preserve"> </w:t>
+      </w:r>
+      <w:r>
+        <w:t>Since the first case was officially reported in January 2020, the framework outlined in this paper has effectively restricted the spread of COVID-19 in Fujian Province, which has a population of about 40 million people. As of July 12, 2020, 361 (99.4%) of the 363 reported cumulative cases had been recovered, 1 patient had died (mortality rate 0.3%), and one patient had remained positive for COVID-19 (0.3%). Due to the approach's early deployment and strict application, it was able to successfully transition the GDP from –6.8% to a positive figure by July. Firms have been able to progressively resume normal operations while maintaining efficient containment.</w:t>
+      </w:r>
+      <w:r>
+        <w:t xml:space="preserve"> </w:t>
+      </w:r>
+      <w:r>
+        <w:t>The technology has aided government agencies in achieving successful containment and travel control.</w:t>
+      </w:r>
+    </w:p>
+    <w:p>
+      <w:pPr>
+        <w:spacing w:after="0"/>
+        <w:ind w:firstLine="0"/>
+      </w:pPr>
+    </w:p>
+    <w:p>
+      <w:pPr>
+        <w:spacing w:after="0"/>
+        <w:ind w:firstLine="0"/>
+      </w:pPr>
+      <w:r>
+        <w:tab/>
+        <w:t>In an article entitled “</w:t>
+      </w:r>
+      <w:r>
+        <w:t>Usefulness of an Online Preliminary Questionnaire under the COVID-19 Pandemic</w:t>
+      </w:r>
+      <w:r>
+        <w:t xml:space="preserve">” by </w:t>
+      </w:r>
+      <w:proofErr w:type="spellStart"/>
+      <w:r>
+        <w:t>Hur</w:t>
+      </w:r>
+      <w:proofErr w:type="spellEnd"/>
+      <w:r>
+        <w:t xml:space="preserve"> and Chang</w:t>
+      </w:r>
+      <w:r>
+        <w:t xml:space="preserve"> (</w:t>
+      </w:r>
+      <w:r>
+        <w:t>2020</w:t>
+      </w:r>
+      <w:r>
+        <w:t>), it has been discussed how</w:t>
+      </w:r>
+      <w:r>
+        <w:t xml:space="preserve"> </w:t>
+      </w:r>
+      <w:r>
+        <w:t>a mobile self-report questionnaire with quick response (QR) codes can help prevent hospital-acquired secondary infections</w:t>
+      </w:r>
+      <w:r>
+        <w:t xml:space="preserve"> b</w:t>
+      </w:r>
+      <w:r>
+        <w:t xml:space="preserve">y reducing contact between patients with COVID-19 and hospital </w:t>
+      </w:r>
+      <w:r>
         <w:lastRenderedPageBreak/>
-        <w:t>QR code can be used more effectively by repeated patient education and accessibility than conventional oral training in an outpatient clinic.</w:t>
-      </w:r>
-    </w:p>
-    <w:p>
-      <w:pPr>
-        <w:spacing w:after="0"/>
-      </w:pPr>
-    </w:p>
-    <w:p>
-      <w:pPr>
-        <w:spacing w:after="0"/>
-      </w:pPr>
+        <w:t>personnel or other patients inside the hospital</w:t>
+      </w:r>
+      <w:r>
+        <w:t xml:space="preserve">. </w:t>
+      </w:r>
+      <w:r>
+        <w:t xml:space="preserve">The authors have emphasized how the method will save time and human resources needed for investigation, as well as minimize any potential turmoil in the hospital </w:t>
+      </w:r>
+      <w:proofErr w:type="gramStart"/>
+      <w:r>
+        <w:t>as a result of</w:t>
+      </w:r>
+      <w:proofErr w:type="gramEnd"/>
+      <w:r>
+        <w:t xml:space="preserve"> such screening activity.</w:t>
+      </w:r>
     </w:p>
     <w:p>
       <w:pPr>
@@ -10292,6 +10519,7 @@
         <w:spacing w:after="0"/>
       </w:pPr>
       <w:r>
+        <w:lastRenderedPageBreak/>
         <w:t>Authors reviewed how different intervals were employed in diverse literature in an article titled "Financial time series forecasting with machine learning techniques: A survey" (</w:t>
       </w:r>
       <w:proofErr w:type="spellStart"/>
@@ -10306,7 +10534,15 @@
         <w:t>1</w:t>
       </w:r>
       <w:r>
-        <w:t>. The prediction periods are divided into three categories: one day, one week, and one month ahead. 'Several / Others' lists publications that use multiple or distinct time frames. The majority of periodicals make one-day forecasts, such as projecting the next day's closing price.</w:t>
+        <w:t xml:space="preserve">. The prediction periods are divided into three categories: one day, one week, and one month ahead. 'Several / Others' lists publications that use multiple or distinct time frames. </w:t>
+      </w:r>
+      <w:proofErr w:type="gramStart"/>
+      <w:r>
+        <w:t>The majority of</w:t>
+      </w:r>
+      <w:proofErr w:type="gramEnd"/>
+      <w:r>
+        <w:t xml:space="preserve"> periodicals make one-day forecasts, such as projecting the next day's closing price.</w:t>
       </w:r>
       <w:r>
         <w:t xml:space="preserve"> </w:t>
@@ -10458,7 +10694,15 @@
         <w:t xml:space="preserve"> </w:t>
       </w:r>
       <w:r>
-        <w:t>There are two types of quantitative approaches to time series forecasting: univariate and multivariate. Univariate methods are procedures that use previous observations to model future observations of a time series. Multivariate techniques build on univariate approaches by taking into account additional time series as explanatory variables. In this paper, we'll concentrate on univariate techniques. When dealing with time series prediction difficulties, another factor to consider is the forecasting horizon. One step ahead forecasting, or the prediction of the next value of a time series (yn+1), is usually the focus of forecasting methodologies.</w:t>
+        <w:t xml:space="preserve">There are two types of quantitative approaches to time series forecasting: univariate and multivariate. Univariate methods are procedures that use previous observations to model future observations of a time series. Multivariate techniques build on univariate approaches by </w:t>
+      </w:r>
+      <w:proofErr w:type="gramStart"/>
+      <w:r>
+        <w:t>taking into account</w:t>
+      </w:r>
+      <w:proofErr w:type="gramEnd"/>
+      <w:r>
+        <w:t xml:space="preserve"> additional time series as explanatory variables. In this paper, we'll concentrate on univariate techniques. When dealing with time series prediction difficulties, another factor to consider is the forecasting horizon. One step ahead forecasting, or the prediction of the next value of a time series (yn+1), is usually the focus of forecasting methodologies.</w:t>
       </w:r>
       <w:r>
         <w:t xml:space="preserve"> </w:t>
@@ -10512,7 +10756,15 @@
         <w:spacing w:after="0"/>
       </w:pPr>
       <w:r>
-        <w:t>Naive method, also known as the random walk forecast, predicts the future values of the time series according to the last known observation:</w:t>
+        <w:t xml:space="preserve">Naive method, also known as the random </w:t>
+      </w:r>
+      <w:proofErr w:type="gramStart"/>
+      <w:r>
+        <w:t>walk</w:t>
+      </w:r>
+      <w:proofErr w:type="gramEnd"/>
+      <w:r>
+        <w:t xml:space="preserve"> forecast, predicts the future values of the time series according to the last known observation:</w:t>
       </w:r>
     </w:p>
     <w:p>
@@ -10776,9 +11028,11 @@
       <w:r>
         <w:t xml:space="preserve"> </w:t>
       </w:r>
+      <w:proofErr w:type="gramStart"/>
       <w:r>
         <w:t>ARMA(</w:t>
       </w:r>
+      <w:proofErr w:type="gramEnd"/>
       <w:r>
         <w:rPr>
           <w:i/>
@@ -11126,7 +11380,15 @@
         <w:jc w:val="left"/>
       </w:pPr>
       <w:r>
-        <w:t>Exponential smoothing model is similar to the AR(p) model in the sense that it models the future values of time series using a linear combination of its past observations. Exponential smoothing methods produce weighted averages of the past values, where the weight decays exponentially as the observations are older</w:t>
+        <w:t xml:space="preserve">Exponential smoothing model is </w:t>
+      </w:r>
+      <w:proofErr w:type="gramStart"/>
+      <w:r>
+        <w:t>similar to</w:t>
+      </w:r>
+      <w:proofErr w:type="gramEnd"/>
+      <w:r>
+        <w:t xml:space="preserve"> the AR(p) model in the sense that it models the future values of time series using a linear combination of its past observations. Exponential smoothing methods produce weighted averages of the past values, where the weight decays exponentially as the observations are older</w:t>
       </w:r>
       <w:r>
         <w:t>.</w:t>
@@ -11517,7 +11779,15 @@
         <w:t>n</w:t>
       </w:r>
       <w:r>
-        <w:t xml:space="preserve">, . . . , </w:t>
+        <w:t xml:space="preserve">, </w:t>
+      </w:r>
+      <w:proofErr w:type="gramStart"/>
+      <w:r>
+        <w:t>. . . ,</w:t>
+      </w:r>
+      <w:proofErr w:type="gramEnd"/>
+      <w:r>
+        <w:t xml:space="preserve"> </w:t>
       </w:r>
       <w:r>
         <w:rPr>
@@ -11793,7 +12063,15 @@
         <w:t>n</w:t>
       </w:r>
       <w:r>
-        <w:t xml:space="preserve">, . . . , </w:t>
+        <w:t xml:space="preserve">, </w:t>
+      </w:r>
+      <w:proofErr w:type="gramStart"/>
+      <w:r>
+        <w:t>. . . ,</w:t>
+      </w:r>
+      <w:proofErr w:type="gramEnd"/>
+      <w:r>
+        <w:t xml:space="preserve"> </w:t>
       </w:r>
       <w:r>
         <w:rPr>
@@ -11947,7 +12225,15 @@
       </w:r>
       <w:proofErr w:type="spellEnd"/>
       <w:r>
-        <w:t xml:space="preserve"> computes forecasts using several models for each horizon (similar to the Direct technique) and expands the set of inputs at each time step by adding variables according to the previous step's forecasts (like the Recursive strategy).</w:t>
+        <w:t xml:space="preserve"> computes forecasts using several models for each horizon (</w:t>
+      </w:r>
+      <w:proofErr w:type="gramStart"/>
+      <w:r>
+        <w:t>similar to</w:t>
+      </w:r>
+      <w:proofErr w:type="gramEnd"/>
+      <w:r>
+        <w:t xml:space="preserve"> the Direct technique) and expands the set of inputs at each time step by adding variables according to the previous step's forecasts (like the Recursive strategy).</w:t>
       </w:r>
       <w:r>
         <w:t xml:space="preserve"> </w:t>
@@ -12012,8 +12298,13 @@
         </m:r>
       </m:oMath>
       <w:r>
-        <w:t xml:space="preserve"> where</w:t>
-      </w:r>
+        <w:t xml:space="preserve"> </w:t>
+      </w:r>
+      <w:proofErr w:type="gramStart"/>
+      <w:r>
+        <w:t>where</w:t>
+      </w:r>
+      <w:proofErr w:type="gramEnd"/>
     </w:p>
     <w:p>
       <w:pPr>
@@ -12205,7 +12496,15 @@
         <w:t>n</w:t>
       </w:r>
       <w:r>
-        <w:t xml:space="preserve">, . . . , </w:t>
+        <w:t xml:space="preserve">, </w:t>
+      </w:r>
+      <w:proofErr w:type="gramStart"/>
+      <w:r>
+        <w:t>. . . ,</w:t>
+      </w:r>
+      <w:proofErr w:type="gramEnd"/>
+      <w:r>
+        <w:t xml:space="preserve"> </w:t>
       </w:r>
       <w:r>
         <w:rPr>
@@ -12269,12 +12568,107 @@
       <w:pPr>
         <w:spacing w:after="0"/>
       </w:pPr>
-      <w:r>
-        <w:rPr>
-          <w:highlight w:val="yellow"/>
-        </w:rPr>
-        <w:t>Insert Related Studies about Forecasting</w:t>
-      </w:r>
+    </w:p>
+    <w:p>
+      <w:pPr>
+        <w:spacing w:after="0"/>
+      </w:pPr>
+      <w:r>
+        <w:t>To stop COVID-19 from spreading further, governments around the world have implemented some of the most comprehensive non-pharmaceutical measures in history. These treatments, particularly the more severe ones, come at a high cost in terms of both money and lives.</w:t>
+      </w:r>
+    </w:p>
+    <w:p>
+      <w:pPr>
+        <w:rPr>
+          <w:rFonts w:eastAsia="Times New Roman"/>
+        </w:rPr>
+      </w:pPr>
+      <w:r>
+        <w:t xml:space="preserve">A study conducted by </w:t>
+      </w:r>
+      <w:r>
+        <w:rPr>
+          <w:rFonts w:eastAsia="Times New Roman"/>
+        </w:rPr>
+        <w:t>Li et al. (2021)</w:t>
+      </w:r>
+      <w:r>
+        <w:rPr>
+          <w:rFonts w:eastAsia="Times New Roman"/>
+        </w:rPr>
+        <w:t xml:space="preserve">, </w:t>
+      </w:r>
+      <w:r>
+        <w:rPr>
+          <w:rFonts w:eastAsia="Times New Roman"/>
+        </w:rPr>
+        <w:t>DELPHI, a unique epidemiological model, was created to model the impact of under-detection and government action on COVID 19 transmission.</w:t>
+      </w:r>
+      <w:r>
+        <w:rPr>
+          <w:rFonts w:eastAsia="Times New Roman"/>
+        </w:rPr>
+        <w:t xml:space="preserve"> </w:t>
+      </w:r>
+      <w:r>
+        <w:rPr>
+          <w:rFonts w:eastAsia="Times New Roman"/>
+        </w:rPr>
+        <w:t>If the limits were applied one week sooner, the DELPHI model estimates a 75 percent drop in both cases and deaths for several countries around the world. If limits had been enforced sooner, Western European countries like as Switzerland, Spain, and Italy would have benefited the most. This supports the theory that these areas saw some of the greatest outbreaks outside of Asia, and hence did not have as much time to respond as nations like Romania and Iceland, which experienced an outbreak later.</w:t>
+      </w:r>
+      <w:r>
+        <w:rPr>
+          <w:rFonts w:eastAsia="Times New Roman"/>
+        </w:rPr>
+        <w:t xml:space="preserve"> </w:t>
+      </w:r>
+      <w:r>
+        <w:rPr>
+          <w:rFonts w:eastAsia="Times New Roman"/>
+        </w:rPr>
+        <w:t>DELPHI estimates that if every country in the world enforced its limits one week sooner, nearly 280,000 deaths, or 68 percent of the world's total mortality count, could have been prevented by May 17</w:t>
+      </w:r>
+      <w:r>
+        <w:rPr>
+          <w:rFonts w:eastAsia="Times New Roman"/>
+          <w:vertAlign w:val="superscript"/>
+        </w:rPr>
+        <w:t>th</w:t>
+      </w:r>
+      <w:r>
+        <w:rPr>
+          <w:rFonts w:eastAsia="Times New Roman"/>
+        </w:rPr>
+        <w:t xml:space="preserve"> of 2021. </w:t>
+      </w:r>
+      <w:r>
+        <w:rPr>
+          <w:rFonts w:eastAsia="Times New Roman"/>
+        </w:rPr>
+        <w:t>This reveals that extreme actions taken by governments and communities around the world preserved a considerable section of the global population.</w:t>
+      </w:r>
+    </w:p>
+    <w:p>
+      <w:pPr>
+        <w:rPr>
+          <w:rFonts w:eastAsia="Times New Roman"/>
+        </w:rPr>
+      </w:pPr>
+    </w:p>
+    <w:p>
+      <w:pPr>
+        <w:spacing w:after="0"/>
+      </w:pPr>
+    </w:p>
+    <w:p>
+      <w:pPr>
+        <w:spacing w:after="0"/>
+      </w:pPr>
+    </w:p>
+    <w:p>
+      <w:pPr>
+        <w:spacing w:after="0"/>
+      </w:pPr>
     </w:p>
     <w:p>
       <w:pPr>
@@ -12337,6 +12731,7 @@
         <w:spacing w:after="0"/>
       </w:pPr>
       <w:r>
+        <w:lastRenderedPageBreak/>
         <w:t xml:space="preserve">Step 2) </w:t>
       </w:r>
       <w:r>
@@ -12592,8 +12987,13 @@
         </m:sSub>
       </m:oMath>
       <w:r>
-        <w:t xml:space="preserve">  are autocorrelation coefficients at lags 1, 2,,</w:t>
-      </w:r>
+        <w:t xml:space="preserve">  are autocorrelation coefficients at lags 1, </w:t>
+      </w:r>
+      <w:proofErr w:type="gramStart"/>
+      <w:r>
+        <w:t>2,,</w:t>
+      </w:r>
+      <w:proofErr w:type="gramEnd"/>
       <w:r>
         <w:rPr>
           <w:i/>
@@ -12899,7 +13299,6 @@
           <w:i/>
           <w:iCs/>
         </w:rPr>
-        <w:lastRenderedPageBreak/>
         <w:t>σ</w:t>
       </w:r>
       <w:r>
@@ -13251,7 +13650,27 @@
         <w:t xml:space="preserve">&gt; 0. The parameters p and q are called the AR and MA orders, respectively. </w:t>
       </w:r>
       <w:r>
-        <w:t>Because of its "integrate" stage, ARIMA forecasting, also known as Box and Jenkins forecasting, can deal with non-stationary time series data. In fact, the "integrate" component entails differencing the time series in order to convert a non-stationary one into a stationary one. ARIMA(p, d, q) is the general form of an ARIMA model (</w:t>
+        <w:t xml:space="preserve">Because of its "integrate" stage, ARIMA forecasting, also known as Box and Jenkins forecasting, can deal with non-stationary time series data. In fact, the "integrate" component entails differencing the time series </w:t>
+      </w:r>
+      <w:proofErr w:type="gramStart"/>
+      <w:r>
+        <w:t>in order to</w:t>
+      </w:r>
+      <w:proofErr w:type="gramEnd"/>
+      <w:r>
+        <w:t xml:space="preserve"> convert a non-</w:t>
+      </w:r>
+      <w:r>
+        <w:lastRenderedPageBreak/>
+        <w:t xml:space="preserve">stationary one into a stationary one. </w:t>
+      </w:r>
+      <w:proofErr w:type="gramStart"/>
+      <w:r>
+        <w:t>ARIMA(</w:t>
+      </w:r>
+      <w:proofErr w:type="gramEnd"/>
+      <w:r>
+        <w:t>p, d, q) is the general form of an ARIMA model (</w:t>
       </w:r>
       <w:proofErr w:type="spellStart"/>
       <w:r>
@@ -13453,6 +13872,54 @@
     <w:p>
       <w:pPr>
         <w:ind w:firstLine="0"/>
+        <w:rPr>
+          <w:rFonts w:eastAsia="Times New Roman"/>
+          <w:b/>
+          <w:bCs/>
+          <w:color w:val="auto"/>
+          <w:szCs w:val="26"/>
+        </w:rPr>
+      </w:pPr>
+    </w:p>
+    <w:p>
+      <w:pPr>
+        <w:ind w:firstLine="0"/>
+        <w:rPr>
+          <w:rFonts w:eastAsia="Times New Roman"/>
+          <w:b/>
+          <w:bCs/>
+          <w:color w:val="auto"/>
+          <w:szCs w:val="26"/>
+        </w:rPr>
+      </w:pPr>
+    </w:p>
+    <w:p>
+      <w:pPr>
+        <w:ind w:firstLine="0"/>
+        <w:rPr>
+          <w:rFonts w:eastAsia="Times New Roman"/>
+          <w:b/>
+          <w:bCs/>
+          <w:color w:val="auto"/>
+          <w:szCs w:val="26"/>
+        </w:rPr>
+      </w:pPr>
+    </w:p>
+    <w:p>
+      <w:pPr>
+        <w:ind w:firstLine="0"/>
+        <w:rPr>
+          <w:rFonts w:eastAsia="Times New Roman"/>
+          <w:b/>
+          <w:bCs/>
+          <w:color w:val="auto"/>
+          <w:szCs w:val="26"/>
+        </w:rPr>
+      </w:pPr>
+    </w:p>
+    <w:p>
+      <w:pPr>
+        <w:ind w:firstLine="0"/>
         <w:jc w:val="center"/>
         <w:rPr>
           <w:rFonts w:eastAsia="Times New Roman"/>
@@ -13468,6 +13935,7 @@
           <w:color w:val="auto"/>
           <w:lang w:val="en-GB"/>
         </w:rPr>
+        <w:lastRenderedPageBreak/>
         <w:t>Chapter Three</w:t>
       </w:r>
     </w:p>
@@ -13916,14 +14384,20 @@
         <w:rPr>
           <w:color w:val="auto"/>
         </w:rPr>
+        <w:t xml:space="preserve">QR Code is a two-dimensional symbol. </w:t>
+      </w:r>
+      <w:r>
+        <w:rPr>
+          <w:color w:val="auto"/>
+        </w:rPr>
+        <w:t xml:space="preserve">Denso, a significant Toyota group company, designed it in 1994, and it was accepted as an ISO international standard (ISO/IEC18004) in June 2000. This two-dimensional sign was created with the intention </w:t>
+      </w:r>
+      <w:r>
+        <w:rPr>
+          <w:color w:val="auto"/>
+        </w:rPr>
         <w:lastRenderedPageBreak/>
-        <w:t xml:space="preserve">QR Code is a two-dimensional symbol. </w:t>
-      </w:r>
-      <w:r>
-        <w:rPr>
-          <w:color w:val="auto"/>
-        </w:rPr>
-        <w:t>Denso, a significant Toyota group company, designed it in 1994, and it was accepted as an ISO international standard (ISO/IEC18004) in June 2000. This two-dimensional sign was created with the intention of being used in the production control of automotive parts, but it has since extended to other industries.</w:t>
+        <w:t>of being used in the production control of automotive parts, but it has since extended to other industries.</w:t>
       </w:r>
     </w:p>
     <w:p>
@@ -14119,22 +14593,28 @@
           <w:sz w:val="24"/>
           <w:szCs w:val="24"/>
         </w:rPr>
+        <w:t>Description of Quick Response bar codes</w:t>
+      </w:r>
+    </w:p>
+    <w:p/>
+    <w:p>
+      <w:pPr>
+        <w:rPr>
+          <w:color w:val="auto"/>
+        </w:rPr>
+      </w:pPr>
+      <w:r>
+        <w:rPr>
+          <w:color w:val="auto"/>
+        </w:rPr>
+        <w:t xml:space="preserve">In 1994, Denso-Wave, a Japanese company, invented the QR matrix code. It is an open standard that does not need the payment of a license fee. Various standards bodies, </w:t>
+      </w:r>
+      <w:r>
+        <w:rPr>
+          <w:color w:val="auto"/>
+        </w:rPr>
         <w:lastRenderedPageBreak/>
-        <w:t>Description of Quick Response bar codes</w:t>
-      </w:r>
-    </w:p>
-    <w:p/>
-    <w:p>
-      <w:pPr>
-        <w:rPr>
-          <w:color w:val="auto"/>
-        </w:rPr>
-      </w:pPr>
-      <w:r>
-        <w:rPr>
-          <w:color w:val="auto"/>
-        </w:rPr>
-        <w:t>In 1994, Denso-Wave, a Japanese company, invented the QR matrix code. It is an open standard that does not need the payment of a license fee. Various standards bodies, such as JIS and ISO (for example, the ISO/IEC 18004:2006 standard), are currently in charge of the physical encoding of QR codes. NTT DoCoMo, a Japanese telecom firm, devised the standard for encoding URLs.</w:t>
+        <w:t>such as JIS and ISO (for example, the ISO/IEC 18004:2006 standard), are currently in charge of the physical encoding of QR codes. NTT DoCoMo, a Japanese telecom firm, devised the standard for encoding URLs.</w:t>
       </w:r>
     </w:p>
     <w:p>
@@ -14299,7 +14779,6 @@
           <w:noProof/>
           <w:color w:val="auto"/>
         </w:rPr>
-        <w:lastRenderedPageBreak/>
         <w:drawing>
           <wp:inline distT="0" distB="0" distL="0" distR="0" wp14:anchorId="7BB77014" wp14:editId="61EBFBB6">
             <wp:extent cx="1447800" cy="1447800"/>
@@ -14402,6 +14881,7 @@
           <w:noProof/>
           <w:color w:val="auto"/>
         </w:rPr>
+        <w:lastRenderedPageBreak/>
         <w:drawing>
           <wp:inline distT="0" distB="0" distL="0" distR="0" wp14:anchorId="4753ACEC" wp14:editId="460D5CA8">
             <wp:extent cx="1440180" cy="1440180"/>
@@ -14548,84 +15028,92 @@
         <w:rPr>
           <w:color w:val="auto"/>
         </w:rPr>
-        <w:t xml:space="preserve">The preceding rule applies to codes that are perfectly printed and to which the user has direct access. When QR codes are used on a poster or billboard, things change. The common belief is that the physical dimensions of a QR code and its scanning distance are directly proportional. That ratio is about 1/10, thus if the reader is 50 centimeters away </w:t>
-      </w:r>
-      <w:r>
-        <w:rPr>
-          <w:color w:val="auto"/>
+        <w:t xml:space="preserve">The preceding rule applies to codes that are perfectly printed and to which the user has direct access. When QR codes are used on a poster or billboard, things change. The common belief is that the physical dimensions of a QR code and its scanning distance are directly proportional. That ratio is about 1/10, thus if the reader is 50 centimeters away from the code, the QR code should be at least 5 centimeters in size. The height of the code should be at least 1 meter for a billboard that can be seen from </w:t>
+      </w:r>
+      <w:proofErr w:type="gramStart"/>
+      <w:r>
+        <w:rPr>
+          <w:color w:val="auto"/>
+        </w:rPr>
+        <w:t>a distance of 10</w:t>
+      </w:r>
+      <w:proofErr w:type="gramEnd"/>
+      <w:r>
+        <w:rPr>
+          <w:color w:val="auto"/>
+        </w:rPr>
+        <w:t xml:space="preserve"> meters.</w:t>
+      </w:r>
+    </w:p>
+    <w:p>
+      <w:pPr>
+        <w:rPr>
+          <w:rFonts w:eastAsia="Times New Roman"/>
+          <w:color w:val="404040"/>
+        </w:rPr>
+      </w:pPr>
+      <w:r>
+        <w:t xml:space="preserve">A good contrast between the background and the bar color itself is critical for reading accuracy. A dark color should be used on a bright background for the bar code. </w:t>
+      </w:r>
+      <w:r>
+        <w:t xml:space="preserve">It is typically printed </w:t>
+      </w:r>
+      <w:r>
+        <w:t>black on white</w:t>
+      </w:r>
+      <w:r>
+        <w:t xml:space="preserve"> background</w:t>
+      </w:r>
+      <w:r>
+        <w:t xml:space="preserve">. If a colored background is required, it </w:t>
+      </w:r>
+      <w:r>
+        <w:t>should be</w:t>
+      </w:r>
+      <w:r>
+        <w:t xml:space="preserve"> a solid color rather than a screening tint. </w:t>
+      </w:r>
+      <w:r>
+        <w:t>C</w:t>
+      </w:r>
+      <w:r>
+        <w:t>yan or magenta</w:t>
+      </w:r>
+      <w:r>
+        <w:t xml:space="preserve"> should be avoided,</w:t>
+      </w:r>
+      <w:r>
+        <w:t xml:space="preserve"> but a solid yellow backdrop should suffice. If the contrast with the bar code is high enough, very light Pantone colors </w:t>
+      </w:r>
+      <w:r>
+        <w:t>would</w:t>
+      </w:r>
+      <w:r>
+        <w:t xml:space="preserve"> also work.</w:t>
+      </w:r>
+    </w:p>
+    <w:p>
+      <w:pPr>
+        <w:spacing w:before="200" w:after="0"/>
+        <w:ind w:firstLine="0"/>
+        <w:outlineLvl w:val="1"/>
+        <w:rPr>
+          <w:rFonts w:eastAsia="Times New Roman"/>
+          <w:b/>
+          <w:bCs/>
+          <w:color w:val="auto"/>
+          <w:szCs w:val="26"/>
+        </w:rPr>
+      </w:pPr>
+      <w:r>
+        <w:rPr>
+          <w:rFonts w:eastAsia="Times New Roman"/>
+          <w:b/>
+          <w:bCs/>
+          <w:color w:val="auto"/>
+          <w:szCs w:val="26"/>
         </w:rPr>
         <w:lastRenderedPageBreak/>
-        <w:t>from the code, the QR code should be at least 5 centimeters in size. The height of the code should be at least 1 meter for a billboard that can be seen from a distance of 10 meters.</w:t>
-      </w:r>
-    </w:p>
-    <w:p>
-      <w:pPr>
-        <w:rPr>
-          <w:rFonts w:eastAsia="Times New Roman"/>
-          <w:color w:val="404040"/>
-        </w:rPr>
-      </w:pPr>
-      <w:r>
-        <w:t xml:space="preserve">A good contrast between the background and the bar color itself is critical for reading accuracy. A dark color should be used on a bright background for the bar code. </w:t>
-      </w:r>
-      <w:r>
-        <w:t xml:space="preserve">It is typically printed </w:t>
-      </w:r>
-      <w:r>
-        <w:t>black on white</w:t>
-      </w:r>
-      <w:r>
-        <w:t xml:space="preserve"> background</w:t>
-      </w:r>
-      <w:r>
-        <w:t xml:space="preserve">. If a colored background is required, it </w:t>
-      </w:r>
-      <w:r>
-        <w:t>should be</w:t>
-      </w:r>
-      <w:r>
-        <w:t xml:space="preserve"> a solid color rather than a screening tint. </w:t>
-      </w:r>
-      <w:r>
-        <w:t>C</w:t>
-      </w:r>
-      <w:r>
-        <w:t>yan or magenta</w:t>
-      </w:r>
-      <w:r>
-        <w:t xml:space="preserve"> should be avoided,</w:t>
-      </w:r>
-      <w:r>
-        <w:t xml:space="preserve"> but a solid yellow backdrop should suffice. If the contrast with the bar code is high enough, very light Pantone colors </w:t>
-      </w:r>
-      <w:r>
-        <w:t>would</w:t>
-      </w:r>
-      <w:r>
-        <w:t xml:space="preserve"> also work.</w:t>
-      </w:r>
-    </w:p>
-    <w:p>
-      <w:pPr>
-        <w:spacing w:before="200" w:after="0"/>
-        <w:ind w:firstLine="0"/>
-        <w:outlineLvl w:val="1"/>
-        <w:rPr>
-          <w:rFonts w:eastAsia="Times New Roman"/>
-          <w:b/>
-          <w:bCs/>
-          <w:color w:val="auto"/>
-          <w:szCs w:val="26"/>
-        </w:rPr>
-      </w:pPr>
-      <w:r>
-        <w:rPr>
-          <w:rFonts w:eastAsia="Times New Roman"/>
-          <w:b/>
-          <w:bCs/>
-          <w:color w:val="auto"/>
-          <w:szCs w:val="26"/>
-        </w:rPr>
         <w:t>Autoregressive Integrated Moving Average (ARIMA)</w:t>
       </w:r>
       <w:r>
@@ -14779,7 +15267,6 @@
         <w:rPr>
           <w:rFonts w:eastAsia="Times New Roman"/>
         </w:rPr>
-        <w:lastRenderedPageBreak/>
         <w:t>ARIMA treats each component as a parameter with a consistent nomenclature. ARIMA with p, d, and q is a standard notation for ARIMA models, where integer values replace the parameters to denote the kind of ARIMA model utilized. The parameters are as follows:</w:t>
       </w:r>
     </w:p>
@@ -14882,6 +15369,7 @@
           <w:b/>
           <w:bCs/>
         </w:rPr>
+        <w:lastRenderedPageBreak/>
         <w:t>q</w:t>
       </w:r>
       <w:r>
@@ -14907,7 +15395,21 @@
         <w:rPr>
           <w:rFonts w:eastAsia="Times New Roman"/>
         </w:rPr>
-        <w:t>The parameters are integers that must be defined in order for the model to work. They can also be set to 0, indicating that they would be ignored in the model. The ARIMA model can then be transformed into:</w:t>
+        <w:t xml:space="preserve">The parameters are integers that must be defined </w:t>
+      </w:r>
+      <w:proofErr w:type="gramStart"/>
+      <w:r>
+        <w:rPr>
+          <w:rFonts w:eastAsia="Times New Roman"/>
+        </w:rPr>
+        <w:t>in order for</w:t>
+      </w:r>
+      <w:proofErr w:type="gramEnd"/>
+      <w:r>
+        <w:rPr>
+          <w:rFonts w:eastAsia="Times New Roman"/>
+        </w:rPr>
+        <w:t xml:space="preserve"> the model to work. They can also be set to 0, indicating that they would be ignored in the model. The ARIMA model can then be transformed into:</w:t>
       </w:r>
     </w:p>
     <w:p>
@@ -15120,44 +15622,58 @@
         <w:rPr>
           <w:rFonts w:eastAsia="Times New Roman"/>
         </w:rPr>
+        <w:t>Although ARIMA models can be highly accurate and dependable under the right conditions and with enough data, one of the model's major drawbacks is that the parameters (p, d, and q) must be manually specified, making obtaining the best fit a lengthy trial-and-error process.</w:t>
+      </w:r>
+    </w:p>
+    <w:p>
+      <w:pPr>
+        <w:rPr>
+          <w:rFonts w:eastAsia="Times New Roman"/>
+        </w:rPr>
+      </w:pPr>
+      <w:r>
+        <w:rPr>
+          <w:rFonts w:eastAsia="Times New Roman"/>
+        </w:rPr>
+        <w:t xml:space="preserve">Similarly, the model is heavily reliant on the consistency and differencing of previous data. To ensure that the model offers reliable results and forecasts, it is critical to ensure that data was collected accurately and over a lengthy </w:t>
+      </w:r>
+      <w:proofErr w:type="gramStart"/>
+      <w:r>
+        <w:rPr>
+          <w:rFonts w:eastAsia="Times New Roman"/>
+        </w:rPr>
+        <w:t>period of time</w:t>
+      </w:r>
+      <w:proofErr w:type="gramEnd"/>
+      <w:r>
+        <w:rPr>
+          <w:rFonts w:eastAsia="Times New Roman"/>
+        </w:rPr>
+        <w:t>.</w:t>
+      </w:r>
+    </w:p>
+    <w:p>
+      <w:pPr>
+        <w:spacing w:before="200" w:after="0"/>
+        <w:ind w:firstLine="0"/>
+        <w:outlineLvl w:val="1"/>
+        <w:rPr>
+          <w:rFonts w:eastAsia="Times New Roman"/>
+          <w:b/>
+          <w:bCs/>
+          <w:color w:val="auto"/>
+          <w:szCs w:val="26"/>
+        </w:rPr>
+      </w:pPr>
+      <w:r>
+        <w:rPr>
+          <w:rFonts w:eastAsia="Times New Roman"/>
+          <w:b/>
+          <w:bCs/>
+          <w:color w:val="auto"/>
+          <w:szCs w:val="26"/>
+        </w:rPr>
         <w:lastRenderedPageBreak/>
-        <w:t>Although ARIMA models can be highly accurate and dependable under the right conditions and with enough data, one of the model's major drawbacks is that the parameters (p, d, and q) must be manually specified, making obtaining the best fit a lengthy trial-and-error process.</w:t>
-      </w:r>
-    </w:p>
-    <w:p>
-      <w:pPr>
-        <w:rPr>
-          <w:rFonts w:eastAsia="Times New Roman"/>
-        </w:rPr>
-      </w:pPr>
-      <w:r>
-        <w:rPr>
-          <w:rFonts w:eastAsia="Times New Roman"/>
-        </w:rPr>
-        <w:t>Similarly, the model is heavily reliant on the consistency and differencing of previous data. To ensure that the model offers reliable results and forecasts, it is critical to ensure that data was collected accurately and over a lengthy period of time.</w:t>
-      </w:r>
-    </w:p>
-    <w:p>
-      <w:pPr>
-        <w:spacing w:before="200" w:after="0"/>
-        <w:ind w:firstLine="0"/>
-        <w:outlineLvl w:val="1"/>
-        <w:rPr>
-          <w:rFonts w:eastAsia="Times New Roman"/>
-          <w:b/>
-          <w:bCs/>
-          <w:color w:val="auto"/>
-          <w:szCs w:val="26"/>
-        </w:rPr>
-      </w:pPr>
-      <w:r>
-        <w:rPr>
-          <w:rFonts w:eastAsia="Times New Roman"/>
-          <w:b/>
-          <w:bCs/>
-          <w:color w:val="auto"/>
-          <w:szCs w:val="26"/>
-        </w:rPr>
         <w:t xml:space="preserve">Box- Jenkins </w:t>
       </w:r>
       <w:r>
@@ -15195,7 +15711,23 @@
           <w:rFonts w:eastAsia="Times New Roman"/>
           <w:color w:val="auto"/>
         </w:rPr>
-        <w:t>In 1970, statisticians George Box and Gwilym Jenkins published a book that described the Box-Jenkins technique to modeling ARIMA dynamics. An ARIMA process is a forecasting mathematical model. Identifying a suitable ARIMA process, fitting it to the data, and then utilizing the fitted model for forecasting are all part of Box-Jenkins modeling. One of the appealing aspects of the Box-Jenkins approach to forecasting is that ARIMA processes are a large class of models from which to choose, and it is usually possible to find one that adequately describes the data.</w:t>
+        <w:t>In 1970, statisticians George Box and Gwilym Jenkins published a book that described the Box-Jenkins technique to modeling ARIMA dynamics. An ARIMA process is a forecasting mathematical model. Identifying a suitable ARIMA process, fitting it to the data, and then utilizing the fitted model for forecasting are all part of Box-</w:t>
+      </w:r>
+      <w:proofErr w:type="gramStart"/>
+      <w:r>
+        <w:rPr>
+          <w:rFonts w:eastAsia="Times New Roman"/>
+          <w:color w:val="auto"/>
+        </w:rPr>
+        <w:t>Jenkins</w:t>
+      </w:r>
+      <w:proofErr w:type="gramEnd"/>
+      <w:r>
+        <w:rPr>
+          <w:rFonts w:eastAsia="Times New Roman"/>
+          <w:color w:val="auto"/>
+        </w:rPr>
+        <w:t xml:space="preserve"> modeling. One of the appealing aspects of the Box-Jenkins approach to forecasting is that ARIMA processes are a large class of models from which to choose, and it is usually possible to find one that adequately describes the data.</w:t>
       </w:r>
     </w:p>
     <w:p>
@@ -15212,7 +15744,23 @@
           <w:rFonts w:eastAsia="Times New Roman"/>
           <w:color w:val="auto"/>
         </w:rPr>
-        <w:t xml:space="preserve">Model selection, parameter estimation, and model checking were all iterative three-stage processes in the original Box-Jenkins modeling approach. </w:t>
+        <w:t xml:space="preserve">Model selection, parameter estimation, and model checking were all iterative three-stage processes in the original </w:t>
+      </w:r>
+      <w:proofErr w:type="gramStart"/>
+      <w:r>
+        <w:rPr>
+          <w:rFonts w:eastAsia="Times New Roman"/>
+          <w:color w:val="auto"/>
+        </w:rPr>
+        <w:t>Box</w:t>
+      </w:r>
+      <w:proofErr w:type="gramEnd"/>
+      <w:r>
+        <w:rPr>
+          <w:rFonts w:eastAsia="Times New Roman"/>
+          <w:color w:val="auto"/>
+        </w:rPr>
+        <w:t xml:space="preserve">-Jenkins modeling approach. </w:t>
       </w:r>
       <w:proofErr w:type="spellStart"/>
       <w:r>
@@ -15284,7 +15832,6 @@
           <w:rFonts w:eastAsia="Times New Roman"/>
           <w:color w:val="auto"/>
         </w:rPr>
-        <w:lastRenderedPageBreak/>
         <w:t xml:space="preserve"> </w:t>
       </w:r>
       <w:r>
@@ -15292,7 +15839,23 @@
           <w:rFonts w:eastAsia="Times New Roman"/>
           <w:color w:val="auto"/>
         </w:rPr>
-        <w:t>In the Box-Jenkins framework, model selection employs a variety of graphs based on converted and differenced data to try to discover probable ARIMA processes that might provide a good match to the data. Other model selection criteria, such as Akaike's Information Criterion, have emerged as a result of later advances.</w:t>
+        <w:t xml:space="preserve">In the Box-Jenkins framework, model selection employs a variety of graphs based on converted and differenced data to try to discover probable ARIMA processes that might provide a good match to the data. Other model selection criteria, such as Akaike's Information Criterion, have emerged </w:t>
+      </w:r>
+      <w:proofErr w:type="gramStart"/>
+      <w:r>
+        <w:rPr>
+          <w:rFonts w:eastAsia="Times New Roman"/>
+          <w:color w:val="auto"/>
+        </w:rPr>
+        <w:t>as a result of</w:t>
+      </w:r>
+      <w:proofErr w:type="gramEnd"/>
+      <w:r>
+        <w:rPr>
+          <w:rFonts w:eastAsia="Times New Roman"/>
+          <w:color w:val="auto"/>
+        </w:rPr>
+        <w:t xml:space="preserve"> later advances.</w:t>
       </w:r>
     </w:p>
     <w:p>
@@ -15355,7 +15918,24 @@
           <w:rFonts w:eastAsia="Times New Roman"/>
           <w:color w:val="auto"/>
         </w:rPr>
-        <w:t>Model checking is putting the model's assumptions to the test in order to identify any flaws. If the model is judged to be insufficient, you must return to Step 2 and try to find a better model.</w:t>
+        <w:lastRenderedPageBreak/>
+        <w:t xml:space="preserve">Model checking is putting the model's assumptions to the test </w:t>
+      </w:r>
+      <w:proofErr w:type="gramStart"/>
+      <w:r>
+        <w:rPr>
+          <w:rFonts w:eastAsia="Times New Roman"/>
+          <w:color w:val="auto"/>
+        </w:rPr>
+        <w:t>in order to</w:t>
+      </w:r>
+      <w:proofErr w:type="gramEnd"/>
+      <w:r>
+        <w:rPr>
+          <w:rFonts w:eastAsia="Times New Roman"/>
+          <w:color w:val="auto"/>
+        </w:rPr>
+        <w:t xml:space="preserve"> identify any flaws. If the model is judged to be insufficient, you must return to Step 2 and try to find a better model.</w:t>
       </w:r>
     </w:p>
     <w:p>
@@ -15389,7 +15969,23 @@
           <w:rFonts w:eastAsia="Times New Roman"/>
           <w:color w:val="auto"/>
         </w:rPr>
-        <w:t>The entire technique is intended to accomplish forecasting. It is usually a simple operation to compute forecasts once the model has been chosen, estimated, and validated. Of course, this is accomplished through the use of a computer.</w:t>
+        <w:t xml:space="preserve">The entire technique is intended to accomplish forecasting. It is usually a simple operation to compute forecasts once the model has been chosen, estimated, and validated. Of course, this is accomplished </w:t>
+      </w:r>
+      <w:proofErr w:type="gramStart"/>
+      <w:r>
+        <w:rPr>
+          <w:rFonts w:eastAsia="Times New Roman"/>
+          <w:color w:val="auto"/>
+        </w:rPr>
+        <w:t>through the use of</w:t>
+      </w:r>
+      <w:proofErr w:type="gramEnd"/>
+      <w:r>
+        <w:rPr>
+          <w:rFonts w:eastAsia="Times New Roman"/>
+          <w:color w:val="auto"/>
+        </w:rPr>
+        <w:t xml:space="preserve"> a computer.</w:t>
       </w:r>
     </w:p>
     <w:p>
@@ -17559,19 +18155,13 @@
         <w:t>In generating the digital quarantine pass, QR code scheme will be implemented</w:t>
       </w:r>
       <w:r>
-        <w:t xml:space="preserve"> t</w:t>
-      </w:r>
-      <w:r>
-        <w:t xml:space="preserve">o </w:t>
+        <w:t xml:space="preserve"> to </w:t>
       </w:r>
       <w:r>
         <w:t>help to speed up the flow of information</w:t>
       </w:r>
       <w:r>
-        <w:t>.</w:t>
-      </w:r>
-      <w:r>
-        <w:t xml:space="preserve"> </w:t>
+        <w:t xml:space="preserve">. </w:t>
       </w:r>
       <w:r>
         <w:t xml:space="preserve">This would </w:t>
@@ -18930,11 +19520,19 @@
         <w:t>In the ARIMA(</w:t>
       </w:r>
       <w:proofErr w:type="spellStart"/>
-      <w:r>
-        <w:rPr>
-          <w:bCs/>
-        </w:rPr>
-        <w:t>p,d,q</w:t>
+      <w:proofErr w:type="gramStart"/>
+      <w:r>
+        <w:rPr>
+          <w:bCs/>
+        </w:rPr>
+        <w:t>p,d</w:t>
+      </w:r>
+      <w:proofErr w:type="gramEnd"/>
+      <w:r>
+        <w:rPr>
+          <w:bCs/>
+        </w:rPr>
+        <w:t>,q</w:t>
       </w:r>
       <w:proofErr w:type="spellEnd"/>
       <w:r>
@@ -21313,7 +21911,15 @@
         <w:tab/>
       </w:r>
       <w:r>
-        <w:t xml:space="preserve">This is the stage where a application users would evaluate the application based on its required features. </w:t>
+        <w:t xml:space="preserve">This is the stage where </w:t>
+      </w:r>
+      <w:proofErr w:type="gramStart"/>
+      <w:r>
+        <w:t>a</w:t>
+      </w:r>
+      <w:proofErr w:type="gramEnd"/>
+      <w:r>
+        <w:t xml:space="preserve"> application users would evaluate the application based on its required features. </w:t>
       </w:r>
       <w:r>
         <w:t xml:space="preserve">The </w:t>
@@ -21960,7 +22566,15 @@
       </w:r>
       <w:proofErr w:type="spellEnd"/>
       <w:r>
-        <w:t xml:space="preserve">, Andreas .S. and </w:t>
+        <w:t xml:space="preserve">, </w:t>
+      </w:r>
+      <w:proofErr w:type="gramStart"/>
+      <w:r>
+        <w:t>Andreas .</w:t>
+      </w:r>
+      <w:proofErr w:type="gramEnd"/>
+      <w:r>
+        <w:t xml:space="preserve">S. and </w:t>
       </w:r>
       <w:proofErr w:type="spellStart"/>
       <w:r>
@@ -27510,9 +28124,12 @@
 </file>
 
 <file path=customXml/item2.xml><?xml version="1.0" encoding="utf-8"?>
-<p:properties xmlns:p="http://schemas.microsoft.com/office/2006/metadata/properties" xmlns:xsi="http://www.w3.org/2001/XMLSchema-instance" xmlns:pc="http://schemas.microsoft.com/office/infopath/2007/PartnerControls">
-  <documentManagement/>
-</p:properties>
+<?mso-contentType ?>
+<FormTemplates xmlns="http://schemas.microsoft.com/sharepoint/v3/contenttype/forms">
+  <Display>DocumentLibraryForm</Display>
+  <Edit>DocumentLibraryForm</Edit>
+  <New>DocumentLibraryForm</New>
+</FormTemplates>
 </file>
 
 <file path=customXml/item3.xml><?xml version="1.0" encoding="utf-8"?>
@@ -27520,12 +28137,9 @@
 </file>
 
 <file path=customXml/item4.xml><?xml version="1.0" encoding="utf-8"?>
-<?mso-contentType ?>
-<FormTemplates xmlns="http://schemas.microsoft.com/sharepoint/v3/contenttype/forms">
-  <Display>DocumentLibraryForm</Display>
-  <Edit>DocumentLibraryForm</Edit>
-  <New>DocumentLibraryForm</New>
-</FormTemplates>
+<p:properties xmlns:p="http://schemas.microsoft.com/office/2006/metadata/properties" xmlns:xsi="http://www.w3.org/2001/XMLSchema-instance" xmlns:pc="http://schemas.microsoft.com/office/infopath/2007/PartnerControls">
+  <documentManagement/>
+</p:properties>
 </file>
 
 <file path=customXml/itemProps1.xml><?xml version="1.0" encoding="utf-8"?>
@@ -27545,10 +28159,9 @@
 </file>
 
 <file path=customXml/itemProps2.xml><?xml version="1.0" encoding="utf-8"?>
-<ds:datastoreItem xmlns:ds="http://schemas.openxmlformats.org/officeDocument/2006/customXml" ds:itemID="{E99DF7A4-0B8E-400F-937C-273223B0F56D}">
+<ds:datastoreItem xmlns:ds="http://schemas.openxmlformats.org/officeDocument/2006/customXml" ds:itemID="{FA785817-6D4C-43CE-9BF8-BA5C9C2821F3}">
   <ds:schemaRefs>
-    <ds:schemaRef ds:uri="http://schemas.microsoft.com/office/2006/metadata/properties"/>
-    <ds:schemaRef ds:uri="http://schemas.microsoft.com/office/infopath/2007/PartnerControls"/>
+    <ds:schemaRef ds:uri="http://schemas.microsoft.com/sharepoint/v3/contenttype/forms"/>
   </ds:schemaRefs>
 </ds:datastoreItem>
 </file>
@@ -27562,9 +28175,10 @@
 </file>
 
 <file path=customXml/itemProps4.xml><?xml version="1.0" encoding="utf-8"?>
-<ds:datastoreItem xmlns:ds="http://schemas.openxmlformats.org/officeDocument/2006/customXml" ds:itemID="{FA785817-6D4C-43CE-9BF8-BA5C9C2821F3}">
+<ds:datastoreItem xmlns:ds="http://schemas.openxmlformats.org/officeDocument/2006/customXml" ds:itemID="{E99DF7A4-0B8E-400F-937C-273223B0F56D}">
   <ds:schemaRefs>
-    <ds:schemaRef ds:uri="http://schemas.microsoft.com/sharepoint/v3/contenttype/forms"/>
+    <ds:schemaRef ds:uri="http://schemas.microsoft.com/office/2006/metadata/properties"/>
+    <ds:schemaRef ds:uri="http://schemas.microsoft.com/office/infopath/2007/PartnerControls"/>
   </ds:schemaRefs>
 </ds:datastoreItem>
 </file>
</xml_diff>

<commit_message>
joane - for print and ppt
</commit_message>
<xml_diff>
--- a/joane/Llamera, Joane Marie_MIT Capstone 1.docx
+++ b/joane/Llamera, Joane Marie_MIT Capstone 1.docx
@@ -1392,6 +1392,12 @@
     </w:p>
     <w:sdt>
       <w:sdtPr>
+        <w:rPr>
+          <w:rFonts w:ascii="Times New Roman" w:eastAsiaTheme="minorEastAsia" w:hAnsi="Times New Roman" w:cs="Times New Roman"/>
+          <w:color w:val="000000" w:themeColor="text1"/>
+          <w:sz w:val="24"/>
+          <w:szCs w:val="24"/>
+        </w:rPr>
         <w:id w:val="-1003433811"/>
         <w:docPartObj>
           <w:docPartGallery w:val="Table of Contents"/>
@@ -1400,13 +1406,9 @@
       </w:sdtPr>
       <w:sdtEndPr>
         <w:rPr>
-          <w:rFonts w:ascii="Times New Roman" w:eastAsiaTheme="minorEastAsia" w:hAnsi="Times New Roman" w:cs="Times New Roman"/>
           <w:b/>
           <w:bCs/>
           <w:noProof/>
-          <w:color w:val="000000" w:themeColor="text1"/>
-          <w:sz w:val="24"/>
-          <w:szCs w:val="24"/>
         </w:rPr>
       </w:sdtEndPr>
       <w:sdtContent>
@@ -1723,25 +1725,7 @@
                 <w:noProof/>
                 <w:lang w:val="en-GB" w:eastAsia="ja-JP"/>
               </w:rPr>
-              <w:t>LIST OF TA</w:t>
-            </w:r>
-            <w:r>
-              <w:rPr>
-                <w:rStyle w:val="Hyperlink"/>
-                <w:rFonts w:eastAsia="MS Mincho"/>
-                <w:noProof/>
-                <w:lang w:val="en-GB" w:eastAsia="ja-JP"/>
-              </w:rPr>
-              <w:t>B</w:t>
-            </w:r>
-            <w:r>
-              <w:rPr>
-                <w:rStyle w:val="Hyperlink"/>
-                <w:rFonts w:eastAsia="MS Mincho"/>
-                <w:noProof/>
-                <w:lang w:val="en-GB" w:eastAsia="ja-JP"/>
-              </w:rPr>
-              <w:t>LES</w:t>
+              <w:t>LIST OF TABLES</w:t>
             </w:r>
             <w:r>
               <w:rPr>
@@ -6097,15 +6081,7 @@
     </w:p>
     <w:p>
       <w:r>
-        <w:t xml:space="preserve">Although the novel coronavirus illness (COVID-19) outbreak in Wuhan, China, was originally reported more than a year ago, it continues to be a global concern. </w:t>
-      </w:r>
-      <w:proofErr w:type="gramStart"/>
-      <w:r>
-        <w:t>Despite the fact that</w:t>
-      </w:r>
-      <w:proofErr w:type="gramEnd"/>
-      <w:r>
-        <w:t xml:space="preserve"> numerous vaccines are already available to assist prevent individuals from becoming extremely ill or dying as a result of the virus, most countries are still fighting the epidemic as new virus variants emerge.</w:t>
+        <w:t>Although the novel coronavirus illness (COVID-19) outbreak in Wuhan, China, was originally reported more than a year ago, it continues to be a global concern. Despite the fact that numerous vaccines are already available to assist prevent individuals from becoming extremely ill or dying as a result of the virus, most countries are still fighting the epidemic as new virus variants emerge.</w:t>
       </w:r>
     </w:p>
     <w:p>
@@ -6160,19 +6136,18 @@
           <w:szCs w:val="26"/>
           <w:lang w:val="en-GB"/>
         </w:rPr>
-        <w:t xml:space="preserve">researchers. Indirect transmission of the Covid-19 virus was shown to occur </w:t>
-      </w:r>
-      <w:proofErr w:type="gramStart"/>
-      <w:r>
+        <w:t>researchers. Indirect transmission of the Covid-19 virus was shown to occur as a result of contamination of common objects, virus aerosolization in confined places, or virus propagation from an asymptomatic infected individual, according to the findings.</w:t>
+      </w:r>
+    </w:p>
+    <w:p>
+      <w:pPr>
         <w:rPr>
           <w:rFonts w:eastAsia="Times New Roman"/>
           <w:color w:val="auto"/>
           <w:szCs w:val="26"/>
           <w:lang w:val="en-GB"/>
         </w:rPr>
-        <w:t>as a result of</w:t>
-      </w:r>
-      <w:proofErr w:type="gramEnd"/>
+      </w:pPr>
       <w:r>
         <w:rPr>
           <w:rFonts w:eastAsia="Times New Roman"/>
@@ -6180,18 +6155,18 @@
           <w:szCs w:val="26"/>
           <w:lang w:val="en-GB"/>
         </w:rPr>
-        <w:t xml:space="preserve"> contamination of common objects, virus aerosolization in confined places, or virus propagation from an asymptomatic infected individual, according to the findings.</w:t>
-      </w:r>
-    </w:p>
-    <w:p>
-      <w:pPr>
+        <w:t>In another</w:t>
+      </w:r>
+      <w:r>
         <w:rPr>
           <w:rFonts w:eastAsia="Times New Roman"/>
           <w:color w:val="auto"/>
           <w:szCs w:val="26"/>
           <w:lang w:val="en-GB"/>
         </w:rPr>
-      </w:pPr>
+        <w:t xml:space="preserve"> study entitled "Association between mobility patterns and COVID-19 transmission in the USA: a mathematical modelling study" by </w:t>
+      </w:r>
+      <w:proofErr w:type="spellStart"/>
       <w:r>
         <w:rPr>
           <w:rFonts w:eastAsia="Times New Roman"/>
@@ -6199,8 +6174,9 @@
           <w:szCs w:val="26"/>
           <w:lang w:val="en-GB"/>
         </w:rPr>
-        <w:t>In another</w:t>
-      </w:r>
+        <w:t>Badr</w:t>
+      </w:r>
+      <w:proofErr w:type="spellEnd"/>
       <w:r>
         <w:rPr>
           <w:rFonts w:eastAsia="Times New Roman"/>
@@ -6208,9 +6184,8 @@
           <w:szCs w:val="26"/>
           <w:lang w:val="en-GB"/>
         </w:rPr>
-        <w:t xml:space="preserve"> study entitled "Association between mobility patterns and COVID-19 transmission in the USA: a mathematical modelling study" by </w:t>
-      </w:r>
-      <w:proofErr w:type="spellStart"/>
+        <w:t xml:space="preserve"> et al. (2020), </w:t>
+      </w:r>
       <w:r>
         <w:rPr>
           <w:rFonts w:eastAsia="Times New Roman"/>
@@ -6218,9 +6193,8 @@
           <w:szCs w:val="26"/>
           <w:lang w:val="en-GB"/>
         </w:rPr>
-        <w:t>Badr</w:t>
-      </w:r>
-      <w:proofErr w:type="spellEnd"/>
+        <w:t>t</w:t>
+      </w:r>
       <w:r>
         <w:rPr>
           <w:rFonts w:eastAsia="Times New Roman"/>
@@ -6228,7 +6202,7 @@
           <w:szCs w:val="26"/>
           <w:lang w:val="en-GB"/>
         </w:rPr>
-        <w:t xml:space="preserve"> et al. (2020), </w:t>
+        <w:t>he findings revealed a robust and statistically significant link between social distancing</w:t>
       </w:r>
       <w:r>
         <w:rPr>
@@ -6237,7 +6211,7 @@
           <w:szCs w:val="26"/>
           <w:lang w:val="en-GB"/>
         </w:rPr>
-        <w:t>t</w:t>
+        <w:t xml:space="preserve"> in the USA</w:t>
       </w:r>
       <w:r>
         <w:rPr>
@@ -6246,7 +6220,7 @@
           <w:szCs w:val="26"/>
           <w:lang w:val="en-GB"/>
         </w:rPr>
-        <w:t>he findings revealed a robust and statistically significant link between social distancing</w:t>
+        <w:t>, as measured by movement patterns, and COVID-19 case growth reduction. The researchers have stressed the importance of social distancing as an effective method of mitigating COVID-19 transmission, and it should continue to be a part of individual and institutional responses to the epidemic.</w:t>
       </w:r>
       <w:r>
         <w:rPr>
@@ -6255,17 +6229,18 @@
           <w:szCs w:val="26"/>
           <w:lang w:val="en-GB"/>
         </w:rPr>
-        <w:t xml:space="preserve"> in the USA</w:t>
-      </w:r>
-      <w:r>
+        <w:t xml:space="preserve"> </w:t>
+      </w:r>
+    </w:p>
+    <w:p>
+      <w:pPr>
         <w:rPr>
           <w:rFonts w:eastAsia="Times New Roman"/>
           <w:color w:val="auto"/>
           <w:szCs w:val="26"/>
           <w:lang w:val="en-GB"/>
         </w:rPr>
-        <w:t>, as measured by movement patterns, and COVID-19 case growth reduction. The researchers have stressed the importance of social distancing as an effective method of mitigating COVID-19 transmission, and it should continue to be a part of individual and institutional responses to the epidemic.</w:t>
-      </w:r>
+      </w:pPr>
       <w:r>
         <w:rPr>
           <w:rFonts w:eastAsia="Times New Roman"/>
@@ -6273,7 +6248,45 @@
           <w:szCs w:val="26"/>
           <w:lang w:val="en-GB"/>
         </w:rPr>
-        <w:t xml:space="preserve"> </w:t>
+        <w:t>Forecasting is critical for effective governmental decision-making, supply chain resource management, and understanding extremely tough political decisions such as imposing a lockdown or curfews during a pandemic.</w:t>
+      </w:r>
+    </w:p>
+    <w:p>
+      <w:pPr>
+        <w:rPr>
+          <w:rFonts w:eastAsia="Times New Roman"/>
+          <w:color w:val="auto"/>
+        </w:rPr>
+      </w:pPr>
+      <w:r>
+        <w:rPr>
+          <w:rFonts w:eastAsia="Times New Roman"/>
+          <w:color w:val="auto"/>
+        </w:rPr>
+        <w:lastRenderedPageBreak/>
+        <w:t>The Philippine government's instrument for assessing, monitoring, controlling, and preventing the spread and local transmission of COVID-19 is the Inter-Agency Task Force for the Management of Emerging Infectious Diseases (IATF – EID). They classify Provinces, Highly Urbanized Cities (HUCs), and Independent Component Cities (ICCs) according to their risk levels, and then conduct targeted lockdowns for designated vital regions.</w:t>
+      </w:r>
+    </w:p>
+    <w:p>
+      <w:pPr>
+        <w:rPr>
+          <w:rFonts w:eastAsia="Times New Roman"/>
+          <w:color w:val="auto"/>
+        </w:rPr>
+      </w:pPr>
+      <w:r>
+        <w:rPr>
+          <w:rFonts w:eastAsia="Times New Roman"/>
+          <w:color w:val="auto"/>
+        </w:rPr>
+        <w:t>The most stringent quarantine grade is Enhanced Community Quarantine, which requires tight home quarantine in all families. People's mobility will be restricted to vital goods and services, as well as employment in offices or industries that are permitted to function, such as public and private hospitals, health, emergency and frontline services, essential goods producers, and so on. A quarantine pass enabling one person per home to purchase necessary products or services is issued to communities under an Enhanced Community Quarantine (ECQ)</w:t>
+      </w:r>
+      <w:r>
+        <w:rPr>
+          <w:rFonts w:eastAsia="Times New Roman"/>
+          <w:color w:val="auto"/>
+        </w:rPr>
+        <w:t>.</w:t>
       </w:r>
     </w:p>
     <w:p>
@@ -6292,45 +6305,7 @@
           <w:szCs w:val="26"/>
           <w:lang w:val="en-GB"/>
         </w:rPr>
-        <w:t>Forecasting is critical for effective governmental decision-making, supply chain resource management, and understanding extremely tough political decisions such as imposing a lockdown or curfews during a pandemic.</w:t>
-      </w:r>
-    </w:p>
-    <w:p>
-      <w:pPr>
-        <w:rPr>
-          <w:rFonts w:eastAsia="Times New Roman"/>
-          <w:color w:val="auto"/>
-        </w:rPr>
-      </w:pPr>
-      <w:r>
-        <w:rPr>
-          <w:rFonts w:eastAsia="Times New Roman"/>
-          <w:color w:val="auto"/>
-        </w:rPr>
-        <w:lastRenderedPageBreak/>
-        <w:t>The Philippine government's instrument for assessing, monitoring, controlling, and preventing the spread and local transmission of COVID-19 is the Inter-Agency Task Force for the Management of Emerging Infectious Diseases (IATF – EID). They classify Provinces, Highly Urbanized Cities (HUCs), and Independent Component Cities (ICCs) according to their risk levels, and then conduct targeted lockdowns for designated vital regions.</w:t>
-      </w:r>
-    </w:p>
-    <w:p>
-      <w:pPr>
-        <w:rPr>
-          <w:rFonts w:eastAsia="Times New Roman"/>
-          <w:color w:val="auto"/>
-        </w:rPr>
-      </w:pPr>
-      <w:r>
-        <w:rPr>
-          <w:rFonts w:eastAsia="Times New Roman"/>
-          <w:color w:val="auto"/>
-        </w:rPr>
-        <w:t>The most stringent quarantine grade is Enhanced Community Quarantine, which requires tight home quarantine in all families. People's mobility will be restricted to vital goods and services, as well as employment in offices or industries that are permitted to function, such as public and private hospitals, health, emergency and frontline services, essential goods producers, and so on. A quarantine pass enabling one person per home to purchase necessary products or services is issued to communities under an Enhanced Community Quarantine (ECQ)</w:t>
-      </w:r>
-      <w:r>
-        <w:rPr>
-          <w:rFonts w:eastAsia="Times New Roman"/>
-          <w:color w:val="auto"/>
-        </w:rPr>
-        <w:t>.</w:t>
+        <w:t>The present quarantine pass implementation is done manually, which has resulted in a number of difficulties. On March 20, 2020, DILG Region V issued an advisory advising Provincial Directors to instruct Local Officials that the distribution of quarantine pass slips in their areas of responsibility must be done on a house-to-house basis, as releasing Barangay passes in Barangay Halls defeats the intent of the Enhance Community Quarantine and Social Distancing Act. A barangay captain in Lanao del Sur was detained for "selling" passes that would allow individuals to leave their houses during the quarantine period, according to a news report published on Inquirer.net on March 23, 2020.</w:t>
       </w:r>
     </w:p>
     <w:p>
@@ -6349,9 +6324,8 @@
           <w:szCs w:val="26"/>
           <w:lang w:val="en-GB"/>
         </w:rPr>
-        <w:t xml:space="preserve">The present quarantine pass implementation is done manually, which has resulted in </w:t>
-      </w:r>
-      <w:proofErr w:type="gramStart"/>
+        <w:t xml:space="preserve">These challenges, as well as the human work involved in </w:t>
+      </w:r>
       <w:r>
         <w:rPr>
           <w:rFonts w:eastAsia="Times New Roman"/>
@@ -6359,9 +6333,8 @@
           <w:szCs w:val="26"/>
           <w:lang w:val="en-GB"/>
         </w:rPr>
-        <w:t>a number of</w:t>
-      </w:r>
-      <w:proofErr w:type="gramEnd"/>
+        <w:t>generating</w:t>
+      </w:r>
       <w:r>
         <w:rPr>
           <w:rFonts w:eastAsia="Times New Roman"/>
@@ -6369,18 +6342,17 @@
           <w:szCs w:val="26"/>
           <w:lang w:val="en-GB"/>
         </w:rPr>
-        <w:t xml:space="preserve"> difficulties. On March 20, 2020, DILG Region V issued an advisory advising Provincial Directors to instruct Local Officials that the distribution of quarantine pass slips in their areas of responsibility must be done on a house-to-house basis, as releasing Barangay passes in Barangay Halls defeats the intent of the Enhance Community Quarantine and Social Distancing Act. A barangay captain in Lanao del Sur was detained for "selling" passes that would allow individuals to leave their houses during the quarantine period, according to a news report published on Inquirer.net on March 23, 2020.</w:t>
-      </w:r>
-    </w:p>
-    <w:p>
-      <w:pPr>
+        <w:t xml:space="preserve"> and </w:t>
+      </w:r>
+      <w:r>
         <w:rPr>
           <w:rFonts w:eastAsia="Times New Roman"/>
           <w:color w:val="auto"/>
           <w:szCs w:val="26"/>
           <w:lang w:val="en-GB"/>
         </w:rPr>
-      </w:pPr>
+        <w:t>validating</w:t>
+      </w:r>
       <w:r>
         <w:rPr>
           <w:rFonts w:eastAsia="Times New Roman"/>
@@ -6388,63 +6360,7 @@
           <w:szCs w:val="26"/>
           <w:lang w:val="en-GB"/>
         </w:rPr>
-        <w:t xml:space="preserve">These challenges, as well as the human work involved in </w:t>
-      </w:r>
-      <w:r>
-        <w:rPr>
-          <w:rFonts w:eastAsia="Times New Roman"/>
-          <w:color w:val="auto"/>
-          <w:szCs w:val="26"/>
-          <w:lang w:val="en-GB"/>
-        </w:rPr>
-        <w:t>generating</w:t>
-      </w:r>
-      <w:r>
-        <w:rPr>
-          <w:rFonts w:eastAsia="Times New Roman"/>
-          <w:color w:val="auto"/>
-          <w:szCs w:val="26"/>
-          <w:lang w:val="en-GB"/>
-        </w:rPr>
-        <w:t xml:space="preserve"> and </w:t>
-      </w:r>
-      <w:r>
-        <w:rPr>
-          <w:rFonts w:eastAsia="Times New Roman"/>
-          <w:color w:val="auto"/>
-          <w:szCs w:val="26"/>
-          <w:lang w:val="en-GB"/>
-        </w:rPr>
-        <w:t>validating</w:t>
-      </w:r>
-      <w:r>
-        <w:rPr>
-          <w:rFonts w:eastAsia="Times New Roman"/>
-          <w:color w:val="auto"/>
-          <w:szCs w:val="26"/>
-          <w:lang w:val="en-GB"/>
-        </w:rPr>
-        <w:t xml:space="preserve"> quarantine passes, can be addressed by developing a mobile responsive application. The suggested application, when combined with a decision support system, will allow the government and communities to make more informed decisions </w:t>
-      </w:r>
-      <w:proofErr w:type="gramStart"/>
-      <w:r>
-        <w:rPr>
-          <w:rFonts w:eastAsia="Times New Roman"/>
-          <w:color w:val="auto"/>
-          <w:szCs w:val="26"/>
-          <w:lang w:val="en-GB"/>
-        </w:rPr>
-        <w:t>in order to</w:t>
-      </w:r>
-      <w:proofErr w:type="gramEnd"/>
-      <w:r>
-        <w:rPr>
-          <w:rFonts w:eastAsia="Times New Roman"/>
-          <w:color w:val="auto"/>
-          <w:szCs w:val="26"/>
-          <w:lang w:val="en-GB"/>
-        </w:rPr>
-        <w:t xml:space="preserve"> limit COVID-19 virus transmission.</w:t>
+        <w:t xml:space="preserve"> quarantine passes, can be addressed by developing a mobile responsive application. The suggested application, when combined with a decision support system, will allow the government and communities to make more informed decisions in order to limit COVID-19 virus transmission.</w:t>
       </w:r>
     </w:p>
     <w:p>
@@ -6474,9 +6390,9 @@
           <w:lang w:val="en-GB"/>
         </w:rPr>
       </w:pPr>
-      <w:bookmarkStart w:id="16" w:name="_Toc220810871"/>
-      <w:bookmarkStart w:id="17" w:name="_Toc305755528"/>
-      <w:bookmarkStart w:id="18" w:name="_Toc79946031"/>
+      <w:bookmarkStart w:id="16" w:name="_Toc79946031"/>
+      <w:bookmarkStart w:id="17" w:name="_Toc220810871"/>
+      <w:bookmarkStart w:id="18" w:name="_Toc305755528"/>
       <w:r>
         <w:rPr>
           <w:rFonts w:ascii="Times New Roman" w:eastAsia="Times New Roman" w:hAnsi="Times New Roman" w:cs="Times New Roman"/>
@@ -6490,7 +6406,7 @@
         <w:lastRenderedPageBreak/>
         <w:t>Statement of the Problem</w:t>
       </w:r>
-      <w:bookmarkEnd w:id="18"/>
+      <w:bookmarkEnd w:id="16"/>
     </w:p>
     <w:p>
       <w:pPr>
@@ -6616,8 +6532,8 @@
         </w:rPr>
       </w:pPr>
       <w:bookmarkStart w:id="19" w:name="_Toc79946032"/>
-      <w:bookmarkEnd w:id="16"/>
       <w:bookmarkEnd w:id="17"/>
+      <w:bookmarkEnd w:id="18"/>
       <w:r>
         <w:rPr>
           <w:rFonts w:ascii="Times New Roman" w:eastAsia="Times New Roman" w:hAnsi="Times New Roman" w:cs="Times New Roman"/>
@@ -6976,19 +6892,11 @@
         <w:t xml:space="preserve"> </w:t>
       </w:r>
       <w:r>
-        <w:t xml:space="preserve">Individuals can simply obtain a quarantine pass by using a mobile application that does not require face-to-face interaction. They are provided with informative data via the application within their grasp, allowing them to select when </w:t>
-      </w:r>
-      <w:proofErr w:type="gramStart"/>
-      <w:r>
-        <w:t xml:space="preserve">is the </w:t>
+        <w:t xml:space="preserve">Individuals can simply obtain a quarantine pass by using a mobile application that does not require face-to-face interaction. They are provided with informative data via the application within their grasp, allowing them to select when is the </w:t>
       </w:r>
       <w:r>
         <w:lastRenderedPageBreak/>
-        <w:t>optimum time</w:t>
-      </w:r>
-      <w:proofErr w:type="gramEnd"/>
-      <w:r>
-        <w:t xml:space="preserve"> to purchase vital commodities while minimizing their risk of exposure to congested places.</w:t>
+        <w:t>optimum time to purchase vital commodities while minimizing their risk of exposure to congested places.</w:t>
       </w:r>
     </w:p>
     <w:p>
@@ -7189,7 +7097,23 @@
           <w:color w:val="auto"/>
           <w:szCs w:val="26"/>
         </w:rPr>
-        <w:t>pharmaceutical Interventions (NPIs) are measure that people and communities can take in addition to getting vaccinated and taking medicine to help reduce the spread of illnesses like pandemic influenza (flu). Community mitigation techniques are another name for NPIs. Pandemic flu occurs when a novel flu virus spreads around the world, producing widespread disease. The human population has little or no immunity to a pandemic flu virus since it is new. As a result, the infection can easily spread from person to person all over the world. When vaccines are not yet available, NPIs are one of the best approaches to fight pandemic flu.</w:t>
+        <w:t>pharmaceutical Interventions (NPIs) are measure</w:t>
+      </w:r>
+      <w:r>
+        <w:rPr>
+          <w:rFonts w:eastAsia="Times New Roman"/>
+          <w:color w:val="auto"/>
+          <w:szCs w:val="26"/>
+        </w:rPr>
+        <w:t>s</w:t>
+      </w:r>
+      <w:r>
+        <w:rPr>
+          <w:rFonts w:eastAsia="Times New Roman"/>
+          <w:color w:val="auto"/>
+          <w:szCs w:val="26"/>
+        </w:rPr>
+        <w:t xml:space="preserve"> that people and communities can take in addition to getting vaccinated and taking medicine to help reduce the spread of illnesses like pandemic influenza (flu). Community mitigation techniques are another name for NPIs. Pandemic flu occurs when a novel flu virus spreads around the world, producing widespread disease. The human population has little or no immunity to a pandemic flu virus since it is new. As a result, the infection can easily spread from person to person all over the world. When vaccines are not yet available, NPIs are one of the best approaches to fight pandemic flu.</w:t>
       </w:r>
     </w:p>
     <w:p>
@@ -7257,7 +7181,7 @@
           <w:color w:val="auto"/>
           <w:szCs w:val="26"/>
         </w:rPr>
-        <w:t>The enhanced community quarantine in Luzon is a series of stay-at-home orders and cordon sanitaire measures implemented by the Inter-Agency Task Force for the Management of Emerging Infectious Diseases (IATF-EID) on the island of Luzon and its associated islands. It is part of the COVID-19 community quarantines in the Philippines, a larger scale of COVID-19 containment measures with varying degrees of strictness. The "enhanced community quarantine" (ECQ) is the strictest of these measures and is effectively a total lockdown.</w:t>
+        <w:t>The Inter-Agency Task Force for the Management of Emerging Infectious Diseases (IATF-EID) executed a series of stay-at-home orders and cordon sanitaire measures across the island of Luzon and its associated islands as part of the increased community quarantine in Luzon. It's part of the Philippines' COVID-19 community quarantines, which are a wider scale of COVID-19 confinement measures with varied degrees of strictness. The "enhanced community quarantine" (ECQ), which is virtually a total lockdown, is the most stringent of these procedures.</w:t>
       </w:r>
     </w:p>
     <w:p>
@@ -7296,7 +7220,7 @@
           <w:color w:val="auto"/>
           <w:szCs w:val="26"/>
         </w:rPr>
-        <w:t>A quarantine pass designates a household member as the representative of his or her household in procuring necessities. This disallows other family members to buy goods and conduct transactions outside their homes.</w:t>
+        <w:t>A quarantine pass assigns a household member to act as the household's representative in purchasing needs. Other family members are unable to purchase things or conduct transactions outside of their homes as a result of this.</w:t>
       </w:r>
     </w:p>
     <w:p>
@@ -7363,7 +7287,7 @@
           <w:color w:val="auto"/>
           <w:szCs w:val="26"/>
         </w:rPr>
-        <w:t xml:space="preserve">Forecasting </w:t>
+        <w:t xml:space="preserve">Forecasting is the process of predicting the future as correctly as possible using all available information, such as past data and awareness of any upcoming events that may affect the projections. Forecasting should be a fundamental element of management's decision-making processes, as it can have a significant impact on </w:t>
       </w:r>
       <w:r>
         <w:rPr>
@@ -7371,63 +7295,75 @@
           <w:color w:val="auto"/>
           <w:szCs w:val="26"/>
         </w:rPr>
-        <w:t xml:space="preserve">is about predicting the future as accurately as possible, given </w:t>
-      </w:r>
-      <w:r>
-        <w:rPr>
-          <w:rFonts w:eastAsia="Times New Roman"/>
+        <w:lastRenderedPageBreak/>
+        <w:t>many aspects of a business. Depending on the application, modern businesses require short-, medium-, and long-term projections.</w:t>
+      </w:r>
+    </w:p>
+    <w:p>
+      <w:pPr>
+        <w:rPr>
+          <w:rFonts w:eastAsia="Times New Roman"/>
+          <w:b/>
+          <w:bCs/>
           <w:color w:val="auto"/>
           <w:szCs w:val="26"/>
         </w:rPr>
-        <w:t>all</w:t>
-      </w:r>
-      <w:r>
-        <w:rPr>
-          <w:rFonts w:eastAsia="Times New Roman"/>
+      </w:pPr>
+      <w:r>
+        <w:rPr>
+          <w:rFonts w:eastAsia="Times New Roman"/>
+          <w:b/>
+          <w:bCs/>
           <w:color w:val="auto"/>
           <w:szCs w:val="26"/>
         </w:rPr>
-        <w:t xml:space="preserve"> the information available, including historical data and knowledge of any future events that might impact the forecasts.</w:t>
-      </w:r>
-      <w:r>
+        <w:t>Time Series</w:t>
+      </w:r>
+    </w:p>
+    <w:p>
+      <w:pPr>
+        <w:ind w:left="720"/>
         <w:rPr>
           <w:rFonts w:eastAsia="Times New Roman"/>
           <w:color w:val="auto"/>
           <w:szCs w:val="26"/>
         </w:rPr>
-        <w:t xml:space="preserve"> </w:t>
-      </w:r>
+      </w:pPr>
       <w:r>
         <w:rPr>
           <w:rFonts w:eastAsia="Times New Roman"/>
           <w:color w:val="auto"/>
           <w:szCs w:val="26"/>
         </w:rPr>
-        <w:t xml:space="preserve">Forecasting should be an integral part of the decision-making activities of management, as it can play an important role in many areas of a company. Modern organizations require short-term, </w:t>
-      </w:r>
-      <w:r>
-        <w:rPr>
-          <w:rFonts w:eastAsia="Times New Roman"/>
+        <w:t>A time series is a collection of data points that appear in a logical sequence over a period of time. Cross-sectional data, on the other hand, captures a single moment in time.</w:t>
+      </w:r>
+    </w:p>
+    <w:p>
+      <w:pPr>
+        <w:rPr>
+          <w:rFonts w:eastAsia="Times New Roman"/>
+          <w:b/>
+          <w:bCs/>
           <w:color w:val="auto"/>
           <w:szCs w:val="26"/>
         </w:rPr>
-        <w:t>medium-term,</w:t>
-      </w:r>
-      <w:r>
-        <w:rPr>
-          <w:rFonts w:eastAsia="Times New Roman"/>
+      </w:pPr>
+      <w:r>
+        <w:rPr>
+          <w:rFonts w:eastAsia="Times New Roman"/>
+          <w:b/>
+          <w:bCs/>
           <w:color w:val="auto"/>
           <w:szCs w:val="26"/>
         </w:rPr>
-        <w:t xml:space="preserve"> and long-term forecasts, depending on the specific application.</w:t>
-      </w:r>
-    </w:p>
-    <w:p>
-      <w:pPr>
-        <w:rPr>
-          <w:rFonts w:eastAsia="Times New Roman"/>
-          <w:b/>
-          <w:bCs/>
+        <w:t>Time Series Forecasting</w:t>
+      </w:r>
+    </w:p>
+    <w:p>
+      <w:pPr>
+        <w:ind w:left="720"/>
+        <w:rPr>
+          <w:rFonts w:eastAsia="Times New Roman"/>
           <w:color w:val="auto"/>
           <w:szCs w:val="26"/>
         </w:rPr>
@@ -7435,13 +7371,31 @@
       <w:r>
         <w:rPr>
           <w:rFonts w:eastAsia="Times New Roman"/>
-          <w:b/>
-          <w:bCs/>
           <w:color w:val="auto"/>
           <w:szCs w:val="26"/>
         </w:rPr>
-        <w:lastRenderedPageBreak/>
-        <w:t>Time Series</w:t>
+        <w:t>Time series forecasting uses information regarding historical values and associated patterns to predict future activity. Most often, this relates to trend analysis, cyclical fluctuation analysis, and issues of seasonality. As with all forecasting methods, success is not guaranteed.</w:t>
+      </w:r>
+    </w:p>
+    <w:p>
+      <w:pPr>
+        <w:rPr>
+          <w:rFonts w:eastAsia="Times New Roman"/>
+          <w:b/>
+          <w:bCs/>
+          <w:color w:val="auto"/>
+          <w:szCs w:val="26"/>
+        </w:rPr>
+      </w:pPr>
+      <w:r>
+        <w:rPr>
+          <w:rFonts w:eastAsia="Times New Roman"/>
+          <w:b/>
+          <w:bCs/>
+          <w:color w:val="auto"/>
+          <w:szCs w:val="26"/>
+        </w:rPr>
+        <w:t>Mean</w:t>
       </w:r>
     </w:p>
     <w:p>
@@ -7459,33 +7413,35 @@
           <w:color w:val="auto"/>
           <w:szCs w:val="26"/>
         </w:rPr>
-        <w:t xml:space="preserve">A time series is a sequence of data points that occur in successive order over some </w:t>
-      </w:r>
-      <w:proofErr w:type="gramStart"/>
-      <w:r>
-        <w:rPr>
-          <w:rFonts w:eastAsia="Times New Roman"/>
+        <w:t>The arithmetic mean, sometimes known as "the average," is the sum of a set of numbers divided by the number of items on the set of numbers. The mean can be used to determine a data set's overall trend or to get a quick snapshot of your data. Another benefit of the mean is that it is simple and quick to compute.</w:t>
+      </w:r>
+    </w:p>
+    <w:p>
+      <w:pPr>
+        <w:rPr>
+          <w:rFonts w:eastAsia="Times New Roman"/>
+          <w:b/>
+          <w:bCs/>
           <w:color w:val="auto"/>
           <w:szCs w:val="26"/>
         </w:rPr>
-        <w:t>period of time</w:t>
-      </w:r>
-      <w:proofErr w:type="gramEnd"/>
-      <w:r>
-        <w:rPr>
-          <w:rFonts w:eastAsia="Times New Roman"/>
+      </w:pPr>
+      <w:r>
+        <w:rPr>
+          <w:rFonts w:eastAsia="Times New Roman"/>
+          <w:b/>
+          <w:bCs/>
           <w:color w:val="auto"/>
           <w:szCs w:val="26"/>
         </w:rPr>
-        <w:t>. This can be contrasted with cross-sectional data, which captures a point-in-time.</w:t>
-      </w:r>
-    </w:p>
-    <w:p>
-      <w:pPr>
-        <w:rPr>
-          <w:rFonts w:eastAsia="Times New Roman"/>
-          <w:b/>
-          <w:bCs/>
+        <w:t>Regression</w:t>
+      </w:r>
+    </w:p>
+    <w:p>
+      <w:pPr>
+        <w:ind w:left="720"/>
+        <w:rPr>
+          <w:rFonts w:eastAsia="Times New Roman"/>
           <w:color w:val="auto"/>
           <w:szCs w:val="26"/>
         </w:rPr>
@@ -7493,112 +7449,15 @@
       <w:r>
         <w:rPr>
           <w:rFonts w:eastAsia="Times New Roman"/>
-          <w:b/>
-          <w:bCs/>
           <w:color w:val="auto"/>
           <w:szCs w:val="26"/>
         </w:rPr>
-        <w:t>Time Series Forecasting</w:t>
-      </w:r>
-    </w:p>
-    <w:p>
-      <w:pPr>
-        <w:ind w:left="720"/>
-        <w:rPr>
-          <w:rFonts w:eastAsia="Times New Roman"/>
-          <w:color w:val="auto"/>
-          <w:szCs w:val="26"/>
-        </w:rPr>
-      </w:pPr>
-      <w:r>
-        <w:rPr>
-          <w:rFonts w:eastAsia="Times New Roman"/>
-          <w:color w:val="auto"/>
-          <w:szCs w:val="26"/>
-        </w:rPr>
-        <w:t>Time series forecasting uses information regarding historical values and associated patterns to predict future activity. Most often, this relates to trend analysis, cyclical fluctuation analysis, and issues of seasonality. As with all forecasting methods, success is not guaranteed.</w:t>
-      </w:r>
-    </w:p>
-    <w:p>
-      <w:pPr>
-        <w:rPr>
-          <w:rFonts w:eastAsia="Times New Roman"/>
-          <w:b/>
-          <w:bCs/>
-          <w:color w:val="auto"/>
-          <w:szCs w:val="26"/>
-        </w:rPr>
-      </w:pPr>
-      <w:r>
-        <w:rPr>
-          <w:rFonts w:eastAsia="Times New Roman"/>
-          <w:b/>
-          <w:bCs/>
-          <w:color w:val="auto"/>
-          <w:szCs w:val="26"/>
-        </w:rPr>
-        <w:t>Mean</w:t>
-      </w:r>
-    </w:p>
-    <w:p>
-      <w:pPr>
-        <w:ind w:left="720"/>
-        <w:rPr>
-          <w:rFonts w:eastAsia="Times New Roman"/>
-          <w:color w:val="auto"/>
-          <w:szCs w:val="26"/>
-        </w:rPr>
-      </w:pPr>
-      <w:r>
-        <w:rPr>
-          <w:rFonts w:eastAsia="Times New Roman"/>
-          <w:color w:val="auto"/>
-          <w:szCs w:val="26"/>
-        </w:rPr>
-        <w:t>The arithmetic mean, more commonly known as “the average,” is the sum of a list of numbers divided by the number of items on the list. The mean is useful in determining the overall trend of a data set or providing a rapid snapshot of your data. Another advantage of the mean is that it’s very easy and quick to calculate.</w:t>
-      </w:r>
-    </w:p>
-    <w:p>
-      <w:pPr>
-        <w:rPr>
-          <w:rFonts w:eastAsia="Times New Roman"/>
-          <w:b/>
-          <w:bCs/>
-          <w:color w:val="auto"/>
-          <w:szCs w:val="26"/>
-        </w:rPr>
-      </w:pPr>
-      <w:r>
-        <w:rPr>
-          <w:rFonts w:eastAsia="Times New Roman"/>
-          <w:b/>
-          <w:bCs/>
-          <w:color w:val="auto"/>
-          <w:szCs w:val="26"/>
-        </w:rPr>
-        <w:t>Regression</w:t>
-      </w:r>
-    </w:p>
-    <w:p>
-      <w:pPr>
-        <w:ind w:left="720"/>
-        <w:rPr>
-          <w:rFonts w:eastAsia="Times New Roman"/>
-          <w:color w:val="auto"/>
-          <w:szCs w:val="26"/>
-        </w:rPr>
-      </w:pPr>
-      <w:r>
-        <w:rPr>
-          <w:rFonts w:eastAsia="Times New Roman"/>
-          <w:color w:val="auto"/>
-          <w:szCs w:val="26"/>
-        </w:rPr>
-        <w:t>Regression models the relationships between dependent and explanatory variables, which are usually charted on a scatterplot. The regression line also designates whether those relationships are strong or weak. Regression is commonly taught in high school or college statistics courses with applications for science or business in determining trends over time.</w:t>
-      </w:r>
-    </w:p>
-    <w:p>
-      <w:pPr>
+        <w:t>The associations between dependent and explanatory variables are generally plotted on a scatterplot in regression models. The regression line also indicates how strong or weak such associations are. Regression is a popular topic in high school and college statistics classes, having applications in science and industry to determine patterns over time.</w:t>
+      </w:r>
+    </w:p>
+    <w:p>
+      <w:pPr>
+        <w:ind w:firstLine="0"/>
         <w:rPr>
           <w:rFonts w:eastAsia="Times New Roman"/>
         </w:rPr>
@@ -7623,25 +7482,6 @@
         </w:rPr>
         <w:tab/>
       </w:r>
-    </w:p>
-    <w:p>
-      <w:pPr>
-        <w:rPr>
-          <w:rFonts w:eastAsia="Times New Roman"/>
-        </w:rPr>
-      </w:pPr>
-    </w:p>
-    <w:p>
-      <w:pPr>
-        <w:ind w:firstLine="0"/>
-        <w:jc w:val="center"/>
-        <w:rPr>
-          <w:rFonts w:eastAsia="Times New Roman"/>
-          <w:b/>
-          <w:color w:val="auto"/>
-          <w:lang w:val="en-GB"/>
-        </w:rPr>
-      </w:pPr>
     </w:p>
     <w:p>
       <w:pPr>
@@ -7699,7 +7539,13 @@
     <w:p/>
     <w:p>
       <w:r>
-        <w:t>This chapter presents the different research and other literatures form both foreign and local researchers, which have significant bearings on the variables included in the research. It focuses on several aspects that will help in the development of this study. The literatures of this study come from books, journals, articles, electronic materials such as PDF or E-Book, and other existing thesis and dissertations, foreign and local which are believed to be useful in the advancement of awareness concerning the study.</w:t>
+        <w:t>This chapter presents the different research and other literatures f</w:t>
+      </w:r>
+      <w:r>
+        <w:t>rom</w:t>
+      </w:r>
+      <w:r>
+        <w:t xml:space="preserve"> both foreign and local researchers, which have significant bearings on the variables included in the research. It focuses on several aspects that will help in the development of this study. The literatures of this study come from books, journals, articles, electronic materials such as PDF or E-Book, and other existing thesis and dissertations, foreign and local which are believed to be useful in the advancement of awareness concerning the study.</w:t>
       </w:r>
     </w:p>
     <w:p/>
@@ -7892,7 +7738,7 @@
     </w:p>
     <w:p>
       <w:r>
-        <w:t xml:space="preserve">Coronavirus is an enveloped, positive single-strand RNA virus. It belongs to the </w:t>
+        <w:t xml:space="preserve">Coronavirus is an enclosed single-strand RNA virus with a positive single-strand RNA strand. It is a member of the </w:t>
       </w:r>
       <w:proofErr w:type="spellStart"/>
       <w:r>
@@ -7900,7 +7746,10 @@
       </w:r>
       <w:proofErr w:type="spellEnd"/>
       <w:r>
-        <w:t xml:space="preserve"> subfamily, as the name, with the characteristic “crown-like” spikes on their surfaces. </w:t>
+        <w:t xml:space="preserve"> subfamily, which is distinguished by the "crown-like" spikes on its surfaces.</w:t>
+      </w:r>
+      <w:r>
+        <w:t xml:space="preserve"> </w:t>
       </w:r>
       <w:r>
         <w:t xml:space="preserve">The exact origin, location, and natural reservoir of the 2019- </w:t>
@@ -8057,15 +7906,7 @@
         <w:t xml:space="preserve"> </w:t>
       </w:r>
       <w:r>
-        <w:t xml:space="preserve">While a World Health Organization article admitted that "airborne transmission cannot be ruled out," the response was cautious and possibly incorrect in continuing to suggest that airborne and droplet transmission are distinct </w:t>
-      </w:r>
-      <w:proofErr w:type="gramStart"/>
-      <w:r>
-        <w:t>categories</w:t>
-      </w:r>
-      <w:proofErr w:type="gramEnd"/>
-      <w:r>
-        <w:t xml:space="preserve"> and that airborne transmission occurs only during medical "aerosol generating procedures</w:t>
+        <w:t>While a World Health Organization article admitted that "airborne transmission cannot be ruled out," the response was cautious and possibly incorrect in continuing to suggest that airborne and droplet transmission are distinct categories and that airborne transmission occurs only during medical "aerosol generating procedures</w:t>
       </w:r>
       <w:r>
         <w:t xml:space="preserve">”. </w:t>
@@ -8111,17 +7952,12 @@
         <w:t xml:space="preserve"> diameter and aerosols as &lt;5 </w:t>
       </w:r>
       <w:proofErr w:type="spellStart"/>
-      <w:proofErr w:type="gramStart"/>
       <w:r>
         <w:t>μm</w:t>
       </w:r>
       <w:proofErr w:type="spellEnd"/>
       <w:r>
-        <w:t>.</w:t>
-      </w:r>
-      <w:proofErr w:type="gramEnd"/>
-      <w:r>
-        <w:t xml:space="preserve"> However, both can be generated as a continuum of particle sizes during </w:t>
+        <w:t xml:space="preserve">. However, both can be generated as a continuum of particle sizes during </w:t>
       </w:r>
       <w:r>
         <w:lastRenderedPageBreak/>
@@ -8141,15 +7977,7 @@
       </w:r>
       <w:proofErr w:type="spellEnd"/>
       <w:r>
-        <w:t xml:space="preserve"> that are being implemented </w:t>
-      </w:r>
-      <w:proofErr w:type="gramStart"/>
-      <w:r>
-        <w:t>in an effort to</w:t>
-      </w:r>
-      <w:proofErr w:type="gramEnd"/>
-      <w:r>
-        <w:t xml:space="preserve"> control the pandemic.</w:t>
+        <w:t xml:space="preserve"> that are being implemented in an effort to control the pandemic.</w:t>
       </w:r>
       <w:r>
         <w:t xml:space="preserve"> They defined that</w:t>
@@ -8266,15 +8094,7 @@
     <w:p/>
     <w:p>
       <w:r>
-        <w:t xml:space="preserve">To combat the coronavirus disease (COVID-19) pandemic, </w:t>
-      </w:r>
-      <w:proofErr w:type="gramStart"/>
-      <w:r>
-        <w:t>a number of</w:t>
-      </w:r>
-      <w:proofErr w:type="gramEnd"/>
-      <w:r>
-        <w:t xml:space="preserve"> non-pharmaceutical interventions (NPIs) have been launched around the world. School </w:t>
+        <w:t xml:space="preserve">To combat the coronavirus disease (COVID-19) pandemic, a number of non-pharmaceutical interventions (NPIs) have been launched around the world. School </w:t>
       </w:r>
       <w:r>
         <w:lastRenderedPageBreak/>
@@ -8283,15 +8103,7 @@
     </w:p>
     <w:p>
       <w:r>
-        <w:t xml:space="preserve">The 1918-19 H1N1 influenza pandemic was the last time the world responded to a global emergent disease epidemic on the size of the present COVID-19 pandemic with no access to vaccines. During that epidemic, certain communities, particularly in the United States (US), used </w:t>
-      </w:r>
-      <w:proofErr w:type="gramStart"/>
-      <w:r>
-        <w:t>a number of</w:t>
-      </w:r>
-      <w:proofErr w:type="gramEnd"/>
-      <w:r>
-        <w:t xml:space="preserve"> nonpharmaceutical interventions (NPIs) - methods aimed at decreasing transmission by lowering general population contact rates</w:t>
+        <w:t>The 1918-19 H1N1 influenza pandemic was the last time the world responded to a global emergent disease epidemic on the size of the present COVID-19 pandemic with no access to vaccines. During that epidemic, certain communities, particularly in the United States (US), used a number of nonpharmaceutical interventions (NPIs) - methods aimed at decreasing transmission by lowering general population contact rates</w:t>
       </w:r>
       <w:r>
         <w:t xml:space="preserve"> </w:t>
@@ -8360,23 +8172,7 @@
         <w:t xml:space="preserve">Mitigation. </w:t>
       </w:r>
       <w:r>
-        <w:t xml:space="preserve">The goal here is to employ NPIs (and, if available, vaccines or medications) to decrease the health impact of an epidemic, </w:t>
-      </w:r>
-      <w:proofErr w:type="gramStart"/>
-      <w:r>
-        <w:t>similar to</w:t>
-      </w:r>
-      <w:proofErr w:type="gramEnd"/>
-      <w:r>
-        <w:t xml:space="preserve"> the technique used by several US cities in 1918 and the rest of the world in the 1957, 1968, and 2009 influenza pandemics. Early vaccine supplies were focused </w:t>
-      </w:r>
-      <w:proofErr w:type="gramStart"/>
-      <w:r>
-        <w:t>at</w:t>
-      </w:r>
-      <w:proofErr w:type="gramEnd"/>
-      <w:r>
-        <w:t xml:space="preserve"> people with pre-existing medical disorders who were at risk of a more severe sickness during the 2009 pandemic, for example</w:t>
+        <w:t>The goal here is to employ NPIs (and, if available, vaccines or medications) to decrease the health impact of an epidemic, similar to the technique used by several US cities in 1918 and the rest of the world in the 1957, 1968, and 2009 influenza pandemics. Early vaccine supplies were focused at people with pre-existing medical disorders who were at risk of a more severe sickness during the 2009 pandemic, for example</w:t>
       </w:r>
       <w:r>
         <w:t xml:space="preserve"> (World Health organization, 2009)</w:t>
@@ -9002,13 +8798,8 @@
       </w:r>
     </w:p>
     <w:p>
-      <w:proofErr w:type="gramStart"/>
-      <w:r>
-        <w:t>The majority of</w:t>
-      </w:r>
-      <w:proofErr w:type="gramEnd"/>
-      <w:r>
-        <w:t xml:space="preserve"> COVID-19 isolation has occurred in a hospital setting. As the number of cases reported in the community grows, case isolation techniques may shift to voluntary home isolation or household quarantine. Household influenza quarantine was found to have an overall effect, although it may raise the risk of infection among quarantined persons inside an infected household. When combined with other interventions like quarantine and isolation, other resource-intensive methods like contact tracking have been demonstrated to be successful in preventing influenza spread</w:t>
+      <w:r>
+        <w:t>The majority of COVID-19 isolation has occurred in a hospital setting. As the number of cases reported in the community grows, case isolation techniques may shift to voluntary home isolation or household quarantine. Household influenza quarantine was found to have an overall effect, although it may raise the risk of infection among quarantined persons inside an infected household. When combined with other interventions like quarantine and isolation, other resource-intensive methods like contact tracking have been demonstrated to be successful in preventing influenza spread</w:t>
       </w:r>
       <w:r>
         <w:t xml:space="preserve"> </w:t>
@@ -9065,6 +8856,9 @@
       </w:r>
       <w:r>
         <w:t>encoded in two directions: horizontally and vertically</w:t>
+      </w:r>
+      <w:r>
+        <w:t>.</w:t>
       </w:r>
     </w:p>
     <w:p>
@@ -9699,15 +9493,7 @@
         <w:ind w:left="1530" w:firstLine="630"/>
       </w:pPr>
       <w:r>
-        <w:t>Alphanumeric data (upper case letters A-Z; Digits 0 - 9; nine other characters: space</w:t>
-      </w:r>
-      <w:proofErr w:type="gramStart"/>
-      <w:r>
-        <w:t>, :</w:t>
-      </w:r>
-      <w:proofErr w:type="gramEnd"/>
-      <w:r>
-        <w:t xml:space="preserve"> % * + - / _ $)</w:t>
+        <w:t>Alphanumeric data (upper case letters A-Z; Digits 0 - 9; nine other characters: space, : % * + - / _ $)</w:t>
       </w:r>
     </w:p>
     <w:p>
@@ -9786,15 +9572,7 @@
     </w:p>
     <w:p>
       <w:r>
-        <w:t xml:space="preserve">QR codes are employed in </w:t>
-      </w:r>
-      <w:proofErr w:type="gramStart"/>
-      <w:r>
-        <w:t>the majority of</w:t>
-      </w:r>
-      <w:proofErr w:type="gramEnd"/>
-      <w:r>
-        <w:t xml:space="preserve"> commercial market items in several nations. In essence, QR codes are a practical way to combine the virtual and physical worlds to give useful information at a moment's notice. QR codes are a low-cost technology </w:t>
+        <w:t xml:space="preserve">QR codes are employed in the majority of commercial market items in several nations. In essence, QR codes are a practical way to combine the virtual and physical worlds to give useful information at a moment's notice. QR codes are a low-cost technology </w:t>
       </w:r>
       <w:r>
         <w:lastRenderedPageBreak/>
@@ -9924,15 +9702,7 @@
         <w:t xml:space="preserve">. </w:t>
       </w:r>
       <w:r>
-        <w:t xml:space="preserve">The usage of QR code prevented the dissemination of false orthosis information to the </w:t>
-      </w:r>
-      <w:proofErr w:type="gramStart"/>
-      <w:r>
-        <w:t>patients, because</w:t>
-      </w:r>
-      <w:proofErr w:type="gramEnd"/>
-      <w:r>
-        <w:t xml:space="preserve"> it provided audiovisual information in an easy way via a smart phone. </w:t>
+        <w:t xml:space="preserve">The usage of QR code prevented the dissemination of false orthosis information to the patients, because it provided audiovisual information in an easy way via a smart phone. </w:t>
       </w:r>
       <w:r>
         <w:t>They emphasized that</w:t>
@@ -10048,15 +9818,7 @@
         <w:t xml:space="preserve">. </w:t>
       </w:r>
       <w:r>
-        <w:t xml:space="preserve">The authors have emphasized how the method will save time and human resources needed for investigation, as well as minimize any potential turmoil in the hospital </w:t>
-      </w:r>
-      <w:proofErr w:type="gramStart"/>
-      <w:r>
-        <w:t>as a result of</w:t>
-      </w:r>
-      <w:proofErr w:type="gramEnd"/>
-      <w:r>
-        <w:t xml:space="preserve"> such screening activity.</w:t>
+        <w:t>The authors have emphasized how the method will save time and human resources needed for investigation, as well as minimize any potential turmoil in the hospital as a result of such screening activity.</w:t>
       </w:r>
     </w:p>
     <w:p/>
@@ -10142,15 +9904,7 @@
         <w:t>1</w:t>
       </w:r>
       <w:r>
-        <w:t xml:space="preserve">. The prediction periods are divided into three categories: one day, one week, and one month ahead. 'Several / Others' lists publications that use multiple or distinct time frames. </w:t>
-      </w:r>
-      <w:proofErr w:type="gramStart"/>
-      <w:r>
-        <w:t>The majority of</w:t>
-      </w:r>
-      <w:proofErr w:type="gramEnd"/>
-      <w:r>
-        <w:t xml:space="preserve"> periodicals make one-day forecasts, such as projecting the next day's closing price.</w:t>
+        <w:t>. The prediction periods are divided into three categories: one day, one week, and one month ahead. 'Several / Others' lists publications that use multiple or distinct time frames. The majority of periodicals make one-day forecasts, such as projecting the next day's closing price.</w:t>
       </w:r>
       <w:r>
         <w:t xml:space="preserve"> </w:t>
@@ -10571,15 +10325,7 @@
         <w:t xml:space="preserve"> </w:t>
       </w:r>
       <w:r>
-        <w:t xml:space="preserve">There are two types of quantitative approaches to time series forecasting: univariate and multivariate. Univariate methods are procedures that use previous observations to model future observations of a time series. Multivariate techniques build on univariate approaches by </w:t>
-      </w:r>
-      <w:proofErr w:type="gramStart"/>
-      <w:r>
-        <w:t>taking into account</w:t>
-      </w:r>
-      <w:proofErr w:type="gramEnd"/>
-      <w:r>
-        <w:t xml:space="preserve"> additional time series as explanatory variables. In this paper, we'll concentrate on univariate techniques. When dealing with time series prediction difficulties, another factor to consider is the forecasting horizon. One step ahead forecasting, or the prediction of the next value of a time series (yn+1), is usually the focus of forecasting methodologies.</w:t>
+        <w:t>There are two types of quantitative approaches to time series forecasting: univariate and multivariate. Univariate methods are procedures that use previous observations to model future observations of a time series. Multivariate techniques build on univariate approaches by taking into account additional time series as explanatory variables. In this paper, we'll concentrate on univariate techniques. When dealing with time series prediction difficulties, another factor to consider is the forecasting horizon. One step ahead forecasting, or the prediction of the next value of a time series (yn+1), is usually the focus of forecasting methodologies.</w:t>
       </w:r>
       <w:r>
         <w:t xml:space="preserve"> </w:t>
@@ -10624,15 +10370,7 @@
         <w:spacing w:after="0"/>
       </w:pPr>
       <w:r>
-        <w:t xml:space="preserve">Naive method, also known as the random </w:t>
-      </w:r>
-      <w:proofErr w:type="gramStart"/>
-      <w:r>
-        <w:t>walk</w:t>
-      </w:r>
-      <w:proofErr w:type="gramEnd"/>
-      <w:r>
-        <w:t xml:space="preserve"> forecast, predicts the future values of the time series according to the last known observation:</w:t>
+        <w:t>Naive method, also known as the random walk forecast, predicts the future values of the time series according to the last known observation:</w:t>
       </w:r>
     </w:p>
     <w:p>
@@ -10894,11 +10632,9 @@
       <w:r>
         <w:t xml:space="preserve"> </w:t>
       </w:r>
-      <w:proofErr w:type="gramStart"/>
       <w:r>
         <w:t>ARMA(</w:t>
       </w:r>
-      <w:proofErr w:type="gramEnd"/>
       <w:r>
         <w:rPr>
           <w:i/>
@@ -11249,15 +10985,7 @@
         <w:spacing w:after="0"/>
       </w:pPr>
       <w:r>
-        <w:t xml:space="preserve">Exponential smoothing model is </w:t>
-      </w:r>
-      <w:proofErr w:type="gramStart"/>
-      <w:r>
-        <w:t>similar to</w:t>
-      </w:r>
-      <w:proofErr w:type="gramEnd"/>
-      <w:r>
-        <w:t xml:space="preserve"> the AR(p) model in the sense that it models the future values of time series using a linear combination of its past observations. Exponential smoothing methods produce weighted averages of the past values, where the weight decays exponentially as the observations are older</w:t>
+        <w:t>Exponential smoothing model is similar to the AR(p) model in the sense that it models the future values of time series using a linear combination of its past observations. Exponential smoothing methods produce weighted averages of the past values, where the weight decays exponentially as the observations are older</w:t>
       </w:r>
       <w:r>
         <w:t>.</w:t>
@@ -11652,15 +11380,7 @@
         <w:t>n</w:t>
       </w:r>
       <w:r>
-        <w:t xml:space="preserve">, </w:t>
-      </w:r>
-      <w:proofErr w:type="gramStart"/>
-      <w:r>
-        <w:t>. . . ,</w:t>
-      </w:r>
-      <w:proofErr w:type="gramEnd"/>
-      <w:r>
-        <w:t xml:space="preserve"> </w:t>
+        <w:t xml:space="preserve">, . . . , </w:t>
       </w:r>
       <w:r>
         <w:rPr>
@@ -11933,15 +11653,7 @@
         <w:t>n</w:t>
       </w:r>
       <w:r>
-        <w:t xml:space="preserve">, </w:t>
-      </w:r>
-      <w:proofErr w:type="gramStart"/>
-      <w:r>
-        <w:t>. . . ,</w:t>
-      </w:r>
-      <w:proofErr w:type="gramEnd"/>
-      <w:r>
-        <w:t xml:space="preserve"> </w:t>
+        <w:t xml:space="preserve">, . . . , </w:t>
       </w:r>
       <w:r>
         <w:rPr>
@@ -12090,15 +11802,7 @@
       </w:r>
       <w:proofErr w:type="spellEnd"/>
       <w:r>
-        <w:t xml:space="preserve"> computes forecasts using several models for each horizon (</w:t>
-      </w:r>
-      <w:proofErr w:type="gramStart"/>
-      <w:r>
-        <w:t>similar to</w:t>
-      </w:r>
-      <w:proofErr w:type="gramEnd"/>
-      <w:r>
-        <w:t xml:space="preserve"> the Direct technique) and expands the set of inputs at each time step by adding variables according to the previous step's forecasts (like the Recursive strategy).</w:t>
+        <w:t xml:space="preserve"> computes forecasts using several models for each horizon (similar to the Direct technique) and expands the set of inputs at each time step by adding variables according to the previous step's forecasts (like the Recursive strategy).</w:t>
       </w:r>
       <w:r>
         <w:t xml:space="preserve"> </w:t>
@@ -12165,13 +11869,8 @@
         </m:r>
       </m:oMath>
       <w:r>
-        <w:t xml:space="preserve"> </w:t>
-      </w:r>
-      <w:proofErr w:type="gramStart"/>
-      <w:r>
-        <w:t>where</w:t>
-      </w:r>
-      <w:proofErr w:type="gramEnd"/>
+        <w:t xml:space="preserve"> where</w:t>
+      </w:r>
     </w:p>
     <w:p>
       <w:pPr>
@@ -12363,15 +12062,7 @@
         <w:t>n</w:t>
       </w:r>
       <w:r>
-        <w:t xml:space="preserve">, </w:t>
-      </w:r>
-      <w:proofErr w:type="gramStart"/>
-      <w:r>
-        <w:t>. . . ,</w:t>
-      </w:r>
-      <w:proofErr w:type="gramEnd"/>
-      <w:r>
-        <w:t xml:space="preserve"> </w:t>
+        <w:t xml:space="preserve">, . . . , </w:t>
       </w:r>
       <w:r>
         <w:rPr>
@@ -12429,21 +12120,8 @@
       </w:pPr>
     </w:p>
     <w:p>
-      <w:proofErr w:type="gramStart"/>
-      <w:r>
-        <w:t>Despite the fact that</w:t>
-      </w:r>
-      <w:proofErr w:type="gramEnd"/>
-      <w:r>
-        <w:t xml:space="preserve"> several nations have already begun COVID-19 mass vaccination campaigns in order to quickly manage the illness outbreak, a more contagious and lethal version of coronavirus is causing extraordinary spikes in new COVID-19 cases in many countries throughout the world. As the number of new cases rises, government officials face additional problems in combating the pandemic, including pandemic fatigue and public apathy toward various intervention measures. As a result, it is critical for government authorities to have a thorough understanding of COVID-19's future dynamics </w:t>
-      </w:r>
-      <w:proofErr w:type="gramStart"/>
-      <w:r>
-        <w:t>in order to</w:t>
-      </w:r>
-      <w:proofErr w:type="gramEnd"/>
-      <w:r>
-        <w:t xml:space="preserve"> establish strategic readiness and resilient response plans.</w:t>
+      <w:r>
+        <w:t>Despite the fact that several nations have already begun COVID-19 mass vaccination campaigns in order to quickly manage the illness outbreak, a more contagious and lethal version of coronavirus is causing extraordinary spikes in new COVID-19 cases in many countries throughout the world. As the number of new cases rises, government officials face additional problems in combating the pandemic, including pandemic fatigue and public apathy toward various intervention measures. As a result, it is critical for government authorities to have a thorough understanding of COVID-19's future dynamics in order to establish strategic readiness and resilient response plans.</w:t>
       </w:r>
     </w:p>
     <w:p>
@@ -12576,21 +12254,7 @@
         <w:rPr>
           <w:rFonts w:eastAsia="Times New Roman"/>
         </w:rPr>
-        <w:t xml:space="preserve"> that mathematical models </w:t>
-      </w:r>
-      <w:proofErr w:type="gramStart"/>
-      <w:r>
-        <w:rPr>
-          <w:rFonts w:eastAsia="Times New Roman"/>
-        </w:rPr>
-        <w:t>can</w:t>
-      </w:r>
-      <w:proofErr w:type="gramEnd"/>
-      <w:r>
-        <w:rPr>
-          <w:rFonts w:eastAsia="Times New Roman"/>
-        </w:rPr>
-        <w:t xml:space="preserve"> offer policymakers with important and timely information.</w:t>
+        <w:t xml:space="preserve"> that mathematical models can offer policymakers with important and timely information.</w:t>
       </w:r>
     </w:p>
     <w:p>
@@ -13193,15 +12857,7 @@
         </m:sSub>
       </m:oMath>
       <w:r>
-        <w:t xml:space="preserve"> t</w:t>
-      </w:r>
-      <w:proofErr w:type="spellStart"/>
-      <w:r>
-        <w:t>erms</w:t>
-      </w:r>
-      <w:proofErr w:type="spellEnd"/>
-      <w:r>
-        <w:t xml:space="preserve"> are the weights applied to the current and prior values of a stochastic term in the time series, and </w:t>
+        <w:t xml:space="preserve"> terms are the weights applied to the current and prior values of a stochastic term in the time series, and </w:t>
       </w:r>
       <w:r>
         <w:rPr>
@@ -13580,23 +13236,7 @@
         <w:t xml:space="preserve">&gt; 0. The parameters p and q are called the AR and MA orders, respectively. </w:t>
       </w:r>
       <w:r>
-        <w:t xml:space="preserve">Because of its "integrate" stage, ARIMA forecasting, also known as Box and Jenkins forecasting, can deal with non-stationary time series data. In fact, the "integrate" component entails differencing the time series </w:t>
-      </w:r>
-      <w:proofErr w:type="gramStart"/>
-      <w:r>
-        <w:t>in order to</w:t>
-      </w:r>
-      <w:proofErr w:type="gramEnd"/>
-      <w:r>
-        <w:t xml:space="preserve"> convert a non-stationary one into a stationary one. </w:t>
-      </w:r>
-      <w:proofErr w:type="gramStart"/>
-      <w:r>
-        <w:t>ARIMA(</w:t>
-      </w:r>
-      <w:proofErr w:type="gramEnd"/>
-      <w:r>
-        <w:t>p, d, q) is the general form of an ARIMA model (</w:t>
+        <w:t>Because of its "integrate" stage, ARIMA forecasting, also known as Box and Jenkins forecasting, can deal with non-stationary time series data. In fact, the "integrate" component entails differencing the time series in order to convert a non-stationary one into a stationary one. ARIMA(p, d, q) is the general form of an ARIMA model (</w:t>
       </w:r>
       <w:proofErr w:type="spellStart"/>
       <w:r>
@@ -14285,7 +13925,19 @@
     </w:p>
     <w:p>
       <w:r>
-        <w:t>Both the horizontal and vertical axes of QR codes carry information. When compared to ‘traditional' barcodes, this allows for significantly more raw data to be inserted. These can be numeric, alphanumeric, or binary data, with a maximum storage size of 2953 bytes. Actual data, including mistake correction information, is only found in a portion of each QR bar code. The URL data from the above QR code has been removed in the image below. As you can see, a significant portion of the bar code is dedicated to describing the data format and version, as well as positioning, alignment,</w:t>
+        <w:t xml:space="preserve">Both the horizontal and vertical axes of QR codes carry information. When compared to ‘traditional' barcodes, this allows for significantly more raw data to be inserted. These can be numeric, alphanumeric, or binary data, with a maximum storage size of 2953 bytes. Actual data, including mistake correction information, is only found in a portion of each QR bar code. </w:t>
+      </w:r>
+      <w:r>
+        <w:t>Figure 3.1 shows</w:t>
+      </w:r>
+      <w:r>
+        <w:t xml:space="preserve"> </w:t>
+      </w:r>
+      <w:r>
+        <w:t xml:space="preserve">that </w:t>
+      </w:r>
+      <w:r>
+        <w:t>a significant portion of the bar code is dedicated to describing the data format and version, as well as positioning, alignment,</w:t>
       </w:r>
       <w:r>
         <w:t xml:space="preserve"> </w:t>
@@ -14895,15 +14547,7 @@
       </w:r>
       <w:r>
         <w:lastRenderedPageBreak/>
-        <w:t xml:space="preserve">common belief is that the physical dimensions of a QR code and its scanning distance are directly proportional. That ratio is about 1/10, thus if the reader is 50 centimeters away from the code, the QR code should be at least 5 centimeters in size. The height of the code should be at least 1 meter for a billboard that can be seen from </w:t>
-      </w:r>
-      <w:proofErr w:type="gramStart"/>
-      <w:r>
-        <w:t>a distance of 10</w:t>
-      </w:r>
-      <w:proofErr w:type="gramEnd"/>
-      <w:r>
-        <w:t xml:space="preserve"> meters.</w:t>
+        <w:t>common belief is that the physical dimensions of a QR code and its scanning distance are directly proportional. That ratio is about 1/10, thus if the reader is 50 centimeters away from the code, the QR code should be at least 5 centimeters in size. The height of the code should be at least 1 meter for a billboard that can be seen from a distance of 10 meters.</w:t>
       </w:r>
     </w:p>
     <w:p>
@@ -15208,21 +14852,7 @@
         <w:rPr>
           <w:rFonts w:eastAsia="Times New Roman"/>
         </w:rPr>
-        <w:t xml:space="preserve">The parameters are integers that must be defined </w:t>
-      </w:r>
-      <w:proofErr w:type="gramStart"/>
-      <w:r>
-        <w:rPr>
-          <w:rFonts w:eastAsia="Times New Roman"/>
-        </w:rPr>
-        <w:t>in order for</w:t>
-      </w:r>
-      <w:proofErr w:type="gramEnd"/>
-      <w:r>
-        <w:rPr>
-          <w:rFonts w:eastAsia="Times New Roman"/>
-        </w:rPr>
-        <w:t xml:space="preserve"> the model to work. They can also be set to 0, indicating that they would be ignored in the model. The ARIMA model can then be transformed into:</w:t>
+        <w:t>The parameters are integers that must be defined in order for the model to work. They can also be set to 0, indicating that they would be ignored in the model. The ARIMA model can then be transformed into:</w:t>
       </w:r>
     </w:p>
     <w:p>
@@ -15448,21 +15078,7 @@
         <w:rPr>
           <w:rFonts w:eastAsia="Times New Roman"/>
         </w:rPr>
-        <w:t xml:space="preserve">Similarly, the model is heavily reliant on the consistency and differencing of previous data. To ensure that the model offers reliable results and forecasts, it is critical to ensure that data was collected accurately and over a lengthy </w:t>
-      </w:r>
-      <w:proofErr w:type="gramStart"/>
-      <w:r>
-        <w:rPr>
-          <w:rFonts w:eastAsia="Times New Roman"/>
-        </w:rPr>
-        <w:t>period of time</w:t>
-      </w:r>
-      <w:proofErr w:type="gramEnd"/>
-      <w:r>
-        <w:rPr>
-          <w:rFonts w:eastAsia="Times New Roman"/>
-        </w:rPr>
-        <w:t>.</w:t>
+        <w:t>Similarly, the model is heavily reliant on the consistency and differencing of previous data. To ensure that the model offers reliable results and forecasts, it is critical to ensure that data was collected accurately and over a lengthy period of time.</w:t>
       </w:r>
     </w:p>
     <w:p>
@@ -15515,54 +15131,22 @@
           <w:rFonts w:eastAsia="Times New Roman"/>
           <w:color w:val="auto"/>
         </w:rPr>
-        <w:t>In 1970, statisticians George Box and Gwilym Jenkins published a book that described the Box-Jenkins technique to modeling ARIMA dynamics. An ARIMA process is a forecasting mathematical model. Identifying a suitable ARIMA process, fitting it to the data, and then utilizing the fitted model for forecasting are all part of Box-</w:t>
-      </w:r>
-      <w:proofErr w:type="gramStart"/>
-      <w:r>
-        <w:rPr>
-          <w:rFonts w:eastAsia="Times New Roman"/>
-          <w:color w:val="auto"/>
-        </w:rPr>
-        <w:t>Jenkins</w:t>
-      </w:r>
-      <w:proofErr w:type="gramEnd"/>
-      <w:r>
-        <w:rPr>
-          <w:rFonts w:eastAsia="Times New Roman"/>
-          <w:color w:val="auto"/>
-        </w:rPr>
-        <w:t xml:space="preserve"> modeling. One of the appealing aspects of the Box-Jenkins approach to forecasting is that ARIMA processes are a large class of models from which to choose, and it is usually possible to find one that adequately describes the data.</w:t>
-      </w:r>
-    </w:p>
-    <w:p>
-      <w:pPr>
-        <w:rPr>
-          <w:rFonts w:eastAsia="Times New Roman"/>
-          <w:color w:val="auto"/>
-        </w:rPr>
-      </w:pPr>
-      <w:r>
-        <w:rPr>
-          <w:rFonts w:eastAsia="Times New Roman"/>
-          <w:color w:val="auto"/>
-        </w:rPr>
-        <w:t xml:space="preserve">Model selection, parameter estimation, and model checking were all iterative three-stage processes in the original </w:t>
-      </w:r>
-      <w:proofErr w:type="gramStart"/>
-      <w:r>
-        <w:rPr>
-          <w:rFonts w:eastAsia="Times New Roman"/>
-          <w:color w:val="auto"/>
-        </w:rPr>
-        <w:t>Box</w:t>
-      </w:r>
-      <w:proofErr w:type="gramEnd"/>
-      <w:r>
-        <w:rPr>
-          <w:rFonts w:eastAsia="Times New Roman"/>
-          <w:color w:val="auto"/>
-        </w:rPr>
-        <w:t xml:space="preserve">-Jenkins modeling approach. </w:t>
+        <w:t>In 1970, statisticians George Box and Gwilym Jenkins published a book that described the Box-Jenkins technique to modeling ARIMA dynamics. An ARIMA process is a forecasting mathematical model. Identifying a suitable ARIMA process, fitting it to the data, and then utilizing the fitted model for forecasting are all part of Box-Jenkins modeling. One of the appealing aspects of the Box-Jenkins approach to forecasting is that ARIMA processes are a large class of models from which to choose, and it is usually possible to find one that adequately describes the data.</w:t>
+      </w:r>
+    </w:p>
+    <w:p>
+      <w:pPr>
+        <w:rPr>
+          <w:rFonts w:eastAsia="Times New Roman"/>
+          <w:color w:val="auto"/>
+        </w:rPr>
+      </w:pPr>
+      <w:r>
+        <w:rPr>
+          <w:rFonts w:eastAsia="Times New Roman"/>
+          <w:color w:val="auto"/>
+        </w:rPr>
+        <w:t xml:space="preserve">Model selection, parameter estimation, and model checking were all iterative three-stage processes in the original Box-Jenkins modeling approach. </w:t>
       </w:r>
       <w:proofErr w:type="spellStart"/>
       <w:r>
@@ -15623,21 +15207,7 @@
         <w:rPr>
           <w:rFonts w:eastAsia="Times New Roman"/>
         </w:rPr>
-        <w:t xml:space="preserve">In the Box-Jenkins framework, model selection employs a variety of graphs based on converted and differenced data to try to discover probable ARIMA processes that might provide a good match to the data. Other model selection criteria, such as Akaike's Information Criterion, have emerged </w:t>
-      </w:r>
-      <w:proofErr w:type="gramStart"/>
-      <w:r>
-        <w:rPr>
-          <w:rFonts w:eastAsia="Times New Roman"/>
-        </w:rPr>
-        <w:t>as a result of</w:t>
-      </w:r>
-      <w:proofErr w:type="gramEnd"/>
-      <w:r>
-        <w:rPr>
-          <w:rFonts w:eastAsia="Times New Roman"/>
-        </w:rPr>
-        <w:t xml:space="preserve"> later advances.</w:t>
+        <w:t>In the Box-Jenkins framework, model selection employs a variety of graphs based on converted and differenced data to try to discover probable ARIMA processes that might provide a good match to the data. Other model selection criteria, such as Akaike's Information Criterion, have emerged as a result of later advances.</w:t>
       </w:r>
     </w:p>
     <w:p>
@@ -15675,21 +15245,7 @@
         <w:rPr>
           <w:rFonts w:eastAsia="Times New Roman"/>
         </w:rPr>
-        <w:t xml:space="preserve">Model checking is putting the model's assumptions to the test </w:t>
-      </w:r>
-      <w:proofErr w:type="gramStart"/>
-      <w:r>
-        <w:rPr>
-          <w:rFonts w:eastAsia="Times New Roman"/>
-        </w:rPr>
-        <w:t>in order to</w:t>
-      </w:r>
-      <w:proofErr w:type="gramEnd"/>
-      <w:r>
-        <w:rPr>
-          <w:rFonts w:eastAsia="Times New Roman"/>
-        </w:rPr>
-        <w:t xml:space="preserve"> identify any flaws. If the model is judged to be insufficient, you must return to Step 2 and try to find a better model.</w:t>
+        <w:t>Model checking is putting the model's assumptions to the test in order to identify any flaws. If the model is judged to be insufficient, you must return to Step 2 and try to find a better model.</w:t>
       </w:r>
     </w:p>
     <w:p>
@@ -15708,21 +15264,7 @@
         <w:rPr>
           <w:rFonts w:eastAsia="Times New Roman"/>
         </w:rPr>
-        <w:t xml:space="preserve">The entire technique is intended to accomplish forecasting. It is usually a simple operation to compute forecasts once the model has been chosen, estimated, and validated. Of course, this is accomplished </w:t>
-      </w:r>
-      <w:proofErr w:type="gramStart"/>
-      <w:r>
-        <w:rPr>
-          <w:rFonts w:eastAsia="Times New Roman"/>
-        </w:rPr>
-        <w:t>through the use of</w:t>
-      </w:r>
-      <w:proofErr w:type="gramEnd"/>
-      <w:r>
-        <w:rPr>
-          <w:rFonts w:eastAsia="Times New Roman"/>
-        </w:rPr>
-        <w:t xml:space="preserve"> a computer.</w:t>
+        <w:t>The entire technique is intended to accomplish forecasting. It is usually a simple operation to compute forecasts once the model has been chosen, estimated, and validated. Of course, this is accomplished through the use of a computer.</w:t>
       </w:r>
     </w:p>
     <w:p>
@@ -19516,13 +19058,8 @@
         <w:t>In the ARIMA(</w:t>
       </w:r>
       <w:proofErr w:type="spellStart"/>
-      <w:proofErr w:type="gramStart"/>
-      <w:r>
-        <w:t>p,d</w:t>
-      </w:r>
-      <w:proofErr w:type="gramEnd"/>
-      <w:r>
-        <w:t>,q</w:t>
+      <w:r>
+        <w:t>p,d,q</w:t>
       </w:r>
       <w:proofErr w:type="spellEnd"/>
       <w:r>
@@ -22568,7 +22105,6 @@
         <w:t xml:space="preserve">. H., Du, H., Marshall, M., </w:t>
       </w:r>
       <w:proofErr w:type="spellStart"/>
-      <w:proofErr w:type="gramStart"/>
       <w:r>
         <w:rPr>
           <w:rFonts w:eastAsia="Times New Roman"/>
@@ -22582,15 +22118,7 @@
           <w:rFonts w:eastAsia="Times New Roman"/>
           <w:color w:val="auto"/>
         </w:rPr>
-        <w:t>.</w:t>
-      </w:r>
-      <w:proofErr w:type="gramEnd"/>
-      <w:r>
-        <w:rPr>
-          <w:rFonts w:eastAsia="Times New Roman"/>
-          <w:color w:val="auto"/>
-        </w:rPr>
-        <w:t>, Squire, M., Gardner, L.  (2020).</w:t>
+        <w:t>., Squire, M., Gardner, L.  (2020).</w:t>
       </w:r>
       <w:r>
         <w:rPr>
@@ -22621,7 +22149,6 @@
         <w:t xml:space="preserve">The Lancet Infectious </w:t>
       </w:r>
       <w:proofErr w:type="spellStart"/>
-      <w:proofErr w:type="gramStart"/>
       <w:r>
         <w:rPr>
           <w:rFonts w:eastAsia="Times New Roman"/>
@@ -22630,7 +22157,6 @@
         <w:t>Diseases,Volume</w:t>
       </w:r>
       <w:proofErr w:type="spellEnd"/>
-      <w:proofErr w:type="gramEnd"/>
       <w:r>
         <w:rPr>
           <w:rFonts w:eastAsia="Times New Roman"/>
@@ -22938,21 +22464,7 @@
           <w:rFonts w:eastAsia="Times New Roman"/>
           <w:color w:val="auto"/>
         </w:rPr>
-        <w:t xml:space="preserve">Wu, Y. C., Chen, C. S., &amp; Chan, Y. J. (2020). The outbreak of COVID-19: An overview. Journal of the Chinese Medical </w:t>
-      </w:r>
-      <w:r>
-        <w:rPr>
-          <w:rFonts w:eastAsia="Times New Roman"/>
-          <w:color w:val="auto"/>
-        </w:rPr>
-        <w:t>Association:</w:t>
-      </w:r>
-      <w:r>
-        <w:rPr>
-          <w:rFonts w:eastAsia="Times New Roman"/>
-          <w:color w:val="auto"/>
-        </w:rPr>
-        <w:t xml:space="preserve"> JCMA, 83(3), 217–220. https://doi.org/10.1097/JCMA.0000000000000270</w:t>
+        <w:t>Wu, Y. C., Chen, C. S., &amp; Chan, Y. J. (2020). The outbreak of COVID-19: An overview. Journal of the Chinese Medical Association: JCMA, 83(3), 217–220. https://doi.org/10.1097/JCMA.0000000000000270</w:t>
       </w:r>
     </w:p>
     <w:p>
@@ -22979,23 +22491,7 @@
           <w:rFonts w:eastAsia="Times New Roman"/>
           <w:color w:val="auto"/>
         </w:rPr>
-        <w:t xml:space="preserve"> L, Milton DK. It is time to address airborne transmission of covid-19. Clin Infect Dis </w:t>
-      </w:r>
-      <w:proofErr w:type="gramStart"/>
-      <w:r>
-        <w:rPr>
-          <w:rFonts w:eastAsia="Times New Roman"/>
-          <w:color w:val="auto"/>
-        </w:rPr>
-        <w:t>2020;.</w:t>
-      </w:r>
-      <w:proofErr w:type="gramEnd"/>
-      <w:r>
-        <w:rPr>
-          <w:rFonts w:eastAsia="Times New Roman"/>
-          <w:color w:val="auto"/>
-        </w:rPr>
-        <w:t xml:space="preserve"> </w:t>
+        <w:t xml:space="preserve"> L, Milton DK. It is time to address airborne transmission of covid-19. Clin Infect Dis 2020;. </w:t>
       </w:r>
       <w:proofErr w:type="spellStart"/>
       <w:r>
@@ -23363,23 +22859,7 @@
           <w:rFonts w:eastAsia="Times New Roman"/>
           <w:color w:val="auto"/>
         </w:rPr>
-        <w:t xml:space="preserve">Wu, Z., McGoogan, JM. Characteristics of and Important Lessons </w:t>
-      </w:r>
-      <w:proofErr w:type="gramStart"/>
-      <w:r>
-        <w:rPr>
-          <w:rFonts w:eastAsia="Times New Roman"/>
-          <w:color w:val="auto"/>
-        </w:rPr>
-        <w:t>From</w:t>
-      </w:r>
-      <w:proofErr w:type="gramEnd"/>
-      <w:r>
-        <w:rPr>
-          <w:rFonts w:eastAsia="Times New Roman"/>
-          <w:color w:val="auto"/>
-        </w:rPr>
-        <w:t xml:space="preserve"> the Coronavirus Disease 2019 (COVID-19) Outbreak in China: Summary of a Report of 72 314 Cases From the Chinese Center for Disease Control and Prevention. JAMA. 2020;323(13):1239–1242. </w:t>
+        <w:t xml:space="preserve">Wu, Z., McGoogan, JM. Characteristics of and Important Lessons From the Coronavirus Disease 2019 (COVID-19) Outbreak in China: Summary of a Report of 72 314 Cases From the Chinese Center for Disease Control and Prevention. JAMA. 2020;323(13):1239–1242. </w:t>
       </w:r>
       <w:r>
         <w:rPr>
@@ -23758,23 +23238,7 @@
           <w:rFonts w:eastAsia="Times New Roman"/>
           <w:color w:val="auto"/>
         </w:rPr>
-        <w:t xml:space="preserve"> 2020;8(9</w:t>
-      </w:r>
-      <w:proofErr w:type="gramStart"/>
-      <w:r>
-        <w:rPr>
-          <w:rFonts w:eastAsia="Times New Roman"/>
-          <w:color w:val="auto"/>
-        </w:rPr>
-        <w:t>):e</w:t>
-      </w:r>
-      <w:proofErr w:type="gramEnd"/>
-      <w:r>
-        <w:rPr>
-          <w:rFonts w:eastAsia="Times New Roman"/>
-          <w:color w:val="auto"/>
-        </w:rPr>
-        <w:t>22321</w:t>
+        <w:t xml:space="preserve"> 2020;8(9):e22321</w:t>
       </w:r>
       <w:r>
         <w:rPr>
@@ -24072,23 +23536,7 @@
           <w:rFonts w:eastAsia="Times New Roman"/>
           <w:color w:val="auto"/>
         </w:rPr>
-        <w:t xml:space="preserve">, </w:t>
-      </w:r>
-      <w:proofErr w:type="gramStart"/>
-      <w:r>
-        <w:rPr>
-          <w:rFonts w:eastAsia="Times New Roman"/>
-          <w:color w:val="auto"/>
-        </w:rPr>
-        <w:t>Andreas .</w:t>
-      </w:r>
-      <w:proofErr w:type="gramEnd"/>
-      <w:r>
-        <w:rPr>
-          <w:rFonts w:eastAsia="Times New Roman"/>
-          <w:color w:val="auto"/>
-        </w:rPr>
-        <w:t xml:space="preserve">S. and </w:t>
+        <w:t xml:space="preserve">, Andreas .S. and </w:t>
       </w:r>
       <w:proofErr w:type="spellStart"/>
       <w:r>
@@ -24822,8 +24270,8 @@
           <w:lang w:eastAsia="ja-JP"/>
         </w:rPr>
       </w:pPr>
-      <w:bookmarkStart w:id="89" w:name="_Toc305755544"/>
-      <w:bookmarkStart w:id="90" w:name="_Toc79946052"/>
+      <w:bookmarkStart w:id="89" w:name="_Toc79946052"/>
+      <w:bookmarkStart w:id="90" w:name="_Toc305755544"/>
       <w:r>
         <w:rPr>
           <w:rFonts w:eastAsia="MS Mincho"/>
@@ -24838,7 +24286,7 @@
         <w:lastRenderedPageBreak/>
         <w:t>APPENDIX A:</w:t>
       </w:r>
-      <w:bookmarkEnd w:id="90"/>
+      <w:bookmarkEnd w:id="89"/>
       <w:r>
         <w:rPr>
           <w:rFonts w:eastAsia="MS Mincho"/>
@@ -24852,7 +24300,7 @@
         </w:rPr>
         <w:t xml:space="preserve"> </w:t>
       </w:r>
-      <w:bookmarkEnd w:id="89"/>
+      <w:bookmarkEnd w:id="90"/>
     </w:p>
     <w:p>
       <w:pPr>
@@ -25344,7 +24792,13 @@
           </mc:AlternateContent>
         </w:r>
         <w:r>
-          <w:t>iii</w:t>
+          <w:t>i</w:t>
+        </w:r>
+        <w:r>
+          <w:t>i</w:t>
+        </w:r>
+        <w:r>
+          <w:t>i</w:t>
         </w:r>
       </w:p>
     </w:sdtContent>
@@ -31715,6 +31169,12 @@
 </file>
 
 <file path=customXml/item1.xml><?xml version="1.0" encoding="utf-8"?>
+<p:properties xmlns:p="http://schemas.microsoft.com/office/2006/metadata/properties" xmlns:xsi="http://www.w3.org/2001/XMLSchema-instance" xmlns:pc="http://schemas.microsoft.com/office/infopath/2007/PartnerControls">
+  <documentManagement/>
+</p:properties>
+</file>
+
+<file path=customXml/item2.xml><?xml version="1.0" encoding="utf-8"?>
 <ct:contentTypeSchema xmlns:ct="http://schemas.microsoft.com/office/2006/metadata/contentType" xmlns:ma="http://schemas.microsoft.com/office/2006/metadata/properties/metaAttributes" ct:_="" ma:_="" ma:contentTypeName="Document" ma:contentTypeID="0x010100BDF8E80F9441414D88EB59B82DF74391" ma:contentTypeVersion="0" ma:contentTypeDescription="Create a new document." ma:contentTypeScope="" ma:versionID="a836a3ac83bbd124637f72201f1dfb5d">
   <xsd:schema xmlns:xsd="http://www.w3.org/2001/XMLSchema" xmlns:xs="http://www.w3.org/2001/XMLSchema" xmlns:p="http://schemas.microsoft.com/office/2006/metadata/properties" targetNamespace="http://schemas.microsoft.com/office/2006/metadata/properties" ma:root="true" ma:fieldsID="0967b7be50301903c78f9c39c6fd9af8">
     <xsd:element name="properties">
@@ -31828,17 +31288,7 @@
 </ct:contentTypeSchema>
 </file>
 
-<file path=customXml/item2.xml><?xml version="1.0" encoding="utf-8"?>
-<p:properties xmlns:p="http://schemas.microsoft.com/office/2006/metadata/properties" xmlns:xsi="http://www.w3.org/2001/XMLSchema-instance" xmlns:pc="http://schemas.microsoft.com/office/infopath/2007/PartnerControls">
-  <documentManagement/>
-</p:properties>
-</file>
-
 <file path=customXml/item3.xml><?xml version="1.0" encoding="utf-8"?>
-<b:Sources xmlns:b="http://schemas.openxmlformats.org/officeDocument/2006/bibliography" xmlns="http://schemas.openxmlformats.org/officeDocument/2006/bibliography" SelectedStyle="\APASixthEditionOfficeOnline.xsl" StyleName="APA" Version="6"/>
-</file>
-
-<file path=customXml/item4.xml><?xml version="1.0" encoding="utf-8"?>
 <?mso-contentType ?>
 <FormTemplates xmlns="http://schemas.microsoft.com/sharepoint/v3/contenttype/forms">
   <Display>DocumentLibraryForm</Display>
@@ -31847,7 +31297,20 @@
 </FormTemplates>
 </file>
 
+<file path=customXml/item4.xml><?xml version="1.0" encoding="utf-8"?>
+<b:Sources xmlns:b="http://schemas.openxmlformats.org/officeDocument/2006/bibliography" xmlns="http://schemas.openxmlformats.org/officeDocument/2006/bibliography" SelectedStyle="\APASixthEditionOfficeOnline.xsl" StyleName="APA" Version="6"/>
+</file>
+
 <file path=customXml/itemProps1.xml><?xml version="1.0" encoding="utf-8"?>
+<ds:datastoreItem xmlns:ds="http://schemas.openxmlformats.org/officeDocument/2006/customXml" ds:itemID="{E99DF7A4-0B8E-400F-937C-273223B0F56D}">
+  <ds:schemaRefs>
+    <ds:schemaRef ds:uri="http://schemas.microsoft.com/office/2006/metadata/properties"/>
+    <ds:schemaRef ds:uri="http://schemas.microsoft.com/office/infopath/2007/PartnerControls"/>
+  </ds:schemaRefs>
+</ds:datastoreItem>
+</file>
+
+<file path=customXml/itemProps2.xml><?xml version="1.0" encoding="utf-8"?>
 <ds:datastoreItem xmlns:ds="http://schemas.openxmlformats.org/officeDocument/2006/customXml" ds:itemID="{C2B12A49-894C-4BF1-904C-34D34D7DA559}">
   <ds:schemaRefs>
     <ds:schemaRef ds:uri="http://schemas.microsoft.com/office/2006/metadata/contentType"/>
@@ -31863,27 +31326,18 @@
 </ds:datastoreItem>
 </file>
 
-<file path=customXml/itemProps2.xml><?xml version="1.0" encoding="utf-8"?>
-<ds:datastoreItem xmlns:ds="http://schemas.openxmlformats.org/officeDocument/2006/customXml" ds:itemID="{E99DF7A4-0B8E-400F-937C-273223B0F56D}">
+<file path=customXml/itemProps3.xml><?xml version="1.0" encoding="utf-8"?>
+<ds:datastoreItem xmlns:ds="http://schemas.openxmlformats.org/officeDocument/2006/customXml" ds:itemID="{FA785817-6D4C-43CE-9BF8-BA5C9C2821F3}">
   <ds:schemaRefs>
-    <ds:schemaRef ds:uri="http://schemas.microsoft.com/office/2006/metadata/properties"/>
-    <ds:schemaRef ds:uri="http://schemas.microsoft.com/office/infopath/2007/PartnerControls"/>
+    <ds:schemaRef ds:uri="http://schemas.microsoft.com/sharepoint/v3/contenttype/forms"/>
   </ds:schemaRefs>
 </ds:datastoreItem>
 </file>
 
-<file path=customXml/itemProps3.xml><?xml version="1.0" encoding="utf-8"?>
+<file path=customXml/itemProps4.xml><?xml version="1.0" encoding="utf-8"?>
 <ds:datastoreItem xmlns:ds="http://schemas.openxmlformats.org/officeDocument/2006/customXml" ds:itemID="{741832A3-EEFC-4BAD-808F-88D5A2FEB484}">
   <ds:schemaRefs>
     <ds:schemaRef ds:uri="http://schemas.openxmlformats.org/officeDocument/2006/bibliography"/>
   </ds:schemaRefs>
 </ds:datastoreItem>
-</file>
-
-<file path=customXml/itemProps4.xml><?xml version="1.0" encoding="utf-8"?>
-<ds:datastoreItem xmlns:ds="http://schemas.openxmlformats.org/officeDocument/2006/customXml" ds:itemID="{FA785817-6D4C-43CE-9BF8-BA5C9C2821F3}">
-  <ds:schemaRefs>
-    <ds:schemaRef ds:uri="http://schemas.microsoft.com/sharepoint/v3/contenttype/forms"/>
-  </ds:schemaRefs>
-</ds:datastoreItem>
 </file>
</xml_diff>

<commit_message>
joane- updated ppt and doc
</commit_message>
<xml_diff>
--- a/joane/Llamera, Joane Marie_MIT Capstone 1.docx
+++ b/joane/Llamera, Joane Marie_MIT Capstone 1.docx
@@ -71,15 +71,7 @@
         <w:ind w:firstLine="0"/>
       </w:pPr>
       <w:r>
-        <w:t xml:space="preserve">Pamantasan ng </w:t>
-      </w:r>
-      <w:proofErr w:type="spellStart"/>
-      <w:r>
-        <w:t>Lungsod</w:t>
-      </w:r>
-      <w:proofErr w:type="spellEnd"/>
-      <w:r>
-        <w:t xml:space="preserve"> ng Maynila</w:t>
+        <w:t>Pamantasan ng Lungsod ng Maynila</w:t>
       </w:r>
     </w:p>
     <w:p>
@@ -196,19 +188,9 @@
         <w:pStyle w:val="Title"/>
         <w:ind w:firstLine="0"/>
       </w:pPr>
-      <w:proofErr w:type="spellStart"/>
-      <w:r>
-        <w:t>Joane</w:t>
-      </w:r>
-      <w:proofErr w:type="spellEnd"/>
-      <w:r>
-        <w:t xml:space="preserve"> Marie F. </w:t>
-      </w:r>
-      <w:proofErr w:type="spellStart"/>
-      <w:r>
-        <w:t>Llamera</w:t>
-      </w:r>
-      <w:proofErr w:type="spellEnd"/>
+      <w:r>
+        <w:t>Joane Marie F. Llamera</w:t>
+      </w:r>
     </w:p>
     <w:p>
       <w:pPr>
@@ -242,15 +224,7 @@
         <w:jc w:val="center"/>
       </w:pPr>
       <w:r>
-        <w:t xml:space="preserve">Dr. </w:t>
-      </w:r>
-      <w:proofErr w:type="spellStart"/>
-      <w:r>
-        <w:t>Khatalyn</w:t>
-      </w:r>
-      <w:proofErr w:type="spellEnd"/>
-      <w:r>
-        <w:t xml:space="preserve"> E. Mata</w:t>
+        <w:t>Dr. Khatalyn E. Mata</w:t>
       </w:r>
     </w:p>
     <w:p>
@@ -479,31 +453,13 @@
         </w:rPr>
         <w:t xml:space="preserve">prepared and submitted by </w:t>
       </w:r>
-      <w:proofErr w:type="spellStart"/>
       <w:r>
         <w:rPr>
           <w:rFonts w:eastAsia="Times New Roman"/>
           <w:lang w:val="en-GB"/>
         </w:rPr>
-        <w:t>Joane</w:t>
-      </w:r>
-      <w:proofErr w:type="spellEnd"/>
-      <w:r>
-        <w:rPr>
-          <w:rFonts w:eastAsia="Times New Roman"/>
-          <w:lang w:val="en-GB"/>
-        </w:rPr>
-        <w:t xml:space="preserve"> Marie F. </w:t>
-      </w:r>
-      <w:proofErr w:type="spellStart"/>
-      <w:r>
-        <w:rPr>
-          <w:rFonts w:eastAsia="Times New Roman"/>
-          <w:lang w:val="en-GB"/>
-        </w:rPr>
-        <w:t>Llamera</w:t>
-      </w:r>
-      <w:proofErr w:type="spellEnd"/>
+        <w:t>Joane Marie F. Llamera</w:t>
+      </w:r>
       <w:r>
         <w:rPr>
           <w:rFonts w:eastAsia="Times New Roman"/>
@@ -869,40 +825,22 @@
           <w:rFonts w:eastAsia="Times New Roman"/>
           <w:lang w:val="es-ES"/>
         </w:rPr>
-        <w:t xml:space="preserve">    Panel </w:t>
-      </w:r>
-      <w:proofErr w:type="spellStart"/>
+        <w:t xml:space="preserve">    Panel Member</w:t>
+      </w:r>
       <w:r>
         <w:rPr>
           <w:rFonts w:eastAsia="Times New Roman"/>
           <w:lang w:val="es-ES"/>
         </w:rPr>
-        <w:t>Member</w:t>
-      </w:r>
-      <w:proofErr w:type="spellEnd"/>
+        <w:tab/>
+      </w:r>
       <w:r>
         <w:rPr>
           <w:rFonts w:eastAsia="Times New Roman"/>
           <w:lang w:val="es-ES"/>
         </w:rPr>
-        <w:tab/>
-      </w:r>
-      <w:r>
-        <w:rPr>
-          <w:rFonts w:eastAsia="Times New Roman"/>
-          <w:lang w:val="es-ES"/>
-        </w:rPr>
-        <w:t xml:space="preserve">            Panel </w:t>
-      </w:r>
-      <w:proofErr w:type="spellStart"/>
-      <w:r>
-        <w:rPr>
-          <w:rFonts w:eastAsia="Times New Roman"/>
-          <w:lang w:val="es-ES"/>
-        </w:rPr>
-        <w:t>Member</w:t>
-      </w:r>
-      <w:proofErr w:type="spellEnd"/>
+        <w:t xml:space="preserve">            Panel Member</w:t>
+      </w:r>
     </w:p>
     <w:p>
       <w:pPr>
@@ -924,7 +862,6 @@
         </w:rPr>
         <w:tab/>
       </w:r>
-      <w:proofErr w:type="spellStart"/>
       <w:r>
         <w:rPr>
           <w:rFonts w:eastAsia="Times New Roman"/>
@@ -932,7 +869,6 @@
         </w:rPr>
         <w:t>Member</w:t>
       </w:r>
-      <w:proofErr w:type="spellEnd"/>
       <w:r>
         <w:rPr>
           <w:rFonts w:eastAsia="Times New Roman"/>
@@ -945,17 +881,8 @@
           <w:rFonts w:eastAsia="Times New Roman"/>
           <w:lang w:val="es-ES"/>
         </w:rPr>
-        <w:t xml:space="preserve">       </w:t>
-      </w:r>
-      <w:proofErr w:type="spellStart"/>
-      <w:r>
-        <w:rPr>
-          <w:rFonts w:eastAsia="Times New Roman"/>
-          <w:lang w:val="es-ES"/>
-        </w:rPr>
-        <w:t>Member</w:t>
-      </w:r>
-      <w:proofErr w:type="spellEnd"/>
+        <w:t xml:space="preserve">       Member</w:t>
+      </w:r>
     </w:p>
     <w:p>
       <w:pPr>
@@ -1056,86 +983,43 @@
           <w:rFonts w:eastAsia="Times New Roman"/>
           <w:lang w:val="es-ES"/>
         </w:rPr>
-        <w:t xml:space="preserve">       Dr. </w:t>
-      </w:r>
-      <w:proofErr w:type="spellStart"/>
+        <w:t xml:space="preserve">       Dr. Denvert C. Pangayao</w:t>
+      </w:r>
       <w:r>
         <w:rPr>
           <w:rFonts w:eastAsia="Times New Roman"/>
           <w:lang w:val="es-ES"/>
         </w:rPr>
-        <w:t>Denvert</w:t>
-      </w:r>
-      <w:proofErr w:type="spellEnd"/>
+        <w:t xml:space="preserve"> </w:t>
+      </w:r>
       <w:r>
         <w:rPr>
           <w:rFonts w:eastAsia="Times New Roman"/>
           <w:lang w:val="es-ES"/>
         </w:rPr>
-        <w:t xml:space="preserve"> C. </w:t>
-      </w:r>
-      <w:proofErr w:type="spellStart"/>
+        <w:tab/>
+      </w:r>
       <w:r>
         <w:rPr>
           <w:rFonts w:eastAsia="Times New Roman"/>
           <w:lang w:val="es-ES"/>
         </w:rPr>
-        <w:t>Pangayao</w:t>
-      </w:r>
-      <w:proofErr w:type="spellEnd"/>
+        <w:t xml:space="preserve">    </w:t>
+      </w:r>
       <w:r>
         <w:rPr>
           <w:rFonts w:eastAsia="Times New Roman"/>
           <w:lang w:val="es-ES"/>
         </w:rPr>
-        <w:t xml:space="preserve"> </w:t>
+        <w:t xml:space="preserve">Dr. </w:t>
       </w:r>
       <w:r>
         <w:rPr>
           <w:rFonts w:eastAsia="Times New Roman"/>
           <w:lang w:val="es-ES"/>
         </w:rPr>
-        <w:tab/>
-      </w:r>
-      <w:r>
-        <w:rPr>
-          <w:rFonts w:eastAsia="Times New Roman"/>
-          <w:lang w:val="es-ES"/>
-        </w:rPr>
-        <w:t xml:space="preserve">    </w:t>
-      </w:r>
-      <w:r>
-        <w:rPr>
-          <w:rFonts w:eastAsia="Times New Roman"/>
-          <w:lang w:val="es-ES"/>
-        </w:rPr>
-        <w:t xml:space="preserve">Dr. </w:t>
-      </w:r>
-      <w:proofErr w:type="spellStart"/>
-      <w:r>
-        <w:rPr>
-          <w:rFonts w:eastAsia="Times New Roman"/>
-          <w:lang w:val="es-ES"/>
-        </w:rPr>
-        <w:t>Clydelle</w:t>
-      </w:r>
-      <w:proofErr w:type="spellEnd"/>
-      <w:r>
-        <w:rPr>
-          <w:rFonts w:eastAsia="Times New Roman"/>
-          <w:lang w:val="es-ES"/>
-        </w:rPr>
-        <w:t xml:space="preserve"> M. </w:t>
-      </w:r>
-      <w:proofErr w:type="spellStart"/>
-      <w:r>
-        <w:rPr>
-          <w:rFonts w:eastAsia="Times New Roman"/>
-          <w:lang w:val="es-ES"/>
-        </w:rPr>
-        <w:t>Rondaris</w:t>
-      </w:r>
-      <w:proofErr w:type="spellEnd"/>
+        <w:t>Clydelle M. Rondaris</w:t>
+      </w:r>
     </w:p>
     <w:p>
       <w:pPr>
@@ -1205,104 +1089,29 @@
           <w:rFonts w:eastAsia="Times New Roman"/>
           <w:lang w:val="es-ES"/>
         </w:rPr>
-        <w:t xml:space="preserve">           </w:t>
-      </w:r>
-      <w:proofErr w:type="spellStart"/>
+        <w:t xml:space="preserve">           Graduate Program </w:t>
+      </w:r>
       <w:r>
         <w:rPr>
           <w:rFonts w:eastAsia="Times New Roman"/>
           <w:lang w:val="es-ES"/>
         </w:rPr>
-        <w:t>Graduate</w:t>
-      </w:r>
-      <w:proofErr w:type="spellEnd"/>
+        <w:t xml:space="preserve">                                      </w:t>
+      </w:r>
       <w:r>
         <w:rPr>
           <w:rFonts w:eastAsia="Times New Roman"/>
           <w:lang w:val="es-ES"/>
         </w:rPr>
-        <w:t xml:space="preserve"> </w:t>
-      </w:r>
-      <w:proofErr w:type="spellStart"/>
+        <w:t>College of Engineering</w:t>
+      </w:r>
       <w:r>
         <w:rPr>
           <w:rFonts w:eastAsia="Times New Roman"/>
           <w:lang w:val="es-ES"/>
         </w:rPr>
-        <w:t>Program</w:t>
-      </w:r>
-      <w:proofErr w:type="spellEnd"/>
-      <w:r>
-        <w:rPr>
-          <w:rFonts w:eastAsia="Times New Roman"/>
-          <w:lang w:val="es-ES"/>
-        </w:rPr>
-        <w:t xml:space="preserve"> </w:t>
-      </w:r>
-      <w:r>
-        <w:rPr>
-          <w:rFonts w:eastAsia="Times New Roman"/>
-          <w:lang w:val="es-ES"/>
-        </w:rPr>
-        <w:t xml:space="preserve">                                      </w:t>
-      </w:r>
-      <w:proofErr w:type="spellStart"/>
-      <w:r>
-        <w:rPr>
-          <w:rFonts w:eastAsia="Times New Roman"/>
-          <w:lang w:val="es-ES"/>
-        </w:rPr>
-        <w:t>College</w:t>
-      </w:r>
-      <w:proofErr w:type="spellEnd"/>
-      <w:r>
-        <w:rPr>
-          <w:rFonts w:eastAsia="Times New Roman"/>
-          <w:lang w:val="es-ES"/>
-        </w:rPr>
-        <w:t xml:space="preserve"> </w:t>
-      </w:r>
-      <w:proofErr w:type="spellStart"/>
-      <w:r>
-        <w:rPr>
-          <w:rFonts w:eastAsia="Times New Roman"/>
-          <w:lang w:val="es-ES"/>
-        </w:rPr>
-        <w:t>of</w:t>
-      </w:r>
-      <w:proofErr w:type="spellEnd"/>
-      <w:r>
-        <w:rPr>
-          <w:rFonts w:eastAsia="Times New Roman"/>
-          <w:lang w:val="es-ES"/>
-        </w:rPr>
-        <w:t xml:space="preserve"> </w:t>
-      </w:r>
-      <w:proofErr w:type="spellStart"/>
-      <w:r>
-        <w:rPr>
-          <w:rFonts w:eastAsia="Times New Roman"/>
-          <w:lang w:val="es-ES"/>
-        </w:rPr>
-        <w:t>Engineering</w:t>
-      </w:r>
-      <w:proofErr w:type="spellEnd"/>
-      <w:r>
-        <w:rPr>
-          <w:rFonts w:eastAsia="Times New Roman"/>
-          <w:lang w:val="es-ES"/>
-        </w:rPr>
-        <w:t xml:space="preserve"> and </w:t>
-      </w:r>
-      <w:proofErr w:type="spellStart"/>
-      <w:r>
-        <w:rPr>
-          <w:rFonts w:eastAsia="Times New Roman"/>
-          <w:lang w:val="es-ES"/>
-        </w:rPr>
-        <w:t>Technology</w:t>
-      </w:r>
-      <w:proofErr w:type="spellEnd"/>
+        <w:t xml:space="preserve"> and Technology</w:t>
+      </w:r>
     </w:p>
     <w:bookmarkEnd w:id="1"/>
     <w:p/>
@@ -6081,7 +5890,13 @@
     </w:p>
     <w:p>
       <w:r>
-        <w:t>Although the novel coronavirus illness (COVID-19) outbreak in Wuhan, China, was originally reported more than a year ago, it continues to be a global concern. Despite the fact that numerous vaccines are already available to assist prevent individuals from becoming extremely ill or dying as a result of the virus, most countries are still fighting the epidemic as new virus variants emerge.</w:t>
+        <w:t xml:space="preserve">Although the novel coronavirus illness (COVID-19) outbreak in Wuhan, China, was originally reported more than a year ago, it continues to be a global concern. </w:t>
+      </w:r>
+      <w:r>
+        <w:t xml:space="preserve">Despite the fact that various vaccines exist to help prevent people from becoming severely ill or dying as a result of the virus, most countries are still combating the outbreak </w:t>
+      </w:r>
+      <w:r>
+        <w:t>as new virus variants emerge.</w:t>
       </w:r>
     </w:p>
     <w:p>
@@ -6118,7 +5933,7 @@
           <w:szCs w:val="26"/>
           <w:lang w:val="en-GB"/>
         </w:rPr>
-        <w:t xml:space="preserve">COVID-19 instances related with a shopping centre in Wenzhou were studied by </w:t>
+        <w:t xml:space="preserve">the </w:t>
       </w:r>
       <w:r>
         <w:rPr>
@@ -6127,7 +5942,7 @@
           <w:szCs w:val="26"/>
           <w:lang w:val="en-GB"/>
         </w:rPr>
-        <w:t xml:space="preserve">the </w:t>
+        <w:t xml:space="preserve">COVID-19 instances related with a shopping centre in Wenzhou were </w:t>
       </w:r>
       <w:r>
         <w:rPr>
@@ -6136,18 +5951,17 @@
           <w:szCs w:val="26"/>
           <w:lang w:val="en-GB"/>
         </w:rPr>
-        <w:t>researchers. Indirect transmission of the Covid-19 virus was shown to occur as a result of contamination of common objects, virus aerosolization in confined places, or virus propagation from an asymptomatic infected individual, according to the findings.</w:t>
-      </w:r>
-    </w:p>
-    <w:p>
-      <w:pPr>
+        <w:t>found to show i</w:t>
+      </w:r>
+      <w:r>
         <w:rPr>
           <w:rFonts w:eastAsia="Times New Roman"/>
           <w:color w:val="auto"/>
           <w:szCs w:val="26"/>
           <w:lang w:val="en-GB"/>
         </w:rPr>
-      </w:pPr>
+        <w:t>ndirect transmission of the Covid-19 virus</w:t>
+      </w:r>
       <w:r>
         <w:rPr>
           <w:rFonts w:eastAsia="Times New Roman"/>
@@ -6155,7 +5969,7 @@
           <w:szCs w:val="26"/>
           <w:lang w:val="en-GB"/>
         </w:rPr>
-        <w:t>In another</w:t>
+        <w:t>.</w:t>
       </w:r>
       <w:r>
         <w:rPr>
@@ -6164,9 +5978,8 @@
           <w:szCs w:val="26"/>
           <w:lang w:val="en-GB"/>
         </w:rPr>
-        <w:t xml:space="preserve"> study entitled "Association between mobility patterns and COVID-19 transmission in the USA: a mathematical modelling study" by </w:t>
-      </w:r>
-      <w:proofErr w:type="spellStart"/>
+        <w:t xml:space="preserve"> </w:t>
+      </w:r>
       <w:r>
         <w:rPr>
           <w:rFonts w:eastAsia="Times New Roman"/>
@@ -6174,9 +5987,8 @@
           <w:szCs w:val="26"/>
           <w:lang w:val="en-GB"/>
         </w:rPr>
-        <w:t>Badr</w:t>
-      </w:r>
-      <w:proofErr w:type="spellEnd"/>
+        <w:t>A</w:t>
+      </w:r>
       <w:r>
         <w:rPr>
           <w:rFonts w:eastAsia="Times New Roman"/>
@@ -6184,7 +5996,7 @@
           <w:szCs w:val="26"/>
           <w:lang w:val="en-GB"/>
         </w:rPr>
-        <w:t xml:space="preserve"> et al. (2020), </w:t>
+        <w:t>ccording to the findings</w:t>
       </w:r>
       <w:r>
         <w:rPr>
@@ -6193,7 +6005,7 @@
           <w:szCs w:val="26"/>
           <w:lang w:val="en-GB"/>
         </w:rPr>
-        <w:t>t</w:t>
+        <w:t>, it was</w:t>
       </w:r>
       <w:r>
         <w:rPr>
@@ -6202,7 +6014,7 @@
           <w:szCs w:val="26"/>
           <w:lang w:val="en-GB"/>
         </w:rPr>
-        <w:t>he findings revealed a robust and statistically significant link between social distancing</w:t>
+        <w:t xml:space="preserve"> a result of contamination of common objects, virus aerosolization in confined places, or virus propagation from an asymptomatic infected individual</w:t>
       </w:r>
       <w:r>
         <w:rPr>
@@ -6211,17 +6023,18 @@
           <w:szCs w:val="26"/>
           <w:lang w:val="en-GB"/>
         </w:rPr>
-        <w:t xml:space="preserve"> in the USA</w:t>
-      </w:r>
-      <w:r>
+        <w:t>.</w:t>
+      </w:r>
+    </w:p>
+    <w:p>
+      <w:pPr>
         <w:rPr>
           <w:rFonts w:eastAsia="Times New Roman"/>
           <w:color w:val="auto"/>
           <w:szCs w:val="26"/>
           <w:lang w:val="en-GB"/>
         </w:rPr>
-        <w:t>, as measured by movement patterns, and COVID-19 case growth reduction. The researchers have stressed the importance of social distancing as an effective method of mitigating COVID-19 transmission, and it should continue to be a part of individual and institutional responses to the epidemic.</w:t>
-      </w:r>
+      </w:pPr>
       <w:r>
         <w:rPr>
           <w:rFonts w:eastAsia="Times New Roman"/>
@@ -6229,18 +6042,17 @@
           <w:szCs w:val="26"/>
           <w:lang w:val="en-GB"/>
         </w:rPr>
-        <w:t xml:space="preserve"> </w:t>
-      </w:r>
-    </w:p>
-    <w:p>
-      <w:pPr>
+        <w:t>In another</w:t>
+      </w:r>
+      <w:r>
         <w:rPr>
           <w:rFonts w:eastAsia="Times New Roman"/>
           <w:color w:val="auto"/>
           <w:szCs w:val="26"/>
           <w:lang w:val="en-GB"/>
         </w:rPr>
-      </w:pPr>
+        <w:t xml:space="preserve"> study entitled "Association between mobility patterns and COVID-19 transmission in the USA: a mathematical modelling study" by Badr et al. (2020), </w:t>
+      </w:r>
       <w:r>
         <w:rPr>
           <w:rFonts w:eastAsia="Times New Roman"/>
@@ -6248,56 +6060,17 @@
           <w:szCs w:val="26"/>
           <w:lang w:val="en-GB"/>
         </w:rPr>
-        <w:t>Forecasting is critical for effective governmental decision-making, supply chain resource management, and understanding extremely tough political decisions such as imposing a lockdown or curfews during a pandemic.</w:t>
-      </w:r>
-    </w:p>
-    <w:p>
-      <w:pPr>
-        <w:rPr>
-          <w:rFonts w:eastAsia="Times New Roman"/>
-          <w:color w:val="auto"/>
-        </w:rPr>
-      </w:pPr>
-      <w:r>
-        <w:rPr>
-          <w:rFonts w:eastAsia="Times New Roman"/>
-          <w:color w:val="auto"/>
-        </w:rPr>
-        <w:lastRenderedPageBreak/>
-        <w:t>The Philippine government's instrument for assessing, monitoring, controlling, and preventing the spread and local transmission of COVID-19 is the Inter-Agency Task Force for the Management of Emerging Infectious Diseases (IATF – EID). They classify Provinces, Highly Urbanized Cities (HUCs), and Independent Component Cities (ICCs) according to their risk levels, and then conduct targeted lockdowns for designated vital regions.</w:t>
-      </w:r>
-    </w:p>
-    <w:p>
-      <w:pPr>
-        <w:rPr>
-          <w:rFonts w:eastAsia="Times New Roman"/>
-          <w:color w:val="auto"/>
-        </w:rPr>
-      </w:pPr>
-      <w:r>
-        <w:rPr>
-          <w:rFonts w:eastAsia="Times New Roman"/>
-          <w:color w:val="auto"/>
-        </w:rPr>
-        <w:t>The most stringent quarantine grade is Enhanced Community Quarantine, which requires tight home quarantine in all families. People's mobility will be restricted to vital goods and services, as well as employment in offices or industries that are permitted to function, such as public and private hospitals, health, emergency and frontline services, essential goods producers, and so on. A quarantine pass enabling one person per home to purchase necessary products or services is issued to communities under an Enhanced Community Quarantine (ECQ)</w:t>
-      </w:r>
-      <w:r>
-        <w:rPr>
-          <w:rFonts w:eastAsia="Times New Roman"/>
-          <w:color w:val="auto"/>
-        </w:rPr>
-        <w:t>.</w:t>
-      </w:r>
-    </w:p>
-    <w:p>
-      <w:pPr>
+        <w:t>t</w:t>
+      </w:r>
+      <w:r>
         <w:rPr>
           <w:rFonts w:eastAsia="Times New Roman"/>
           <w:color w:val="auto"/>
           <w:szCs w:val="26"/>
           <w:lang w:val="en-GB"/>
         </w:rPr>
-      </w:pPr>
+        <w:t>he findings revealed a robust and statistically significant link between social distancing</w:t>
+      </w:r>
       <w:r>
         <w:rPr>
           <w:rFonts w:eastAsia="Times New Roman"/>
@@ -6305,18 +6078,17 @@
           <w:szCs w:val="26"/>
           <w:lang w:val="en-GB"/>
         </w:rPr>
-        <w:t>The present quarantine pass implementation is done manually, which has resulted in a number of difficulties. On March 20, 2020, DILG Region V issued an advisory advising Provincial Directors to instruct Local Officials that the distribution of quarantine pass slips in their areas of responsibility must be done on a house-to-house basis, as releasing Barangay passes in Barangay Halls defeats the intent of the Enhance Community Quarantine and Social Distancing Act. A barangay captain in Lanao del Sur was detained for "selling" passes that would allow individuals to leave their houses during the quarantine period, according to a news report published on Inquirer.net on March 23, 2020.</w:t>
-      </w:r>
-    </w:p>
-    <w:p>
-      <w:pPr>
+        <w:t xml:space="preserve"> in the USA</w:t>
+      </w:r>
+      <w:r>
         <w:rPr>
           <w:rFonts w:eastAsia="Times New Roman"/>
           <w:color w:val="auto"/>
           <w:szCs w:val="26"/>
           <w:lang w:val="en-GB"/>
         </w:rPr>
-      </w:pPr>
+        <w:t>, as measured by movement patterns, and COVID-19 case growth reduction. The researchers have stressed the importance of social distancing as an effective method of mitigating COVID-19 transmission, and it should continue to be a part of individual and institutional responses to the epidemic.</w:t>
+      </w:r>
       <w:r>
         <w:rPr>
           <w:rFonts w:eastAsia="Times New Roman"/>
@@ -6324,17 +6096,41 @@
           <w:szCs w:val="26"/>
           <w:lang w:val="en-GB"/>
         </w:rPr>
-        <w:t xml:space="preserve">These challenges, as well as the human work involved in </w:t>
-      </w:r>
-      <w:r>
+        <w:t xml:space="preserve"> </w:t>
+      </w:r>
+    </w:p>
+    <w:p>
+      <w:pPr>
+        <w:rPr>
+          <w:rFonts w:eastAsia="Times New Roman"/>
+          <w:color w:val="auto"/>
+        </w:rPr>
+      </w:pPr>
+      <w:r>
+        <w:rPr>
+          <w:rFonts w:eastAsia="Times New Roman"/>
+          <w:color w:val="auto"/>
+        </w:rPr>
+        <w:t xml:space="preserve">The Philippine government's instrument for assessing, monitoring, controlling, and preventing the spread and local transmission of COVID-19 is the Inter-Agency Task Force for the Management of Emerging Infectious Diseases (IATF – EID). They classify Provinces, Highly Urbanized Cities (HUCs), and Independent Component Cities (ICCs) </w:t>
+      </w:r>
+      <w:r>
+        <w:rPr>
+          <w:rFonts w:eastAsia="Times New Roman"/>
+          <w:color w:val="auto"/>
+        </w:rPr>
+        <w:lastRenderedPageBreak/>
+        <w:t>according to their risk levels, and then conduct targeted lockdowns for designated vital regions.</w:t>
+      </w:r>
+    </w:p>
+    <w:p>
+      <w:pPr>
         <w:rPr>
           <w:rFonts w:eastAsia="Times New Roman"/>
           <w:color w:val="auto"/>
           <w:szCs w:val="26"/>
           <w:lang w:val="en-GB"/>
         </w:rPr>
-        <w:t>generating</w:t>
-      </w:r>
+      </w:pPr>
       <w:r>
         <w:rPr>
           <w:rFonts w:eastAsia="Times New Roman"/>
@@ -6342,7 +6138,7 @@
           <w:szCs w:val="26"/>
           <w:lang w:val="en-GB"/>
         </w:rPr>
-        <w:t xml:space="preserve"> and </w:t>
+        <w:t xml:space="preserve">Forecasting </w:t>
       </w:r>
       <w:r>
         <w:rPr>
@@ -6351,7 +6147,7 @@
           <w:szCs w:val="26"/>
           <w:lang w:val="en-GB"/>
         </w:rPr>
-        <w:t>validating</w:t>
+        <w:t>plays a</w:t>
       </w:r>
       <w:r>
         <w:rPr>
@@ -6360,8 +6156,214 @@
           <w:szCs w:val="26"/>
           <w:lang w:val="en-GB"/>
         </w:rPr>
+        <w:t xml:space="preserve"> critical </w:t>
+      </w:r>
+      <w:r>
+        <w:rPr>
+          <w:rFonts w:eastAsia="Times New Roman"/>
+          <w:color w:val="auto"/>
+          <w:szCs w:val="26"/>
+          <w:lang w:val="en-GB"/>
+        </w:rPr>
+        <w:t xml:space="preserve">role </w:t>
+      </w:r>
+      <w:r>
+        <w:rPr>
+          <w:rFonts w:eastAsia="Times New Roman"/>
+          <w:color w:val="auto"/>
+          <w:szCs w:val="26"/>
+          <w:lang w:val="en-GB"/>
+        </w:rPr>
+        <w:t>for effective governmental decision-making, supply chain resource management, and understanding extremely tough political decisions such as imposing a lockdown or curfews during a pandemic.</w:t>
+      </w:r>
+    </w:p>
+    <w:p>
+      <w:pPr>
+        <w:rPr>
+          <w:rFonts w:eastAsia="Times New Roman"/>
+          <w:color w:val="auto"/>
+        </w:rPr>
+      </w:pPr>
+      <w:r>
+        <w:rPr>
+          <w:rFonts w:eastAsia="Times New Roman"/>
+          <w:color w:val="auto"/>
+        </w:rPr>
+        <w:t xml:space="preserve">The most stringent quarantine grade </w:t>
+      </w:r>
+      <w:r>
+        <w:rPr>
+          <w:rFonts w:eastAsia="Times New Roman"/>
+          <w:color w:val="auto"/>
+        </w:rPr>
+        <w:t xml:space="preserve">implemented in the Philippine’s </w:t>
+      </w:r>
+      <w:r>
+        <w:rPr>
+          <w:rFonts w:eastAsia="Times New Roman"/>
+          <w:color w:val="auto"/>
+        </w:rPr>
+        <w:t xml:space="preserve">is </w:t>
+      </w:r>
+      <w:r>
+        <w:rPr>
+          <w:rFonts w:eastAsia="Times New Roman"/>
+          <w:color w:val="auto"/>
+        </w:rPr>
+        <w:t xml:space="preserve">the </w:t>
+      </w:r>
+      <w:r>
+        <w:rPr>
+          <w:rFonts w:eastAsia="Times New Roman"/>
+          <w:color w:val="auto"/>
+        </w:rPr>
+        <w:t>Enhanced Community Quarantine, which requires tight home quarantine in all families. People's mobility will be restricted to vital goods and services, as well as employment in offices or industries that are permitted to function, such as public and private hospitals, health, emergency and frontline services, essential goods producers, and so on. A quarantine pass enabling one person per home to purchase necessary products or services is issued to communities under an Enhanced Community Quarantine (ECQ)</w:t>
+      </w:r>
+      <w:r>
+        <w:rPr>
+          <w:rFonts w:eastAsia="Times New Roman"/>
+          <w:color w:val="auto"/>
+        </w:rPr>
+        <w:t>.</w:t>
+      </w:r>
+    </w:p>
+    <w:p>
+      <w:pPr>
+        <w:rPr>
+          <w:rFonts w:eastAsia="Times New Roman"/>
+          <w:color w:val="auto"/>
+          <w:szCs w:val="26"/>
+          <w:lang w:val="en-GB"/>
+        </w:rPr>
+      </w:pPr>
+      <w:r>
+        <w:rPr>
+          <w:rFonts w:eastAsia="Times New Roman"/>
+          <w:color w:val="auto"/>
+          <w:szCs w:val="26"/>
+          <w:lang w:val="en-GB"/>
+        </w:rPr>
+        <w:t xml:space="preserve">The present quarantine pass implementation is done manually, which has resulted in a number of difficulties. On March 20, 2020, DILG Region V issued an advisory advising Provincial Directors to instruct Local Officials that the distribution of quarantine pass slips in their areas of responsibility must be done on a house-to-house basis, as releasing Barangay passes in Barangay Halls defeats the intent of the Enhance Community Quarantine and Social Distancing Act. </w:t>
+      </w:r>
+      <w:r>
+        <w:rPr>
+          <w:rFonts w:eastAsia="Times New Roman"/>
+          <w:color w:val="auto"/>
+          <w:szCs w:val="26"/>
+          <w:lang w:val="en-GB"/>
+        </w:rPr>
+        <w:t>On another instance, a</w:t>
+      </w:r>
+      <w:r>
+        <w:rPr>
+          <w:rFonts w:eastAsia="Times New Roman"/>
+          <w:color w:val="auto"/>
+          <w:szCs w:val="26"/>
+          <w:lang w:val="en-GB"/>
+        </w:rPr>
+        <w:t xml:space="preserve"> barangay captain in Lanao del Sur was detained for "selling" passes that would allow individuals to leave their houses during the quarantine period</w:t>
+      </w:r>
+      <w:r>
+        <w:rPr>
+          <w:rFonts w:eastAsia="Times New Roman"/>
+          <w:color w:val="auto"/>
+          <w:szCs w:val="26"/>
+          <w:lang w:val="en-GB"/>
+        </w:rPr>
+        <w:t xml:space="preserve"> and was published on a</w:t>
+      </w:r>
+      <w:r>
+        <w:rPr>
+          <w:rFonts w:eastAsia="Times New Roman"/>
+          <w:color w:val="auto"/>
+          <w:szCs w:val="26"/>
+          <w:lang w:val="en-GB"/>
+        </w:rPr>
+        <w:t xml:space="preserve"> news report </w:t>
+      </w:r>
+      <w:r>
+        <w:rPr>
+          <w:rFonts w:eastAsia="Times New Roman"/>
+          <w:color w:val="auto"/>
+          <w:szCs w:val="26"/>
+          <w:lang w:val="en-GB"/>
+        </w:rPr>
+        <w:t>by</w:t>
+      </w:r>
+      <w:r>
+        <w:rPr>
+          <w:rFonts w:eastAsia="Times New Roman"/>
+          <w:color w:val="auto"/>
+          <w:szCs w:val="26"/>
+          <w:lang w:val="en-GB"/>
+        </w:rPr>
+        <w:t xml:space="preserve"> Inquirer.net on March 23, 2020.</w:t>
+      </w:r>
+    </w:p>
+    <w:p>
+      <w:pPr>
+        <w:rPr>
+          <w:rFonts w:eastAsia="Times New Roman"/>
+          <w:color w:val="auto"/>
+          <w:szCs w:val="26"/>
+          <w:lang w:val="en-GB"/>
+        </w:rPr>
+      </w:pPr>
+      <w:r>
+        <w:rPr>
+          <w:rFonts w:eastAsia="Times New Roman"/>
+          <w:color w:val="auto"/>
+          <w:szCs w:val="26"/>
+          <w:lang w:val="en-GB"/>
+        </w:rPr>
+        <w:t xml:space="preserve">These challenges, as well as the human work involved in </w:t>
+      </w:r>
+      <w:r>
+        <w:rPr>
+          <w:rFonts w:eastAsia="Times New Roman"/>
+          <w:color w:val="auto"/>
+          <w:szCs w:val="26"/>
+          <w:lang w:val="en-GB"/>
+        </w:rPr>
+        <w:t>generating</w:t>
+      </w:r>
+      <w:r>
+        <w:rPr>
+          <w:rFonts w:eastAsia="Times New Roman"/>
+          <w:color w:val="auto"/>
+          <w:szCs w:val="26"/>
+          <w:lang w:val="en-GB"/>
+        </w:rPr>
+        <w:t xml:space="preserve"> and </w:t>
+      </w:r>
+      <w:r>
+        <w:rPr>
+          <w:rFonts w:eastAsia="Times New Roman"/>
+          <w:color w:val="auto"/>
+          <w:szCs w:val="26"/>
+          <w:lang w:val="en-GB"/>
+        </w:rPr>
+        <w:t>validating</w:t>
+      </w:r>
+      <w:r>
+        <w:rPr>
+          <w:rFonts w:eastAsia="Times New Roman"/>
+          <w:color w:val="auto"/>
+          <w:szCs w:val="26"/>
+          <w:lang w:val="en-GB"/>
+        </w:rPr>
         <w:t xml:space="preserve"> quarantine passes, can be addressed by developing a mobile responsive application. The suggested application, when combined with a decision support system, will allow the government and communities to make more informed decisions in order to limit COVID-19 virus transmission.</w:t>
       </w:r>
+    </w:p>
+    <w:p>
+      <w:pPr>
+        <w:rPr>
+          <w:rFonts w:eastAsia="Times New Roman"/>
+          <w:color w:val="auto"/>
+          <w:szCs w:val="26"/>
+          <w:lang w:val="en-GB"/>
+        </w:rPr>
+      </w:pPr>
     </w:p>
     <w:p>
       <w:pPr>
@@ -7679,102 +7681,63 @@
         <w:t xml:space="preserve">an </w:t>
       </w:r>
       <w:r>
-        <w:t>unbiased sequencing in samples from pneumonia patients</w:t>
+        <w:t xml:space="preserve">unbiased sequencing in samples from </w:t>
+      </w:r>
+      <w:r>
+        <w:t xml:space="preserve">these </w:t>
+      </w:r>
+      <w:r>
+        <w:t>pneumonia patients</w:t>
       </w:r>
       <w:r>
         <w:t xml:space="preserve"> on which</w:t>
       </w:r>
       <w:r>
+        <w:t xml:space="preserve"> betacoronavirus</w:t>
+      </w:r>
+      <w:r>
+        <w:t xml:space="preserve">, </w:t>
+      </w:r>
+      <w:r>
+        <w:t>the 2019 novel coronavirus (2019-nCoV)</w:t>
+      </w:r>
+      <w:r>
+        <w:t>, had been</w:t>
+      </w:r>
+      <w:r>
+        <w:t xml:space="preserve"> found. 2019-nCoV, unlike MERS-CoV and SARS-CoV, is the seventh member of the coronavirus family that infects humans</w:t>
+      </w:r>
+      <w:r>
+        <w:t xml:space="preserve"> (</w:t>
+      </w:r>
+      <w:r>
+        <w:t>Huang et al.</w:t>
+      </w:r>
+      <w:r>
+        <w:t>,</w:t>
+      </w:r>
+      <w:r>
+        <w:t xml:space="preserve"> 2020</w:t>
+      </w:r>
+      <w:r>
+        <w:t>).</w:t>
+      </w:r>
+    </w:p>
+    <w:p>
+      <w:r>
+        <w:t>Coronavirus is an enclosed single-strand RNA virus with a positive single-strand RNA strand. It is a member of the Orthocoronavirinae subfamily, which is distinguished by the "crown-like" spikes on its surfaces.</w:t>
+      </w:r>
+      <w:r>
         <w:t xml:space="preserve"> </w:t>
       </w:r>
-      <w:proofErr w:type="spellStart"/>
-      <w:r>
-        <w:t>betacoronavirus</w:t>
-      </w:r>
-      <w:proofErr w:type="spellEnd"/>
-      <w:r>
-        <w:t xml:space="preserve">, </w:t>
-      </w:r>
-      <w:r>
-        <w:t>the 2019 novel coronavirus (2019-nCoV)</w:t>
-      </w:r>
-      <w:r>
-        <w:t>, had been</w:t>
-      </w:r>
-      <w:r>
-        <w:t xml:space="preserve"> found. 2019-nCoV, unlike MERS-</w:t>
-      </w:r>
-      <w:proofErr w:type="spellStart"/>
-      <w:r>
-        <w:t>CoV</w:t>
-      </w:r>
-      <w:proofErr w:type="spellEnd"/>
-      <w:r>
-        <w:t xml:space="preserve"> and SARS-</w:t>
-      </w:r>
-      <w:proofErr w:type="spellStart"/>
-      <w:r>
-        <w:t>CoV</w:t>
-      </w:r>
-      <w:proofErr w:type="spellEnd"/>
-      <w:r>
-        <w:t>, is the seventh member of the coronavirus family that infects humans</w:t>
-      </w:r>
-      <w:r>
-        <w:t xml:space="preserve"> (</w:t>
-      </w:r>
-      <w:r>
-        <w:t>Huang et al.</w:t>
-      </w:r>
-      <w:r>
-        <w:t>,</w:t>
-      </w:r>
-      <w:r>
-        <w:t xml:space="preserve"> 2020</w:t>
-      </w:r>
-      <w:r>
-        <w:t>).</w:t>
-      </w:r>
-    </w:p>
-    <w:p>
-      <w:r>
-        <w:t xml:space="preserve">Coronavirus is an enclosed single-strand RNA virus with a positive single-strand RNA strand. It is a member of the </w:t>
-      </w:r>
-      <w:proofErr w:type="spellStart"/>
-      <w:r>
-        <w:t>Orthocoronavirinae</w:t>
-      </w:r>
-      <w:proofErr w:type="spellEnd"/>
-      <w:r>
-        <w:t xml:space="preserve"> subfamily, which is distinguished by the "crown-like" spikes on its surfaces.</w:t>
-      </w:r>
-      <w:r>
-        <w:t xml:space="preserve"> </w:t>
-      </w:r>
-      <w:r>
-        <w:t xml:space="preserve">The exact origin, location, and natural reservoir of the 2019- </w:t>
-      </w:r>
-      <w:proofErr w:type="spellStart"/>
-      <w:r>
-        <w:t>nCoV</w:t>
-      </w:r>
-      <w:proofErr w:type="spellEnd"/>
-      <w:r>
-        <w:t xml:space="preserve"> remain unclear, although it is believed that the virus is </w:t>
+      <w:r>
+        <w:t xml:space="preserve">The exact origin, location, and natural reservoir of the 2019- nCoV remain unclear, although it is believed that the virus is </w:t>
       </w:r>
       <w:r>
         <w:t>zoonotic,</w:t>
       </w:r>
       <w:r>
-        <w:t xml:space="preserve"> and bats may be the culprits because of sequence identity to the bat-</w:t>
-      </w:r>
-      <w:proofErr w:type="spellStart"/>
-      <w:r>
-        <w:t>CoV</w:t>
-      </w:r>
-      <w:proofErr w:type="spellEnd"/>
-      <w:r>
-        <w:t xml:space="preserve">. </w:t>
+        <w:t xml:space="preserve"> and bats may be the culprits because of sequence identity to the bat-CoV. </w:t>
       </w:r>
       <w:r>
         <w:t>(Perlman, 2020)</w:t>
@@ -7793,7 +7756,13 @@
         <w:t>The outbreak of COVID-19: An overview</w:t>
       </w:r>
       <w:r>
-        <w:t>” by Wu et al. (2020), discuss that n</w:t>
+        <w:t>” by Wu et al. (2020), discuss</w:t>
+      </w:r>
+      <w:r>
+        <w:t>ed</w:t>
+      </w:r>
+      <w:r>
+        <w:t xml:space="preserve"> that n</w:t>
       </w:r>
       <w:r>
         <w:t>onspecific syndromes, such as fever, dry cough, and weariness, generally precede the onset of symptoms. Respiratory (cough, shortness of breath, sore throat, rhinorrhea, hemoptysis, and chest discomfort), gastrointestinal (diarrhea, nausea, and vomiting), musculoskeletal (muscle ache), and neurologic systems may all be affected (headache or confusion)</w:t>
@@ -7843,6 +7812,9 @@
         <w:t>There is currently no treatment for COVID-19 that has been proven to be effective. Symptomatic and supportive therapy, such as monitoring vital signs, maintaining oxygen saturation and blood pressure, and treating consequences such secondary infections or organ failure, are the key techniques</w:t>
       </w:r>
       <w:r>
+        <w:t xml:space="preserve"> in treating the disease</w:t>
+      </w:r>
+      <w:r>
         <w:t xml:space="preserve"> (</w:t>
       </w:r>
       <w:r>
@@ -7878,23 +7850,7 @@
         <w:t xml:space="preserve">, </w:t>
       </w:r>
       <w:r>
-        <w:t xml:space="preserve">“appealing to the medical community and relevant national and international bodies to </w:t>
-      </w:r>
-      <w:proofErr w:type="spellStart"/>
-      <w:r>
-        <w:t>recognise</w:t>
-      </w:r>
-      <w:proofErr w:type="spellEnd"/>
-      <w:r>
-        <w:t xml:space="preserve"> the potential for airborne spread of covid-19 (</w:t>
-      </w:r>
-      <w:proofErr w:type="spellStart"/>
-      <w:r>
-        <w:t>Morawska</w:t>
-      </w:r>
-      <w:proofErr w:type="spellEnd"/>
-      <w:r>
-        <w:t xml:space="preserve"> and Milton, 2020)</w:t>
+        <w:t>“appealing to the medical community and relevant national and international bodies to recognise the potential for airborne spread of covid-19 (Morawska and Milton, 2020)</w:t>
       </w:r>
       <w:r>
         <w:t>”</w:t>
@@ -7906,7 +7862,19 @@
         <w:t xml:space="preserve"> </w:t>
       </w:r>
       <w:r>
-        <w:t>While a World Health Organization article admitted that "airborne transmission cannot be ruled out," the response was cautious and possibly incorrect in continuing to suggest that airborne and droplet transmission are distinct categories and that airborne transmission occurs only during medical "aerosol generating procedures</w:t>
+        <w:t>While a World Health Organization article admitted that "airborne transmission cannot be ruled out," the</w:t>
+      </w:r>
+      <w:r>
+        <w:t xml:space="preserve">y </w:t>
+      </w:r>
+      <w:r>
+        <w:t xml:space="preserve">suggest that airborne and droplet transmission are distinct </w:t>
+      </w:r>
+      <w:r>
+        <w:t>categories,</w:t>
+      </w:r>
+      <w:r>
+        <w:t xml:space="preserve"> and that airborne transmission occurs only during medical "aerosol generating procedures</w:t>
       </w:r>
       <w:r>
         <w:t xml:space="preserve">”. </w:t>
@@ -7941,57 +7909,17 @@
         <w:t xml:space="preserve">. </w:t>
       </w:r>
       <w:r>
-        <w:t xml:space="preserve">WHO defines droplets as ≥5-10 </w:t>
-      </w:r>
-      <w:proofErr w:type="spellStart"/>
-      <w:r>
-        <w:t>μm</w:t>
-      </w:r>
-      <w:proofErr w:type="spellEnd"/>
-      <w:r>
-        <w:t xml:space="preserve"> diameter and aerosols as &lt;5 </w:t>
-      </w:r>
-      <w:proofErr w:type="spellStart"/>
-      <w:r>
-        <w:t>μm</w:t>
-      </w:r>
-      <w:proofErr w:type="spellEnd"/>
-      <w:r>
-        <w:t xml:space="preserve">. However, both can be generated as a continuum of particle sizes during </w:t>
+        <w:t xml:space="preserve">WHO defines droplets as ≥5-10 μm diameter and aerosols as &lt;5 μm. However, both can be generated as a continuum of particle sizes during numerous respiratory activities and their behaviours are not distinct. This has important </w:t>
       </w:r>
       <w:r>
         <w:lastRenderedPageBreak/>
-        <w:t xml:space="preserve">numerous respiratory activities and their </w:t>
-      </w:r>
-      <w:proofErr w:type="spellStart"/>
-      <w:r>
-        <w:t>behaviours</w:t>
-      </w:r>
-      <w:proofErr w:type="spellEnd"/>
-      <w:r>
-        <w:t xml:space="preserve"> are not distinct. This has important practical implications for infection control, the prevention of outbreaks and superspreading events, and for the new social </w:t>
-      </w:r>
-      <w:proofErr w:type="spellStart"/>
-      <w:r>
-        <w:t>behaviours</w:t>
-      </w:r>
-      <w:proofErr w:type="spellEnd"/>
-      <w:r>
-        <w:t xml:space="preserve"> that are being implemented in an effort to control the pandemic.</w:t>
+        <w:t>practical implications for infection control, the prevention of outbreaks and superspreading events, and for the new social behaviours that are being implemented in an effort to control the pandemic.</w:t>
       </w:r>
       <w:r>
         <w:t xml:space="preserve"> They defined that</w:t>
       </w:r>
       <w:r>
-        <w:t xml:space="preserve"> COVID-19 virus spreads mainly via droplets of saliva or nasal discharge (‘</w:t>
-      </w:r>
-      <w:proofErr w:type="spellStart"/>
-      <w:r>
-        <w:t>mucosalivary</w:t>
-      </w:r>
-      <w:proofErr w:type="spellEnd"/>
-      <w:r>
-        <w:t xml:space="preserve"> droplets’) emitted when an infected person coughs, sneezes, talks</w:t>
+        <w:t xml:space="preserve"> COVID-19 virus spreads mainly via droplets of saliva or nasal discharge (‘mucosalivary droplets’) emitted when an infected person coughs, sneezes, talks</w:t>
       </w:r>
       <w:r>
         <w:t xml:space="preserve"> </w:t>
@@ -8003,29 +7931,13 @@
         <w:t xml:space="preserve">. </w:t>
       </w:r>
       <w:r>
-        <w:t>Evidence from chamber studies and models of computational fluid dynamics provide perspectives on that process. During normal breathing and speech, particles are emitted by a mechanism involving ‘fluid-film burst’ in the small airways, which leads to the emission of particles ≤1 µm in diameter (</w:t>
-      </w:r>
-      <w:proofErr w:type="spellStart"/>
-      <w:r>
-        <w:t>Asadi</w:t>
-      </w:r>
-      <w:proofErr w:type="spellEnd"/>
-      <w:r>
-        <w:t xml:space="preserve"> et al., 2019).</w:t>
+        <w:t>Evidence from chamber studies and models of computational fluid dynamics provide perspectives on that process. During normal breathing and speech, particles are emitted by a mechanism involving ‘fluid-film burst’ in the small airways, which leads to the emission of particles ≤1 µm in diameter (Asadi et al., 2019).</w:t>
       </w:r>
       <w:r>
         <w:t xml:space="preserve"> </w:t>
       </w:r>
       <w:r>
-        <w:t>By contrast, the more forceful ‘explosive’ exhalations associated with sneezing, coughing, shouting and loud singing result in greater numbers of much larger particles (</w:t>
-      </w:r>
-      <w:proofErr w:type="spellStart"/>
-      <w:r>
-        <w:t>Zy</w:t>
-      </w:r>
-      <w:proofErr w:type="spellEnd"/>
-      <w:r>
-        <w:t xml:space="preserve"> et al., 2013)</w:t>
+        <w:t>By contrast, the more forceful ‘explosive’ exhalations associated with sneezing, coughing, shouting and loud singing result in greater numbers of much larger particles (Zy et al., 2013)</w:t>
       </w:r>
       <w:r>
         <w:t xml:space="preserve"> </w:t>
@@ -8047,23 +7959,7 @@
     </w:p>
     <w:p>
       <w:r>
-        <w:t xml:space="preserve">"Inhalational risk may be reduced by social distancing, limiting interaction indoors, avoiding air recirculation, improved natural and artificial ventilation, and innovative engineering solutions which collect and </w:t>
-      </w:r>
-      <w:proofErr w:type="spellStart"/>
-      <w:r>
-        <w:t>neutralise</w:t>
-      </w:r>
-      <w:proofErr w:type="spellEnd"/>
-      <w:r>
-        <w:t xml:space="preserve"> aerosols to provide clean air in personal and community spaces (</w:t>
-      </w:r>
-      <w:proofErr w:type="spellStart"/>
-      <w:r>
-        <w:t>Morawska</w:t>
-      </w:r>
-      <w:proofErr w:type="spellEnd"/>
-      <w:r>
-        <w:t xml:space="preserve"> and Milton, 2020)".</w:t>
+        <w:t>"Inhalational risk may be reduced by social distancing, limiting interaction indoors, avoiding air recirculation, improved natural and artificial ventilation, and innovative engineering solutions which collect and neutralise aerosols to provide clean air in personal and community spaces (Morawska and Milton, 2020)".</w:t>
       </w:r>
     </w:p>
     <w:p>
@@ -8094,15 +7990,12 @@
     <w:p/>
     <w:p>
       <w:r>
-        <w:t xml:space="preserve">To combat the coronavirus disease (COVID-19) pandemic, a number of non-pharmaceutical interventions (NPIs) have been launched around the world. School </w:t>
-      </w:r>
+        <w:t>To combat the coronavirus disease (COVID-19) pandemic, a number of non-pharmaceutical interventions (NPIs) have been launched around the world. School closures, remote employment, and quarantine have all been used as social distancing (SD) measures in the past.</w:t>
+      </w:r>
+    </w:p>
+    <w:p>
       <w:r>
         <w:lastRenderedPageBreak/>
-        <w:t>closures, remote employment, and quarantine have all been used as social distancing (SD) measures in the past.</w:t>
-      </w:r>
-    </w:p>
-    <w:p>
-      <w:r>
         <w:t>The 1918-19 H1N1 influenza pandemic was the last time the world responded to a global emergent disease epidemic on the size of the present COVID-19 pandemic with no access to vaccines. During that epidemic, certain communities, particularly in the United States (US), used a number of nonpharmaceutical interventions (NPIs) - methods aimed at decreasing transmission by lowering general population contact rates</w:t>
       </w:r>
       <w:r>
@@ -8208,7 +8101,13 @@
         <w:t>2020</w:t>
       </w:r>
       <w:r>
-        <w:t>), summarizes the social distancing measures that were considered or implemented in response to the pandemic.</w:t>
+        <w:t xml:space="preserve">), summarizes the social distancing measures that were considered or implemented in response to the </w:t>
+      </w:r>
+      <w:r>
+        <w:t xml:space="preserve">current </w:t>
+      </w:r>
+      <w:r>
+        <w:t>pandemic.</w:t>
       </w:r>
     </w:p>
     <w:p>
@@ -9088,13 +8987,8 @@
               <w:ind w:firstLine="0"/>
               <w:jc w:val="left"/>
             </w:pPr>
-            <w:proofErr w:type="spellStart"/>
-            <w:r>
-              <w:t>Upto</w:t>
-            </w:r>
-            <w:proofErr w:type="spellEnd"/>
-            <w:r>
-              <w:t xml:space="preserve"> 7089 numeric digits</w:t>
+            <w:r>
+              <w:t>Upto 7089 numeric digits</w:t>
             </w:r>
           </w:p>
         </w:tc>
@@ -9147,15 +9041,7 @@
               <w:jc w:val="left"/>
             </w:pPr>
             <w:r>
-              <w:t>Reading is possible (</w:t>
-            </w:r>
-            <w:proofErr w:type="spellStart"/>
-            <w:r>
-              <w:t>upto</w:t>
-            </w:r>
-            <w:proofErr w:type="spellEnd"/>
-            <w:r>
-              <w:t xml:space="preserve"> 30% damaged)</w:t>
+              <w:t>Reading is possible (upto 30% damaged)</w:t>
             </w:r>
           </w:p>
         </w:tc>
@@ -9336,15 +9222,7 @@
     </w:p>
     <w:p>
       <w:r>
-        <w:t>The popularity of these codes is primarily due to the following features, according to an article titled “Two-Level QR Code for Private Message Sharing and Document Authentication” (</w:t>
-      </w:r>
-      <w:proofErr w:type="spellStart"/>
-      <w:r>
-        <w:t>Tkachenko</w:t>
-      </w:r>
-      <w:proofErr w:type="spellEnd"/>
-      <w:r>
-        <w:t xml:space="preserve"> et al, 2016): they are robust to the copying process, easy to read by any device and any user, they have a high encoding capacity enhanced by error correction facilities, they have a small size and a low cost.</w:t>
+        <w:t>The popularity of these codes is primarily due to the following features, according to an article titled “Two-Level QR Code for Private Message Sharing and Document Authentication” (Tkachenko et al, 2016): they are robust to the copying process, easy to read by any device and any user, they have a high encoding capacity enhanced by error correction facilities, they have a small size and a low cost.</w:t>
       </w:r>
     </w:p>
     <w:p>
@@ -9409,15 +9287,7 @@
     </w:p>
     <w:p>
       <w:r>
-        <w:t>Error correction level and mask pattern are also included in the format information regions. The version information regions store the code version and error correcting bits. Information encoding utilizing the Reed-Solomon error correction code, information division on codewords, application of the mask pattern, and placement of codewords and function patterns into the QR code are all part of the QR code generating algorithm. The scanning process, picture binarization, geometrical correction, and decoding algorithm are all part of the QR code recognition method (</w:t>
-      </w:r>
-      <w:proofErr w:type="spellStart"/>
-      <w:r>
-        <w:t>Tkachenko</w:t>
-      </w:r>
-      <w:proofErr w:type="spellEnd"/>
-      <w:r>
-        <w:t xml:space="preserve"> et. al, 2016)</w:t>
+        <w:t>Error correction level and mask pattern are also included in the format information regions. The version information regions store the code version and error correcting bits. Information encoding utilizing the Reed-Solomon error correction code, information division on codewords, application of the mask pattern, and placement of codewords and function patterns into the QR code are all part of the QR code generating algorithm. The scanning process, picture binarization, geometrical correction, and decoding algorithm are all part of the QR code recognition method (Tkachenko et. al, 2016)</w:t>
       </w:r>
       <w:r>
         <w:t>.</w:t>
@@ -9589,11 +9459,9 @@
       <w:r>
         <w:t xml:space="preserve">In a study conducted by </w:t>
       </w:r>
-      <w:proofErr w:type="spellStart"/>
       <w:r>
         <w:t>Uzun</w:t>
       </w:r>
-      <w:proofErr w:type="spellEnd"/>
       <w:r>
         <w:t xml:space="preserve"> (</w:t>
       </w:r>
@@ -9788,13 +9656,8 @@
       <w:r>
         <w:t xml:space="preserve">” by </w:t>
       </w:r>
-      <w:proofErr w:type="spellStart"/>
-      <w:r>
-        <w:t>Hur</w:t>
-      </w:r>
-      <w:proofErr w:type="spellEnd"/>
-      <w:r>
-        <w:t xml:space="preserve"> and Chang</w:t>
+      <w:r>
+        <w:t>Hur and Chang</w:t>
       </w:r>
       <w:r>
         <w:t xml:space="preserve"> (</w:t>
@@ -9847,15 +9710,7 @@
     </w:p>
     <w:p>
       <w:r>
-        <w:t>Forecasting future values of an observed time series is useful in almost every aspect of research and engineering, including economics, finance, business intelligence, meteorology, and telecommunications (</w:t>
-      </w:r>
-      <w:proofErr w:type="spellStart"/>
-      <w:r>
-        <w:t>Palit</w:t>
-      </w:r>
-      <w:proofErr w:type="spellEnd"/>
-      <w:r>
-        <w:t xml:space="preserve"> and Popovic, 2005).</w:t>
+        <w:t>Forecasting future values of an observed time series is useful in almost every aspect of research and engineering, including economics, finance, business intelligence, meteorology, and telecommunications (Palit and Popovic, 2005).</w:t>
       </w:r>
     </w:p>
     <w:p>
@@ -9890,15 +9745,7 @@
     </w:p>
     <w:p>
       <w:r>
-        <w:t>Authors reviewed how different intervals were employed in diverse literature in an article titled "Financial time series forecasting with machine learning techniques: A survey" (</w:t>
-      </w:r>
-      <w:proofErr w:type="spellStart"/>
-      <w:r>
-        <w:t>Krollner</w:t>
-      </w:r>
-      <w:proofErr w:type="spellEnd"/>
-      <w:r>
-        <w:t xml:space="preserve"> et al, 2010). The varied predicting intervals utilized in the literature are depicted in Figure 2.</w:t>
+        <w:t>Authors reviewed how different intervals were employed in diverse literature in an article titled "Financial time series forecasting with machine learning techniques: A survey" (Krollner et al, 2010). The varied predicting intervals utilized in the literature are depicted in Figure 2.</w:t>
       </w:r>
       <w:r>
         <w:t>1</w:t>
@@ -10331,28 +10178,12 @@
         <w:t xml:space="preserve"> </w:t>
       </w:r>
       <w:r>
-        <w:t>Occasionally, one is intrigued by the prospect of foreseeing many steps into the future. Multi-step forecasting is a term used to describe these jobs (</w:t>
-      </w:r>
-      <w:proofErr w:type="spellStart"/>
-      <w:r>
-        <w:t>Taieb</w:t>
-      </w:r>
-      <w:proofErr w:type="spellEnd"/>
-      <w:r>
-        <w:t xml:space="preserve"> et al., 2012).</w:t>
-      </w:r>
-    </w:p>
-    <w:p>
-      <w:r>
-        <w:t>The authors reviewed typical time series models in a study titled “Machine Learning vs Statistical Methods for Time Series Forecasting: Size Matters” (</w:t>
-      </w:r>
-      <w:proofErr w:type="spellStart"/>
-      <w:r>
-        <w:t>Cerqueira</w:t>
-      </w:r>
-      <w:proofErr w:type="spellEnd"/>
-      <w:r>
-        <w:t xml:space="preserve"> et al, 2019).</w:t>
+        <w:t>Occasionally, one is intrigued by the prospect of foreseeing many steps into the future. Multi-step forecasting is a term used to describe these jobs (Taieb et al., 2012).</w:t>
+      </w:r>
+    </w:p>
+    <w:p>
+      <w:r>
+        <w:t>The authors reviewed typical time series models in a study titled “Machine Learning vs Statistical Methods for Time Series Forecasting: Size Matters” (Cerqueira et al, 2019).</w:t>
       </w:r>
     </w:p>
     <w:p>
@@ -11152,31 +10983,7 @@
         </w:rPr>
       </w:pPr>
       <w:r>
-        <w:t xml:space="preserve">Recursive, Direct, and </w:t>
-      </w:r>
-      <w:proofErr w:type="spellStart"/>
-      <w:r>
-        <w:t>DirRec</w:t>
-      </w:r>
-      <w:proofErr w:type="spellEnd"/>
-      <w:r>
-        <w:t xml:space="preserve"> are the three basic techniques for Multi-step Time Series Forecasting. In the Recursive strategy (</w:t>
-      </w:r>
-      <w:proofErr w:type="spellStart"/>
-      <w:r>
-        <w:t>Weigend</w:t>
-      </w:r>
-      <w:proofErr w:type="spellEnd"/>
-      <w:r>
-        <w:t xml:space="preserve"> and </w:t>
-      </w:r>
-      <w:proofErr w:type="spellStart"/>
-      <w:r>
-        <w:t>Gershenfeld</w:t>
-      </w:r>
-      <w:proofErr w:type="spellEnd"/>
-      <w:r>
-        <w:t xml:space="preserve">, 1994), a one-step model is first trained. </w:t>
+        <w:t xml:space="preserve">Recursive, Direct, and DirRec are the three basic techniques for Multi-step Time Series Forecasting. In the Recursive strategy (Weigend and Gershenfeld, 1994), a one-step model is first trained. </w:t>
       </w:r>
       <w:r>
         <w:rPr>
@@ -11426,7 +11233,6 @@
       <w:r>
         <w:t xml:space="preserve"> models </w:t>
       </w:r>
-      <w:proofErr w:type="spellStart"/>
       <w:r>
         <w:rPr>
           <w:i/>
@@ -11442,7 +11248,6 @@
         </w:rPr>
         <w:t>h</w:t>
       </w:r>
-      <w:proofErr w:type="spellEnd"/>
     </w:p>
     <w:p>
       <w:pPr>
@@ -11772,37 +11577,8 @@
       </w:r>
     </w:p>
     <w:p>
-      <w:proofErr w:type="spellStart"/>
-      <w:r>
-        <w:t>Sorjamaa</w:t>
-      </w:r>
-      <w:proofErr w:type="spellEnd"/>
-      <w:r>
-        <w:t xml:space="preserve"> and </w:t>
-      </w:r>
-      <w:proofErr w:type="spellStart"/>
-      <w:r>
-        <w:t>Lendasse</w:t>
-      </w:r>
-      <w:proofErr w:type="spellEnd"/>
-      <w:r>
-        <w:t xml:space="preserve"> (2006) proposed the </w:t>
-      </w:r>
-      <w:proofErr w:type="spellStart"/>
-      <w:r>
-        <w:t>DirRec</w:t>
-      </w:r>
-      <w:proofErr w:type="spellEnd"/>
-      <w:r>
-        <w:t xml:space="preserve"> approach, which combines the designs and ideas of the Direct and Recursive techniques. </w:t>
-      </w:r>
-      <w:proofErr w:type="spellStart"/>
-      <w:r>
-        <w:t>DirRec</w:t>
-      </w:r>
-      <w:proofErr w:type="spellEnd"/>
-      <w:r>
-        <w:t xml:space="preserve"> computes forecasts using several models for each horizon (similar to the Direct technique) and expands the set of inputs at each time step by adding variables according to the previous step's forecasts (like the Recursive strategy).</w:t>
+      <w:r>
+        <w:t>Sorjamaa and Lendasse (2006) proposed the DirRec approach, which combines the designs and ideas of the Direct and Recursive techniques. DirRec computes forecasts using several models for each horizon (similar to the Direct technique) and expands the set of inputs at each time step by adding variables according to the previous step's forecasts (like the Recursive strategy).</w:t>
       </w:r>
       <w:r>
         <w:t xml:space="preserve"> </w:t>
@@ -11820,15 +11596,7 @@
         <w:t>To put it another way</w:t>
       </w:r>
       <w:r>
-        <w:t xml:space="preserve">, the </w:t>
-      </w:r>
-      <w:proofErr w:type="spellStart"/>
-      <w:r>
-        <w:t>DirRec</w:t>
-      </w:r>
-      <w:proofErr w:type="spellEnd"/>
-      <w:r>
-        <w:t xml:space="preserve"> strategy learns </w:t>
+        <w:t xml:space="preserve">, the DirRec strategy learns </w:t>
       </w:r>
       <w:r>
         <w:rPr>
@@ -11840,7 +11608,6 @@
       <w:r>
         <w:t xml:space="preserve"> models </w:t>
       </w:r>
-      <w:proofErr w:type="spellStart"/>
       <w:r>
         <w:rPr>
           <w:i/>
@@ -11856,7 +11623,6 @@
         </w:rPr>
         <w:t>h</w:t>
       </w:r>
-      <w:proofErr w:type="spellEnd"/>
       <w:r>
         <w:t xml:space="preserve"> from the time series </w:t>
       </w:r>
@@ -12216,21 +11982,7 @@
         <w:rPr>
           <w:rFonts w:eastAsia="Times New Roman"/>
         </w:rPr>
-        <w:t xml:space="preserve">The authors of the study entitled "Mathematical Models for COVID‑19 Pandemic: A Comparative Analysis" by </w:t>
-      </w:r>
-      <w:proofErr w:type="spellStart"/>
-      <w:r>
-        <w:rPr>
-          <w:rFonts w:eastAsia="Times New Roman"/>
-        </w:rPr>
-        <w:t>Adiga</w:t>
-      </w:r>
-      <w:proofErr w:type="spellEnd"/>
-      <w:r>
-        <w:rPr>
-          <w:rFonts w:eastAsia="Times New Roman"/>
-        </w:rPr>
-        <w:t xml:space="preserve"> et al. (2020), discusses a few key computational models for COVID-19 pandemic preparation and response created by academics in the United States, the United Kingdom, and Sweden. Policymakers and public health officials in each country have utilized the models to assess the pandemic's evolution, design and analyze control measures, and investigate potential what-if scenarios. As previously stated, all models were challenged by a lack of data, a quickly expanding epidemic, and extraordinary control efforts. Despite these obstacles, </w:t>
+        <w:t xml:space="preserve">The authors of the study entitled "Mathematical Models for COVID‑19 Pandemic: A Comparative Analysis" by Adiga et al. (2020), discusses a few key computational models for COVID-19 pandemic preparation and response created by academics in the United States, the United Kingdom, and Sweden. Policymakers and public health officials in each country have utilized the models to assess the pandemic's evolution, design and analyze control measures, and investigate potential what-if scenarios. As previously stated, all models were challenged by a lack of data, a quickly expanding epidemic, and extraordinary control efforts. Despite these obstacles, </w:t>
       </w:r>
       <w:r>
         <w:rPr>
@@ -13168,7 +12920,6 @@
       <w:r>
         <w:t xml:space="preserve">Where </w:t>
       </w:r>
-      <w:proofErr w:type="spellStart"/>
       <w:r>
         <w:rPr>
           <w:i/>
@@ -13184,7 +12935,6 @@
         </w:rPr>
         <w:t>i</w:t>
       </w:r>
-      <w:proofErr w:type="spellEnd"/>
       <w:r>
         <w:t xml:space="preserve"> = 0, </w:t>
       </w:r>
@@ -13236,15 +12986,7 @@
         <w:t xml:space="preserve">&gt; 0. The parameters p and q are called the AR and MA orders, respectively. </w:t>
       </w:r>
       <w:r>
-        <w:t>Because of its "integrate" stage, ARIMA forecasting, also known as Box and Jenkins forecasting, can deal with non-stationary time series data. In fact, the "integrate" component entails differencing the time series in order to convert a non-stationary one into a stationary one. ARIMA(p, d, q) is the general form of an ARIMA model (</w:t>
-      </w:r>
-      <w:proofErr w:type="spellStart"/>
-      <w:r>
-        <w:t>Siami-Namini</w:t>
-      </w:r>
-      <w:proofErr w:type="spellEnd"/>
-      <w:r>
-        <w:t xml:space="preserve"> et.al, 2018).</w:t>
+        <w:t>Because of its "integrate" stage, ARIMA forecasting, also known as Box and Jenkins forecasting, can deal with non-stationary time series data. In fact, the "integrate" component entails differencing the time series in order to convert a non-stationary one into a stationary one. ARIMA(p, d, q) is the general form of an ARIMA model (Siami-Namini et.al, 2018).</w:t>
       </w:r>
     </w:p>
     <w:p>
@@ -14530,15 +14272,7 @@
     </w:p>
     <w:p>
       <w:r>
-        <w:t xml:space="preserve">The resolving power of the cameras used to scan the code determines the minimum dimensions of a QR code. For QR codes that contain a URL, a minimum size of 32 32 mm or 1.25 1.25 inches, excluding a silent zone, is recommended, according to a </w:t>
-      </w:r>
-      <w:proofErr w:type="spellStart"/>
-      <w:r>
-        <w:t>Kaywa</w:t>
-      </w:r>
-      <w:proofErr w:type="spellEnd"/>
-      <w:r>
-        <w:t xml:space="preserve"> white paper. This ensures that all camera phones on the market can read the bar code correctly. Changing the size to 26 mm in width and height (approximately 1 square inch) still covers 90% of the phones on the market. However, newer camera models with increased macro capabilities can already handle QR codes that are less than 10 mm (0.4′′) broad and high.</w:t>
+        <w:t>The resolving power of the cameras used to scan the code determines the minimum dimensions of a QR code. For QR codes that contain a URL, a minimum size of 32 32 mm or 1.25 1.25 inches, excluding a silent zone, is recommended, according to a Kaywa white paper. This ensures that all camera phones on the market can read the bar code correctly. Changing the size to 26 mm in width and height (approximately 1 square inch) still covers 90% of the phones on the market. However, newer camera models with increased macro capabilities can already handle QR codes that are less than 10 mm (0.4′′) broad and high.</w:t>
       </w:r>
     </w:p>
     <w:p>
@@ -15146,23 +14880,7 @@
           <w:rFonts w:eastAsia="Times New Roman"/>
           <w:color w:val="auto"/>
         </w:rPr>
-        <w:t xml:space="preserve">Model selection, parameter estimation, and model checking were all iterative three-stage processes in the original Box-Jenkins modeling approach. </w:t>
-      </w:r>
-      <w:proofErr w:type="spellStart"/>
-      <w:r>
-        <w:rPr>
-          <w:rFonts w:eastAsia="Times New Roman"/>
-          <w:color w:val="auto"/>
-        </w:rPr>
-        <w:t>Makridakis</w:t>
-      </w:r>
-      <w:proofErr w:type="spellEnd"/>
-      <w:r>
-        <w:rPr>
-          <w:rFonts w:eastAsia="Times New Roman"/>
-          <w:color w:val="auto"/>
-        </w:rPr>
-        <w:t>, Wheelwright, and Hyndman (1998) added a preliminary stage of data preparation and a final stage of model application to their explanations of the process (or forecasting).</w:t>
+        <w:t>Model selection, parameter estimation, and model checking were all iterative three-stage processes in the original Box-Jenkins modeling approach. Makridakis, Wheelwright, and Hyndman (1998) added a preliminary stage of data preparation and a final stage of model application to their explanations of the process (or forecasting).</w:t>
       </w:r>
     </w:p>
     <w:p>
@@ -16402,15 +16120,7 @@
         <w:t xml:space="preserve">Figure 4.1 shows the Prototype Model used by the proponent as a guide in developing the project entitled </w:t>
       </w:r>
       <w:r>
-        <w:t>“</w:t>
-      </w:r>
-      <w:proofErr w:type="spellStart"/>
-      <w:r>
-        <w:t>SafePass</w:t>
-      </w:r>
-      <w:proofErr w:type="spellEnd"/>
-      <w:r>
-        <w:t xml:space="preserve">: An Implementation </w:t>
+        <w:t xml:space="preserve">“SafePass: An Implementation </w:t>
       </w:r>
       <w:r>
         <w:t>o</w:t>
@@ -17614,15 +17324,7 @@
         </w:rPr>
       </w:pPr>
       <w:r>
-        <w:t xml:space="preserve">Date time stamps of the entry and exit activity will be logged in the system and will be analyzed to generate crowd demographics. ARIMA model will be used to analyze the time series data on </w:t>
-      </w:r>
-      <w:proofErr w:type="spellStart"/>
-      <w:r>
-        <w:t>SafePass</w:t>
-      </w:r>
-      <w:proofErr w:type="spellEnd"/>
-      <w:r>
-        <w:t>.</w:t>
+        <w:t>Date time stamps of the entry and exit activity will be logged in the system and will be analyzed to generate crowd demographics. ARIMA model will be used to analyze the time series data on SafePass.</w:t>
       </w:r>
     </w:p>
     <w:p/>
@@ -18131,49 +17833,7 @@
         <w:rPr>
           <w:bCs/>
         </w:rPr>
-        <w:t xml:space="preserve">Predicted </w:t>
-      </w:r>
-      <w:proofErr w:type="spellStart"/>
-      <w:r>
-        <w:rPr>
-          <w:bCs/>
-        </w:rPr>
-        <w:t>Yt</w:t>
-      </w:r>
-      <w:proofErr w:type="spellEnd"/>
-      <w:r>
-        <w:rPr>
-          <w:bCs/>
-        </w:rPr>
-        <w:t xml:space="preserve"> = Constant + Linear combination Lags of Y (</w:t>
-      </w:r>
-      <w:proofErr w:type="spellStart"/>
-      <w:r>
-        <w:rPr>
-          <w:bCs/>
-        </w:rPr>
-        <w:t>upto</w:t>
-      </w:r>
-      <w:proofErr w:type="spellEnd"/>
-      <w:r>
-        <w:rPr>
-          <w:bCs/>
-        </w:rPr>
-        <w:t xml:space="preserve"> p lags) + Linear Combination of Lagged forecast errors (</w:t>
-      </w:r>
-      <w:proofErr w:type="spellStart"/>
-      <w:r>
-        <w:rPr>
-          <w:bCs/>
-        </w:rPr>
-        <w:t>upto</w:t>
-      </w:r>
-      <w:proofErr w:type="spellEnd"/>
-      <w:r>
-        <w:rPr>
-          <w:bCs/>
-        </w:rPr>
-        <w:t xml:space="preserve"> q lags)</w:t>
+        <w:t>Predicted Yt = Constant + Linear combination Lags of Y (upto p lags) + Linear Combination of Lagged forecast errors (upto q lags)</w:t>
       </w:r>
     </w:p>
     <w:p>
@@ -18375,15 +18035,7 @@
     </w:p>
     <w:p>
       <w:r>
-        <w:t xml:space="preserve">If the data series in the system has substantial autocorrelations, the system will need to execute differencing, which involves transforming the original series, </w:t>
-      </w:r>
-      <w:proofErr w:type="spellStart"/>
-      <w:r>
-        <w:t>xt</w:t>
-      </w:r>
-      <w:proofErr w:type="spellEnd"/>
-      <w:r>
-        <w:t xml:space="preserve">, to become stationary around its mean and variance. The autocorrelation plots could look like </w:t>
+        <w:t xml:space="preserve">If the data series in the system has substantial autocorrelations, the system will need to execute differencing, which involves transforming the original series, xt, to become stationary around its mean and variance. The autocorrelation plots could look like </w:t>
       </w:r>
       <w:r>
         <w:t>in figure 4.4</w:t>
@@ -19055,15 +18707,7 @@
     <w:p>
       <w:r>
         <w:lastRenderedPageBreak/>
-        <w:t>In the ARIMA(</w:t>
-      </w:r>
-      <w:proofErr w:type="spellStart"/>
-      <w:r>
-        <w:t>p,d,q</w:t>
-      </w:r>
-      <w:proofErr w:type="spellEnd"/>
-      <w:r>
-        <w:t>) model, the next step is to choose values for d, then p and q.</w:t>
+        <w:t>In the ARIMA(p,d,q) model, the next step is to choose values for d, then p and q.</w:t>
       </w:r>
     </w:p>
     <w:p>
@@ -19073,15 +18717,7 @@
     </w:p>
     <w:p>
       <w:r>
-        <w:t>The autocorrelations of the correctly differenced series are used to calculate the value of q. If the autocorrelations stop after a few lags, the predicted value of q would be the last lag with a big value. You either have an autoregressive model (</w:t>
-      </w:r>
-      <w:proofErr w:type="spellStart"/>
-      <w:r>
-        <w:t>i</w:t>
-      </w:r>
-      <w:proofErr w:type="spellEnd"/>
-      <w:r>
-        <w:t>=0) or an ARIMA model with positive p and q if the autocorrelations do not cut off.</w:t>
+        <w:t>The autocorrelations of the correctly differenced series are used to calculate the value of q. If the autocorrelations stop after a few lags, the predicted value of q would be the last lag with a big value. You either have an autoregressive model (i=0) or an ARIMA model with positive p and q if the autocorrelations do not cut off.</w:t>
       </w:r>
     </w:p>
     <w:p>
@@ -20143,15 +19779,7 @@
         <w:t>The components of the proposed application</w:t>
       </w:r>
       <w:r>
-        <w:t xml:space="preserve"> “</w:t>
-      </w:r>
-      <w:proofErr w:type="spellStart"/>
-      <w:r>
-        <w:t>SafePass</w:t>
-      </w:r>
-      <w:proofErr w:type="spellEnd"/>
-      <w:r>
-        <w:t xml:space="preserve">: An Implementation of Autoregressive Integrated Moving Average (ARIMA) for Crowd Forecasting Applied </w:t>
+        <w:t xml:space="preserve"> “SafePass: An Implementation of Autoregressive Integrated Moving Average (ARIMA) for Crowd Forecasting Applied </w:t>
       </w:r>
       <w:r>
         <w:t>i</w:t>
@@ -21355,15 +20983,7 @@
         <w:t xml:space="preserve"> </w:t>
       </w:r>
       <w:r>
-        <w:t xml:space="preserve">should present the QR code to the essential establishment personnel using </w:t>
-      </w:r>
-      <w:proofErr w:type="spellStart"/>
-      <w:r>
-        <w:t>SafePass</w:t>
-      </w:r>
-      <w:proofErr w:type="spellEnd"/>
-      <w:r>
-        <w:t xml:space="preserve"> application upon entry</w:t>
+        <w:t>should present the QR code to the essential establishment personnel using SafePass application upon entry</w:t>
       </w:r>
       <w:r>
         <w:t>/exit</w:t>
@@ -21610,21 +21230,7 @@
         <w:rPr>
           <w:bCs/>
         </w:rPr>
-        <w:t xml:space="preserve">, a user will have the ability to view the current crowd count in an essential establishment registered in </w:t>
-      </w:r>
-      <w:proofErr w:type="spellStart"/>
-      <w:r>
-        <w:rPr>
-          <w:bCs/>
-        </w:rPr>
-        <w:t>SafePass</w:t>
-      </w:r>
-      <w:proofErr w:type="spellEnd"/>
-      <w:r>
-        <w:rPr>
-          <w:bCs/>
-        </w:rPr>
-        <w:t xml:space="preserve"> application. The crowd count information will provide details if a certain establishment is already reaching their allowed capacity which will help the residents decide whether to proceed or not. By using the historical data in the system, a weeklong crowd forecast can be generated which will aid the residents in planning when is the best time and day of the week should they go to the establishment to avoid crowd exposure.</w:t>
+        <w:t>, a user will have the ability to view the current crowd count in an essential establishment registered in SafePass application. The crowd count information will provide details if a certain establishment is already reaching their allowed capacity which will help the residents decide whether to proceed or not. By using the historical data in the system, a weeklong crowd forecast can be generated which will aid the residents in planning when is the best time and day of the week should they go to the establishment to avoid crowd exposure.</w:t>
       </w:r>
       <w:r>
         <w:rPr>
@@ -22059,23 +21665,7 @@
           <w:rFonts w:eastAsia="Times New Roman"/>
           <w:color w:val="auto"/>
         </w:rPr>
-        <w:t xml:space="preserve">Cai, J., Sun, W., Huang, J., </w:t>
-      </w:r>
-      <w:proofErr w:type="spellStart"/>
-      <w:r>
-        <w:rPr>
-          <w:rFonts w:eastAsia="Times New Roman"/>
-          <w:color w:val="auto"/>
-        </w:rPr>
-        <w:t>Gamber</w:t>
-      </w:r>
-      <w:proofErr w:type="spellEnd"/>
-      <w:r>
-        <w:rPr>
-          <w:rFonts w:eastAsia="Times New Roman"/>
-          <w:color w:val="auto"/>
-        </w:rPr>
-        <w:t>, M., Wu, J., &amp; He, G. (2020). Indirect Virus Transmission in Cluster of COVID-19 Cases, Wenzhou, China, 2020. Emerging infectious diseases, 26(6), 1343–1345. https://doi.org/10.3201/eid2606.200412</w:t>
+        <w:t>Cai, J., Sun, W., Huang, J., Gamber, M., Wu, J., &amp; He, G. (2020). Indirect Virus Transmission in Cluster of COVID-19 Cases, Wenzhou, China, 2020. Emerging infectious diseases, 26(6), 1343–1345. https://doi.org/10.3201/eid2606.200412</w:t>
       </w:r>
     </w:p>
     <w:p>
@@ -22088,37 +21678,12 @@
           <w:color w:val="auto"/>
         </w:rPr>
       </w:pPr>
-      <w:proofErr w:type="spellStart"/>
-      <w:r>
-        <w:rPr>
-          <w:rFonts w:eastAsia="Times New Roman"/>
-          <w:color w:val="auto"/>
-        </w:rPr>
-        <w:t>Badr</w:t>
-      </w:r>
-      <w:proofErr w:type="spellEnd"/>
-      <w:r>
-        <w:rPr>
-          <w:rFonts w:eastAsia="Times New Roman"/>
-          <w:color w:val="auto"/>
-        </w:rPr>
-        <w:t xml:space="preserve">. H., Du, H., Marshall, M., </w:t>
-      </w:r>
-      <w:proofErr w:type="spellStart"/>
-      <w:r>
-        <w:rPr>
-          <w:rFonts w:eastAsia="Times New Roman"/>
-          <w:color w:val="auto"/>
-        </w:rPr>
-        <w:t>Dong,E</w:t>
-      </w:r>
-      <w:proofErr w:type="spellEnd"/>
-      <w:r>
-        <w:rPr>
-          <w:rFonts w:eastAsia="Times New Roman"/>
-          <w:color w:val="auto"/>
-        </w:rPr>
-        <w:t>., Squire, M., Gardner, L.  (2020).</w:t>
+      <w:r>
+        <w:rPr>
+          <w:rFonts w:eastAsia="Times New Roman"/>
+          <w:color w:val="auto"/>
+        </w:rPr>
+        <w:t>Badr. H., Du, H., Marshall, M., Dong,E., Squire, M., Gardner, L.  (2020).</w:t>
       </w:r>
       <w:r>
         <w:rPr>
@@ -22146,23 +21711,7 @@
           <w:rFonts w:eastAsia="Times New Roman"/>
           <w:color w:val="auto"/>
         </w:rPr>
-        <w:t xml:space="preserve">The Lancet Infectious </w:t>
-      </w:r>
-      <w:proofErr w:type="spellStart"/>
-      <w:r>
-        <w:rPr>
-          <w:rFonts w:eastAsia="Times New Roman"/>
-          <w:color w:val="auto"/>
-        </w:rPr>
-        <w:t>Diseases,Volume</w:t>
-      </w:r>
-      <w:proofErr w:type="spellEnd"/>
-      <w:r>
-        <w:rPr>
-          <w:rFonts w:eastAsia="Times New Roman"/>
-          <w:color w:val="auto"/>
-        </w:rPr>
-        <w:t xml:space="preserve"> 20, Issue 11, 2,7.</w:t>
+        <w:t>The Lancet Infectious Diseases,Volume 20, Issue 11, 2,7.</w:t>
       </w:r>
       <w:r>
         <w:rPr>
@@ -22294,55 +21843,7 @@
           <w:rFonts w:eastAsia="Times New Roman"/>
           <w:color w:val="auto"/>
         </w:rPr>
-        <w:t xml:space="preserve">Huang, C., Wang, Y., Li, X., Ren, L., Zhao, J., Hu, Y., Zhang, L., Fan, G., Xu, J., Gu, X., Cheng, Z., Yu, T., Xia, J., Wei, Y., Wu, W., </w:t>
-      </w:r>
-      <w:proofErr w:type="spellStart"/>
-      <w:r>
-        <w:rPr>
-          <w:rFonts w:eastAsia="Times New Roman"/>
-          <w:color w:val="auto"/>
-        </w:rPr>
-        <w:t>Xie</w:t>
-      </w:r>
-      <w:proofErr w:type="spellEnd"/>
-      <w:r>
-        <w:rPr>
-          <w:rFonts w:eastAsia="Times New Roman"/>
-          <w:color w:val="auto"/>
-        </w:rPr>
-        <w:t xml:space="preserve">, X., Yin, W., Li, H., Liu, M., Xiao, Y., Gao, H., Guo, L., </w:t>
-      </w:r>
-      <w:proofErr w:type="spellStart"/>
-      <w:r>
-        <w:rPr>
-          <w:rFonts w:eastAsia="Times New Roman"/>
-          <w:color w:val="auto"/>
-        </w:rPr>
-        <w:t>Xie</w:t>
-      </w:r>
-      <w:proofErr w:type="spellEnd"/>
-      <w:r>
-        <w:rPr>
-          <w:rFonts w:eastAsia="Times New Roman"/>
-          <w:color w:val="auto"/>
-        </w:rPr>
-        <w:t xml:space="preserve">, J., Wang, G., Jiang, R., Gao, Z., </w:t>
-      </w:r>
-      <w:proofErr w:type="spellStart"/>
-      <w:r>
-        <w:rPr>
-          <w:rFonts w:eastAsia="Times New Roman"/>
-          <w:color w:val="auto"/>
-        </w:rPr>
-        <w:t>Jin</w:t>
-      </w:r>
-      <w:proofErr w:type="spellEnd"/>
-      <w:r>
-        <w:rPr>
-          <w:rFonts w:eastAsia="Times New Roman"/>
-          <w:color w:val="auto"/>
-        </w:rPr>
-        <w:t>, Q., Wang, J., Cao, B. (2020).</w:t>
+        <w:t>Huang, C., Wang, Y., Li, X., Ren, L., Zhao, J., Hu, Y., Zhang, L., Fan, G., Xu, J., Gu, X., Cheng, Z., Yu, T., Xia, J., Wei, Y., Wu, W., Xie, X., Yin, W., Li, H., Liu, M., Xiao, Y., Gao, H., Guo, L., Xie, J., Wang, G., Jiang, R., Gao, Z., Jin, Q., Wang, J., Cao, B. (2020).</w:t>
       </w:r>
       <w:r>
         <w:rPr>
@@ -22430,23 +21931,7 @@
           <w:rFonts w:eastAsia="Times New Roman"/>
           <w:color w:val="auto"/>
         </w:rPr>
-        <w:t xml:space="preserve">N </w:t>
-      </w:r>
-      <w:proofErr w:type="spellStart"/>
-      <w:r>
-        <w:rPr>
-          <w:rFonts w:eastAsia="Times New Roman"/>
-          <w:color w:val="auto"/>
-        </w:rPr>
-        <w:t>Engl</w:t>
-      </w:r>
-      <w:proofErr w:type="spellEnd"/>
-      <w:r>
-        <w:rPr>
-          <w:rFonts w:eastAsia="Times New Roman"/>
-          <w:color w:val="auto"/>
-        </w:rPr>
-        <w:t xml:space="preserve"> J Med 2020. DOI: 10.1056/NEJMe2001126</w:t>
+        <w:t>N Engl J Med 2020. DOI: 10.1056/NEJMe2001126</w:t>
       </w:r>
     </w:p>
     <w:p>
@@ -22477,53 +21962,12 @@
           <w:color w:val="auto"/>
         </w:rPr>
       </w:pPr>
-      <w:proofErr w:type="spellStart"/>
-      <w:r>
-        <w:rPr>
-          <w:rFonts w:eastAsia="Times New Roman"/>
-          <w:color w:val="auto"/>
-        </w:rPr>
-        <w:t>Morawska</w:t>
-      </w:r>
-      <w:proofErr w:type="spellEnd"/>
-      <w:r>
-        <w:rPr>
-          <w:rFonts w:eastAsia="Times New Roman"/>
-          <w:color w:val="auto"/>
-        </w:rPr>
-        <w:t xml:space="preserve"> L, Milton DK. It is time to address airborne transmission of covid-19. Clin Infect Dis 2020;. </w:t>
-      </w:r>
-      <w:proofErr w:type="spellStart"/>
-      <w:r>
-        <w:rPr>
-          <w:rFonts w:eastAsia="Times New Roman"/>
-          <w:color w:val="auto"/>
-        </w:rPr>
-        <w:t>doi</w:t>
-      </w:r>
-      <w:proofErr w:type="spellEnd"/>
-      <w:r>
-        <w:rPr>
-          <w:rFonts w:eastAsia="Times New Roman"/>
-          <w:color w:val="auto"/>
-        </w:rPr>
-        <w:t>: 10.1093/</w:t>
-      </w:r>
-      <w:proofErr w:type="spellStart"/>
-      <w:r>
-        <w:rPr>
-          <w:rFonts w:eastAsia="Times New Roman"/>
-          <w:color w:val="auto"/>
-        </w:rPr>
-        <w:t>cid</w:t>
-      </w:r>
-      <w:proofErr w:type="spellEnd"/>
-      <w:r>
-        <w:rPr>
-          <w:rFonts w:eastAsia="Times New Roman"/>
-          <w:color w:val="auto"/>
-        </w:rPr>
-        <w:t xml:space="preserve">/ciaa939 </w:t>
+      <w:r>
+        <w:rPr>
+          <w:rFonts w:eastAsia="Times New Roman"/>
+          <w:color w:val="auto"/>
+        </w:rPr>
+        <w:t xml:space="preserve">Morawska L, Milton DK. It is time to address airborne transmission of covid-19. Clin Infect Dis 2020;. doi: 10.1093/cid/ciaa939 </w:t>
       </w:r>
     </w:p>
     <w:p>
@@ -22542,23 +21986,7 @@
           <w:color w:val="auto"/>
         </w:rPr>
         <w:lastRenderedPageBreak/>
-        <w:t xml:space="preserve">World Health </w:t>
-      </w:r>
-      <w:proofErr w:type="spellStart"/>
-      <w:r>
-        <w:rPr>
-          <w:rFonts w:eastAsia="Times New Roman"/>
-          <w:color w:val="auto"/>
-        </w:rPr>
-        <w:t>Organisation</w:t>
-      </w:r>
-      <w:proofErr w:type="spellEnd"/>
-      <w:r>
-        <w:rPr>
-          <w:rFonts w:eastAsia="Times New Roman"/>
-          <w:color w:val="auto"/>
-        </w:rPr>
-        <w:t>. Scientific brief. Transmission of SARS-CoV-2: implications for infection prevention precautions. 2020. &lt;https://www.who.int/news-room/commentaries/detail/transmissionof-sars-cov-2-implications-for-infection-prevention-precautions?&gt;</w:t>
+        <w:t>World Health Organisation. Scientific brief. Transmission of SARS-CoV-2: implications for infection prevention precautions. 2020. &lt;https://www.who.int/news-room/commentaries/detail/transmissionof-sars-cov-2-implications-for-infection-prevention-precautions?&gt;</w:t>
       </w:r>
     </w:p>
     <w:p>
@@ -22571,37 +21999,12 @@
           <w:color w:val="auto"/>
         </w:rPr>
       </w:pPr>
-      <w:proofErr w:type="spellStart"/>
-      <w:r>
-        <w:rPr>
-          <w:rFonts w:eastAsia="Times New Roman"/>
-          <w:color w:val="auto"/>
-        </w:rPr>
-        <w:t>Asadi</w:t>
-      </w:r>
-      <w:proofErr w:type="spellEnd"/>
-      <w:r>
-        <w:rPr>
-          <w:rFonts w:eastAsia="Times New Roman"/>
-          <w:color w:val="auto"/>
-        </w:rPr>
-        <w:t xml:space="preserve">, S., Wexler, A.S., Cappa, C.D. et al. Aerosol emission and </w:t>
-      </w:r>
-      <w:proofErr w:type="spellStart"/>
-      <w:r>
-        <w:rPr>
-          <w:rFonts w:eastAsia="Times New Roman"/>
-          <w:color w:val="auto"/>
-        </w:rPr>
-        <w:t>superemission</w:t>
-      </w:r>
-      <w:proofErr w:type="spellEnd"/>
-      <w:r>
-        <w:rPr>
-          <w:rFonts w:eastAsia="Times New Roman"/>
-          <w:color w:val="auto"/>
-        </w:rPr>
-        <w:t xml:space="preserve"> during human speech increase with voice loudness. Sci Rep 9, 2348 (2019). https://doi.org/10.1038/s41598-019-38808-z</w:t>
+      <w:r>
+        <w:rPr>
+          <w:rFonts w:eastAsia="Times New Roman"/>
+          <w:color w:val="auto"/>
+        </w:rPr>
+        <w:t>Asadi, S., Wexler, A.S., Cappa, C.D. et al. Aerosol emission and superemission during human speech increase with voice loudness. Sci Rep 9, 2348 (2019). https://doi.org/10.1038/s41598-019-38808-z</w:t>
       </w:r>
     </w:p>
     <w:p>
@@ -22679,23 +22082,7 @@
           <w:rFonts w:eastAsia="Times New Roman"/>
           <w:color w:val="auto"/>
         </w:rPr>
-        <w:t xml:space="preserve">Bootsma MCJ, Ferguson NM. The effect of public health measures on the 1918 influenza pandemic in U.S. cities. Proc Natl </w:t>
-      </w:r>
-      <w:proofErr w:type="spellStart"/>
-      <w:r>
-        <w:rPr>
-          <w:rFonts w:eastAsia="Times New Roman"/>
-          <w:color w:val="auto"/>
-        </w:rPr>
-        <w:t>Acad</w:t>
-      </w:r>
-      <w:proofErr w:type="spellEnd"/>
-      <w:r>
-        <w:rPr>
-          <w:rFonts w:eastAsia="Times New Roman"/>
-          <w:color w:val="auto"/>
-        </w:rPr>
-        <w:t xml:space="preserve"> Sci U S A 2007;104(18):7588–93.</w:t>
+        <w:t>Bootsma MCJ, Ferguson NM. The effect of public health measures on the 1918 influenza pandemic in U.S. cities. Proc Natl Acad Sci U S A 2007;104(18):7588–93.</w:t>
       </w:r>
       <w:r>
         <w:rPr>
@@ -22727,55 +22114,7 @@
           <w:rFonts w:eastAsia="Times New Roman"/>
           <w:color w:val="auto"/>
         </w:rPr>
-        <w:t xml:space="preserve">Anderson RM, </w:t>
-      </w:r>
-      <w:proofErr w:type="spellStart"/>
-      <w:r>
-        <w:rPr>
-          <w:rFonts w:eastAsia="Times New Roman"/>
-          <w:color w:val="auto"/>
-        </w:rPr>
-        <w:t>Heesterbeek</w:t>
-      </w:r>
-      <w:proofErr w:type="spellEnd"/>
-      <w:r>
-        <w:rPr>
-          <w:rFonts w:eastAsia="Times New Roman"/>
-          <w:color w:val="auto"/>
-        </w:rPr>
-        <w:t xml:space="preserve"> H, </w:t>
-      </w:r>
-      <w:proofErr w:type="spellStart"/>
-      <w:r>
-        <w:rPr>
-          <w:rFonts w:eastAsia="Times New Roman"/>
-          <w:color w:val="auto"/>
-        </w:rPr>
-        <w:t>Klinkenberg</w:t>
-      </w:r>
-      <w:proofErr w:type="spellEnd"/>
-      <w:r>
-        <w:rPr>
-          <w:rFonts w:eastAsia="Times New Roman"/>
-          <w:color w:val="auto"/>
-        </w:rPr>
-        <w:t xml:space="preserve"> D, Hollingsworth TD. Comment How will </w:t>
-      </w:r>
-      <w:proofErr w:type="spellStart"/>
-      <w:r>
-        <w:rPr>
-          <w:rFonts w:eastAsia="Times New Roman"/>
-          <w:color w:val="auto"/>
-        </w:rPr>
-        <w:t>countrybased</w:t>
-      </w:r>
-      <w:proofErr w:type="spellEnd"/>
-      <w:r>
-        <w:rPr>
-          <w:rFonts w:eastAsia="Times New Roman"/>
-          <w:color w:val="auto"/>
-        </w:rPr>
-        <w:t xml:space="preserve"> mitigation measures influence the course of the COVID-19 epidemic? 2020;2019(20):1– 4. </w:t>
+        <w:t xml:space="preserve">Anderson RM, Heesterbeek H, Klinkenberg D, Hollingsworth TD. Comment How will countrybased mitigation measures influence the course of the COVID-19 epidemic? 2020;2019(20):1– 4. </w:t>
       </w:r>
     </w:p>
     <w:p>
@@ -22793,55 +22132,7 @@
           <w:rFonts w:eastAsia="Times New Roman"/>
           <w:color w:val="auto"/>
         </w:rPr>
-        <w:t xml:space="preserve">Imai, N., </w:t>
-      </w:r>
-      <w:proofErr w:type="spellStart"/>
-      <w:r>
-        <w:rPr>
-          <w:rFonts w:eastAsia="Times New Roman"/>
-          <w:color w:val="auto"/>
-        </w:rPr>
-        <w:t>Gaythorpe</w:t>
-      </w:r>
-      <w:proofErr w:type="spellEnd"/>
-      <w:r>
-        <w:rPr>
-          <w:rFonts w:eastAsia="Times New Roman"/>
-          <w:color w:val="auto"/>
-        </w:rPr>
-        <w:t xml:space="preserve">, K., Abbott, S., Bhatia, S., van </w:t>
-      </w:r>
-      <w:proofErr w:type="spellStart"/>
-      <w:r>
-        <w:rPr>
-          <w:rFonts w:eastAsia="Times New Roman"/>
-          <w:color w:val="auto"/>
-        </w:rPr>
-        <w:t>Elsland</w:t>
-      </w:r>
-      <w:proofErr w:type="spellEnd"/>
-      <w:r>
-        <w:rPr>
-          <w:rFonts w:eastAsia="Times New Roman"/>
-          <w:color w:val="auto"/>
-        </w:rPr>
-        <w:t xml:space="preserve">, S., Prem, K., Liu, Y., &amp; Ferguson, N. M. (2020). Adoption and impact of non-pharmaceutical interventions for COVID-19. </w:t>
-      </w:r>
-      <w:proofErr w:type="spellStart"/>
-      <w:r>
-        <w:rPr>
-          <w:rFonts w:eastAsia="Times New Roman"/>
-          <w:color w:val="auto"/>
-        </w:rPr>
-        <w:t>Wellcome</w:t>
-      </w:r>
-      <w:proofErr w:type="spellEnd"/>
-      <w:r>
-        <w:rPr>
-          <w:rFonts w:eastAsia="Times New Roman"/>
-          <w:color w:val="auto"/>
-        </w:rPr>
-        <w:t xml:space="preserve"> open research, 5, 59. https://doi.org/10.12688/wellcomeopenres.15808.1</w:t>
+        <w:t>Imai, N., Gaythorpe, K., Abbott, S., Bhatia, S., van Elsland, S., Prem, K., Liu, Y., &amp; Ferguson, N. M. (2020). Adoption and impact of non-pharmaceutical interventions for COVID-19. Wellcome open research, 5, 59. https://doi.org/10.12688/wellcomeopenres.15808.1</w:t>
       </w:r>
     </w:p>
     <w:p>
@@ -22891,55 +22182,7 @@
           <w:rFonts w:eastAsia="Times New Roman"/>
           <w:color w:val="auto"/>
         </w:rPr>
-        <w:t xml:space="preserve">Zhang, Y., Jiang, B., Yuan, J., et al.: The impact of social distancing and epicenter lockdown on the covid-19 epidemic in mainland </w:t>
-      </w:r>
-      <w:proofErr w:type="spellStart"/>
-      <w:r>
-        <w:rPr>
-          <w:rFonts w:eastAsia="Times New Roman"/>
-          <w:color w:val="auto"/>
-        </w:rPr>
-        <w:t>china</w:t>
-      </w:r>
-      <w:proofErr w:type="spellEnd"/>
-      <w:r>
-        <w:rPr>
-          <w:rFonts w:eastAsia="Times New Roman"/>
-          <w:color w:val="auto"/>
-        </w:rPr>
-        <w:t xml:space="preserve">: A data-driven </w:t>
-      </w:r>
-      <w:proofErr w:type="spellStart"/>
-      <w:r>
-        <w:rPr>
-          <w:rFonts w:eastAsia="Times New Roman"/>
-          <w:color w:val="auto"/>
-        </w:rPr>
-        <w:t>seiqr</w:t>
-      </w:r>
-      <w:proofErr w:type="spellEnd"/>
-      <w:r>
-        <w:rPr>
-          <w:rFonts w:eastAsia="Times New Roman"/>
-          <w:color w:val="auto"/>
-        </w:rPr>
-        <w:t xml:space="preserve"> model study. </w:t>
-      </w:r>
-      <w:proofErr w:type="spellStart"/>
-      <w:r>
-        <w:rPr>
-          <w:rFonts w:eastAsia="Times New Roman"/>
-          <w:color w:val="auto"/>
-        </w:rPr>
-        <w:t>medRxiv</w:t>
-      </w:r>
-      <w:proofErr w:type="spellEnd"/>
-      <w:r>
-        <w:rPr>
-          <w:rFonts w:eastAsia="Times New Roman"/>
-          <w:color w:val="auto"/>
-        </w:rPr>
-        <w:t>. 2020. 10.1101/2020.03.04.20031187</w:t>
+        <w:t>Zhang, Y., Jiang, B., Yuan, J., et al.: The impact of social distancing and epicenter lockdown on the covid-19 epidemic in mainland china: A data-driven seiqr model study. medRxiv. 2020. 10.1101/2020.03.04.20031187</w:t>
       </w:r>
     </w:p>
     <w:p>
@@ -22957,39 +22200,7 @@
           <w:rFonts w:eastAsia="Times New Roman"/>
           <w:color w:val="auto"/>
         </w:rPr>
-        <w:t xml:space="preserve">Lai, S., </w:t>
-      </w:r>
-      <w:proofErr w:type="spellStart"/>
-      <w:r>
-        <w:rPr>
-          <w:rFonts w:eastAsia="Times New Roman"/>
-          <w:color w:val="auto"/>
-        </w:rPr>
-        <w:t>Ruktanonchai</w:t>
-      </w:r>
-      <w:proofErr w:type="spellEnd"/>
-      <w:r>
-        <w:rPr>
-          <w:rFonts w:eastAsia="Times New Roman"/>
-          <w:color w:val="auto"/>
-        </w:rPr>
-        <w:t>, N.W., Zhou, L., et al.: Effect of non-pharmaceutical interventions for containing the covid-19 outbreak: An observational and modelling study. </w:t>
-      </w:r>
-      <w:proofErr w:type="spellStart"/>
-      <w:r>
-        <w:rPr>
-          <w:rFonts w:eastAsia="Times New Roman"/>
-          <w:color w:val="auto"/>
-        </w:rPr>
-        <w:t>medRxiv</w:t>
-      </w:r>
-      <w:proofErr w:type="spellEnd"/>
-      <w:r>
-        <w:rPr>
-          <w:rFonts w:eastAsia="Times New Roman"/>
-          <w:color w:val="auto"/>
-        </w:rPr>
-        <w:t>. 2020. 10.1101/2020.03.03.20029843</w:t>
+        <w:t>Lai, S., Ruktanonchai, N.W., Zhou, L., et al.: Effect of non-pharmaceutical interventions for containing the covid-19 outbreak: An observational and modelling study. medRxiv. 2020. 10.1101/2020.03.03.20029843</w:t>
       </w:r>
     </w:p>
     <w:p>
@@ -23002,69 +22213,12 @@
           <w:color w:val="auto"/>
         </w:rPr>
       </w:pPr>
-      <w:proofErr w:type="spellStart"/>
-      <w:r>
-        <w:rPr>
-          <w:rFonts w:eastAsia="Times New Roman"/>
-          <w:color w:val="auto"/>
-        </w:rPr>
-        <w:t>Tkachenko</w:t>
-      </w:r>
-      <w:proofErr w:type="spellEnd"/>
-      <w:r>
-        <w:rPr>
-          <w:rFonts w:eastAsia="Times New Roman"/>
-          <w:color w:val="auto"/>
-        </w:rPr>
-        <w:t xml:space="preserve">, W. Puech, C. </w:t>
-      </w:r>
-      <w:proofErr w:type="spellStart"/>
-      <w:r>
-        <w:rPr>
-          <w:rFonts w:eastAsia="Times New Roman"/>
-          <w:color w:val="auto"/>
-        </w:rPr>
-        <w:t>Destruel</w:t>
-      </w:r>
-      <w:proofErr w:type="spellEnd"/>
-      <w:r>
-        <w:rPr>
-          <w:rFonts w:eastAsia="Times New Roman"/>
-          <w:color w:val="auto"/>
-        </w:rPr>
-        <w:t xml:space="preserve">, O. Strauss, J. Gaudin and C. </w:t>
-      </w:r>
-      <w:proofErr w:type="spellStart"/>
-      <w:r>
-        <w:rPr>
-          <w:rFonts w:eastAsia="Times New Roman"/>
-          <w:color w:val="auto"/>
-        </w:rPr>
-        <w:t>Guichard</w:t>
-      </w:r>
-      <w:proofErr w:type="spellEnd"/>
-      <w:r>
-        <w:rPr>
-          <w:rFonts w:eastAsia="Times New Roman"/>
-          <w:color w:val="auto"/>
-        </w:rPr>
-        <w:t xml:space="preserve">, "Two-Level QR Code for Private Message Sharing and Document Authentication," in IEEE Transactions on Information Forensics and Security, vol. 11, no. 3, pp. 571-583, March 2016, </w:t>
-      </w:r>
-      <w:proofErr w:type="spellStart"/>
-      <w:r>
-        <w:rPr>
-          <w:rFonts w:eastAsia="Times New Roman"/>
-          <w:color w:val="auto"/>
-        </w:rPr>
-        <w:t>doi</w:t>
-      </w:r>
-      <w:proofErr w:type="spellEnd"/>
-      <w:r>
-        <w:rPr>
-          <w:rFonts w:eastAsia="Times New Roman"/>
-          <w:color w:val="auto"/>
-        </w:rPr>
-        <w:t>: 10.1109/TIFS.2015.2506546.</w:t>
+      <w:r>
+        <w:rPr>
+          <w:rFonts w:eastAsia="Times New Roman"/>
+          <w:color w:val="auto"/>
+        </w:rPr>
+        <w:t>Tkachenko, W. Puech, C. Destruel, O. Strauss, J. Gaudin and C. Guichard, "Two-Level QR Code for Private Message Sharing and Document Authentication," in IEEE Transactions on Information Forensics and Security, vol. 11, no. 3, pp. 571-583, March 2016, doi: 10.1109/TIFS.2015.2506546.</w:t>
       </w:r>
     </w:p>
     <w:p>
@@ -23096,37 +22250,12 @@
           <w:color w:val="auto"/>
         </w:rPr>
       </w:pPr>
-      <w:proofErr w:type="spellStart"/>
-      <w:r>
-        <w:rPr>
-          <w:rFonts w:eastAsia="Times New Roman"/>
-          <w:color w:val="auto"/>
-        </w:rPr>
-        <w:t>Uzun</w:t>
-      </w:r>
-      <w:proofErr w:type="spellEnd"/>
-      <w:r>
-        <w:rPr>
-          <w:rFonts w:eastAsia="Times New Roman"/>
-          <w:color w:val="auto"/>
-        </w:rPr>
-        <w:t xml:space="preserve">, V., "QR-Code Based Hospital Systems for Healthcare in Turkey," 2016 IEEE 40th Annual Computer Software and Applications Conference (COMPSAC), 2016, pp. 71-76, </w:t>
-      </w:r>
-      <w:proofErr w:type="spellStart"/>
-      <w:r>
-        <w:rPr>
-          <w:rFonts w:eastAsia="Times New Roman"/>
-          <w:color w:val="auto"/>
-        </w:rPr>
-        <w:t>doi</w:t>
-      </w:r>
-      <w:proofErr w:type="spellEnd"/>
-      <w:r>
-        <w:rPr>
-          <w:rFonts w:eastAsia="Times New Roman"/>
-          <w:color w:val="auto"/>
-        </w:rPr>
-        <w:t>: 10.1109/COMPSAC.2016.173.</w:t>
+      <w:r>
+        <w:rPr>
+          <w:rFonts w:eastAsia="Times New Roman"/>
+          <w:color w:val="auto"/>
+        </w:rPr>
+        <w:t>Uzun, V., "QR-Code Based Hospital Systems for Healthcare in Turkey," 2016 IEEE 40th Annual Computer Software and Applications Conference (COMPSAC), 2016, pp. 71-76, doi: 10.1109/COMPSAC.2016.173.</w:t>
       </w:r>
     </w:p>
     <w:p>
@@ -23144,23 +22273,7 @@
           <w:rFonts w:eastAsia="Times New Roman"/>
           <w:color w:val="auto"/>
         </w:rPr>
-        <w:t xml:space="preserve">Cho, J.; </w:t>
-      </w:r>
-      <w:proofErr w:type="spellStart"/>
-      <w:r>
-        <w:rPr>
-          <w:rFonts w:eastAsia="Times New Roman"/>
-          <w:color w:val="auto"/>
-        </w:rPr>
-        <w:t>Seo</w:t>
-      </w:r>
-      <w:proofErr w:type="spellEnd"/>
-      <w:r>
-        <w:rPr>
-          <w:rFonts w:eastAsia="Times New Roman"/>
-          <w:color w:val="auto"/>
-        </w:rPr>
-        <w:t>, G.-W.; Lee, J.S.; Cho, H.K.; Kang, E.M.; Kim, J.; Chun, D.-I.; Yi, Y.; Won, S.H. The Usefulness of the QR Code in Orthotic Applications after Orthopedic Surgery. Healthcare 2021, 9, 298. https://doi.org/10.3390/healthcare9030298</w:t>
+        <w:t>Cho, J.; Seo, G.-W.; Lee, J.S.; Cho, H.K.; Kang, E.M.; Kim, J.; Chun, D.-I.; Yi, Y.; Won, S.H. The Usefulness of the QR Code in Orthotic Applications after Orthopedic Surgery. Healthcare 2021, 9, 298. https://doi.org/10.3390/healthcare9030298</w:t>
       </w:r>
     </w:p>
     <w:p>
@@ -23206,39 +22319,7 @@
           <w:rFonts w:eastAsia="Times New Roman"/>
           <w:color w:val="auto"/>
         </w:rPr>
-        <w:t xml:space="preserve">JMIR </w:t>
-      </w:r>
-      <w:proofErr w:type="spellStart"/>
-      <w:r>
-        <w:rPr>
-          <w:rFonts w:eastAsia="Times New Roman"/>
-          <w:color w:val="auto"/>
-        </w:rPr>
-        <w:t>Mhealth</w:t>
-      </w:r>
-      <w:proofErr w:type="spellEnd"/>
-      <w:r>
-        <w:rPr>
-          <w:rFonts w:eastAsia="Times New Roman"/>
-          <w:color w:val="auto"/>
-        </w:rPr>
-        <w:t xml:space="preserve"> </w:t>
-      </w:r>
-      <w:proofErr w:type="spellStart"/>
-      <w:r>
-        <w:rPr>
-          <w:rFonts w:eastAsia="Times New Roman"/>
-          <w:color w:val="auto"/>
-        </w:rPr>
-        <w:t>Uhealth</w:t>
-      </w:r>
-      <w:proofErr w:type="spellEnd"/>
-      <w:r>
-        <w:rPr>
-          <w:rFonts w:eastAsia="Times New Roman"/>
-          <w:color w:val="auto"/>
-        </w:rPr>
-        <w:t xml:space="preserve"> 2020;8(9):e22321</w:t>
+        <w:t>JMIR Mhealth Uhealth 2020;8(9):e22321</w:t>
       </w:r>
       <w:r>
         <w:rPr>
@@ -23279,21 +22360,12 @@
           <w:color w:val="auto"/>
         </w:rPr>
       </w:pPr>
-      <w:proofErr w:type="spellStart"/>
-      <w:r>
-        <w:rPr>
-          <w:rFonts w:eastAsia="Times New Roman"/>
-          <w:color w:val="auto"/>
-        </w:rPr>
-        <w:t>Hur</w:t>
-      </w:r>
-      <w:proofErr w:type="spellEnd"/>
-      <w:r>
-        <w:rPr>
-          <w:rFonts w:eastAsia="Times New Roman"/>
-          <w:color w:val="auto"/>
-        </w:rPr>
-        <w:t>, J., &amp; Chang, M. C. (2020). Usefulness of an Online Preliminary Questionnaire under the COVID-19 Pandemic. Journal of Medical Systems, 44(7).</w:t>
+      <w:r>
+        <w:rPr>
+          <w:rFonts w:eastAsia="Times New Roman"/>
+          <w:color w:val="auto"/>
+        </w:rPr>
+        <w:t>Hur, J., &amp; Chang, M. C. (2020). Usefulness of an Online Preliminary Questionnaire under the COVID-19 Pandemic. Journal of Medical Systems, 44(7).</w:t>
       </w:r>
     </w:p>
     <w:p>
@@ -23306,21 +22378,12 @@
           <w:color w:val="auto"/>
         </w:rPr>
       </w:pPr>
-      <w:proofErr w:type="spellStart"/>
-      <w:r>
-        <w:rPr>
-          <w:rFonts w:eastAsia="Times New Roman"/>
-          <w:color w:val="auto"/>
-        </w:rPr>
-        <w:t>Palit</w:t>
-      </w:r>
-      <w:proofErr w:type="spellEnd"/>
-      <w:r>
-        <w:rPr>
-          <w:rFonts w:eastAsia="Times New Roman"/>
-          <w:color w:val="auto"/>
-        </w:rPr>
-        <w:t>, A.K.; Popovic, D. (2005). Computational Intelligence in Time Series Forecasting: Theory and Engineering Applications</w:t>
+      <w:r>
+        <w:rPr>
+          <w:rFonts w:eastAsia="Times New Roman"/>
+          <w:color w:val="auto"/>
+        </w:rPr>
+        <w:t>Palit, A.K.; Popovic, D. (2005). Computational Intelligence in Time Series Forecasting: Theory and Engineering Applications</w:t>
       </w:r>
     </w:p>
     <w:p>
@@ -23365,37 +22428,12 @@
           <w:color w:val="auto"/>
         </w:rPr>
       </w:pPr>
-      <w:proofErr w:type="spellStart"/>
-      <w:r>
-        <w:rPr>
-          <w:rFonts w:eastAsia="Times New Roman"/>
-          <w:color w:val="auto"/>
-        </w:rPr>
-        <w:t>Krollner</w:t>
-      </w:r>
-      <w:proofErr w:type="spellEnd"/>
-      <w:r>
-        <w:rPr>
-          <w:rFonts w:eastAsia="Times New Roman"/>
-          <w:color w:val="auto"/>
-        </w:rPr>
-        <w:t xml:space="preserve">, </w:t>
-      </w:r>
-      <w:proofErr w:type="spellStart"/>
-      <w:r>
-        <w:rPr>
-          <w:rFonts w:eastAsia="Times New Roman"/>
-          <w:color w:val="auto"/>
-        </w:rPr>
-        <w:t>Bjoern</w:t>
-      </w:r>
-      <w:proofErr w:type="spellEnd"/>
-      <w:r>
-        <w:rPr>
-          <w:rFonts w:eastAsia="Times New Roman"/>
-          <w:color w:val="auto"/>
-        </w:rPr>
-        <w:t>; Vanstone, Bruce; Finnie, Gavin; (2010). Financial time series forecasting with machine learning techniques: A survey</w:t>
+      <w:r>
+        <w:rPr>
+          <w:rFonts w:eastAsia="Times New Roman"/>
+          <w:color w:val="auto"/>
+        </w:rPr>
+        <w:t>Krollner, Bjoern; Vanstone, Bruce; Finnie, Gavin; (2010). Financial time series forecasting with machine learning techniques: A survey</w:t>
       </w:r>
     </w:p>
     <w:p>
@@ -23408,69 +22446,12 @@
           <w:color w:val="auto"/>
         </w:rPr>
       </w:pPr>
-      <w:proofErr w:type="spellStart"/>
-      <w:r>
-        <w:rPr>
-          <w:rFonts w:eastAsia="Times New Roman"/>
-          <w:color w:val="auto"/>
-        </w:rPr>
-        <w:t>Taieb</w:t>
-      </w:r>
-      <w:proofErr w:type="spellEnd"/>
-      <w:r>
-        <w:rPr>
-          <w:rFonts w:eastAsia="Times New Roman"/>
-          <w:color w:val="auto"/>
-        </w:rPr>
-        <w:t xml:space="preserve">, </w:t>
-      </w:r>
-      <w:proofErr w:type="spellStart"/>
-      <w:r>
-        <w:rPr>
-          <w:rFonts w:eastAsia="Times New Roman"/>
-          <w:color w:val="auto"/>
-        </w:rPr>
-        <w:t>Souhaib</w:t>
-      </w:r>
-      <w:proofErr w:type="spellEnd"/>
-      <w:r>
-        <w:rPr>
-          <w:rFonts w:eastAsia="Times New Roman"/>
-          <w:color w:val="auto"/>
-        </w:rPr>
-        <w:t xml:space="preserve"> Ben; </w:t>
-      </w:r>
-      <w:proofErr w:type="spellStart"/>
-      <w:r>
-        <w:rPr>
-          <w:rFonts w:eastAsia="Times New Roman"/>
-          <w:color w:val="auto"/>
-        </w:rPr>
-        <w:t>Bontempi</w:t>
-      </w:r>
-      <w:proofErr w:type="spellEnd"/>
-      <w:r>
-        <w:rPr>
-          <w:rFonts w:eastAsia="Times New Roman"/>
-          <w:color w:val="auto"/>
-        </w:rPr>
-        <w:t xml:space="preserve">, Gianluca; Atiya, Amir F; </w:t>
-      </w:r>
-      <w:proofErr w:type="spellStart"/>
-      <w:r>
-        <w:rPr>
-          <w:rFonts w:eastAsia="Times New Roman"/>
-          <w:color w:val="auto"/>
-        </w:rPr>
-        <w:t>Sorjamaa</w:t>
-      </w:r>
-      <w:proofErr w:type="spellEnd"/>
-      <w:r>
-        <w:rPr>
-          <w:rFonts w:eastAsia="Times New Roman"/>
-          <w:color w:val="auto"/>
-        </w:rPr>
-        <w:t>, Antti (2012). A review and comparison of strategies for multi-step ahead time series forecasting based on the nn5 forecasting competition.</w:t>
+      <w:r>
+        <w:rPr>
+          <w:rFonts w:eastAsia="Times New Roman"/>
+          <w:color w:val="auto"/>
+        </w:rPr>
+        <w:t>Taieb, Souhaib Ben; Bontempi, Gianluca; Atiya, Amir F; Sorjamaa, Antti (2012). A review and comparison of strategies for multi-step ahead time series forecasting based on the nn5 forecasting competition.</w:t>
       </w:r>
     </w:p>
     <w:p>
@@ -23483,37 +22464,12 @@
           <w:color w:val="auto"/>
         </w:rPr>
       </w:pPr>
-      <w:proofErr w:type="spellStart"/>
-      <w:r>
-        <w:rPr>
-          <w:rFonts w:eastAsia="Times New Roman"/>
-          <w:color w:val="auto"/>
-        </w:rPr>
-        <w:t>Cerqueira</w:t>
-      </w:r>
-      <w:proofErr w:type="spellEnd"/>
-      <w:r>
-        <w:rPr>
-          <w:rFonts w:eastAsia="Times New Roman"/>
-          <w:color w:val="auto"/>
-        </w:rPr>
-        <w:t xml:space="preserve">, Vitor; </w:t>
-      </w:r>
-      <w:proofErr w:type="spellStart"/>
-      <w:r>
-        <w:rPr>
-          <w:rFonts w:eastAsia="Times New Roman"/>
-          <w:color w:val="auto"/>
-        </w:rPr>
-        <w:t>Torgo</w:t>
-      </w:r>
-      <w:proofErr w:type="spellEnd"/>
-      <w:r>
-        <w:rPr>
-          <w:rFonts w:eastAsia="Times New Roman"/>
-          <w:color w:val="auto"/>
-        </w:rPr>
-        <w:t>, Luis; Soares, Carlos (2019). Machine Learning vs Statistical Methods for Time Series Forecasting: Size Matters</w:t>
+      <w:r>
+        <w:rPr>
+          <w:rFonts w:eastAsia="Times New Roman"/>
+          <w:color w:val="auto"/>
+        </w:rPr>
+        <w:t>Cerqueira, Vitor; Torgo, Luis; Soares, Carlos (2019). Machine Learning vs Statistical Methods for Time Series Forecasting: Size Matters</w:t>
       </w:r>
       <w:r>
         <w:rPr>
@@ -23522,37 +22478,12 @@
         </w:rPr>
         <w:t xml:space="preserve"> </w:t>
       </w:r>
-      <w:proofErr w:type="spellStart"/>
-      <w:r>
-        <w:rPr>
-          <w:rFonts w:eastAsia="Times New Roman"/>
-          <w:color w:val="auto"/>
-        </w:rPr>
-        <w:t>Weigend</w:t>
-      </w:r>
-      <w:proofErr w:type="spellEnd"/>
-      <w:r>
-        <w:rPr>
-          <w:rFonts w:eastAsia="Times New Roman"/>
-          <w:color w:val="auto"/>
-        </w:rPr>
-        <w:t xml:space="preserve">, Andreas .S. and </w:t>
-      </w:r>
-      <w:proofErr w:type="spellStart"/>
-      <w:r>
-        <w:rPr>
-          <w:rFonts w:eastAsia="Times New Roman"/>
-          <w:color w:val="auto"/>
-        </w:rPr>
-        <w:t>Gershenfeld</w:t>
-      </w:r>
-      <w:proofErr w:type="spellEnd"/>
-      <w:r>
-        <w:rPr>
-          <w:rFonts w:eastAsia="Times New Roman"/>
-          <w:color w:val="auto"/>
-        </w:rPr>
-        <w:t>, Neil A. (1994) Time Series Prediction: forecasting the future and understanding the past</w:t>
+      <w:r>
+        <w:rPr>
+          <w:rFonts w:eastAsia="Times New Roman"/>
+          <w:color w:val="auto"/>
+        </w:rPr>
+        <w:t>Weigend, Andreas .S. and Gershenfeld, Neil A. (1994) Time Series Prediction: forecasting the future and understanding the past</w:t>
       </w:r>
     </w:p>
     <w:p>
@@ -23565,53 +22496,12 @@
           <w:color w:val="auto"/>
         </w:rPr>
       </w:pPr>
-      <w:proofErr w:type="spellStart"/>
-      <w:r>
-        <w:rPr>
-          <w:rFonts w:eastAsia="Times New Roman"/>
-          <w:color w:val="auto"/>
-        </w:rPr>
-        <w:t>Sorjamaa</w:t>
-      </w:r>
-      <w:proofErr w:type="spellEnd"/>
-      <w:r>
-        <w:rPr>
-          <w:rFonts w:eastAsia="Times New Roman"/>
-          <w:color w:val="auto"/>
-        </w:rPr>
-        <w:t xml:space="preserve">, Antti and </w:t>
-      </w:r>
-      <w:proofErr w:type="spellStart"/>
-      <w:r>
-        <w:rPr>
-          <w:rFonts w:eastAsia="Times New Roman"/>
-          <w:color w:val="auto"/>
-        </w:rPr>
-        <w:t>Lendasse</w:t>
-      </w:r>
-      <w:proofErr w:type="spellEnd"/>
-      <w:r>
-        <w:rPr>
-          <w:rFonts w:eastAsia="Times New Roman"/>
-          <w:color w:val="auto"/>
-        </w:rPr>
-        <w:t xml:space="preserve">, Amaury (2006). Time series prediction using </w:t>
-      </w:r>
-      <w:proofErr w:type="spellStart"/>
-      <w:r>
-        <w:rPr>
-          <w:rFonts w:eastAsia="Times New Roman"/>
-          <w:color w:val="auto"/>
-        </w:rPr>
-        <w:t>dirrec</w:t>
-      </w:r>
-      <w:proofErr w:type="spellEnd"/>
-      <w:r>
-        <w:rPr>
-          <w:rFonts w:eastAsia="Times New Roman"/>
-          <w:color w:val="auto"/>
-        </w:rPr>
-        <w:t xml:space="preserve"> strategy</w:t>
+      <w:r>
+        <w:rPr>
+          <w:rFonts w:eastAsia="Times New Roman"/>
+          <w:color w:val="auto"/>
+        </w:rPr>
+        <w:t>Sorjamaa, Antti and Lendasse, Amaury (2006). Time series prediction using dirrec strategy</w:t>
       </w:r>
     </w:p>
     <w:p>
@@ -23643,23 +22533,7 @@
           <w:rFonts w:eastAsia="Times New Roman"/>
           <w:color w:val="auto"/>
         </w:rPr>
-        <w:t xml:space="preserve"> Preprint at </w:t>
-      </w:r>
-      <w:proofErr w:type="spellStart"/>
-      <w:r>
-        <w:rPr>
-          <w:rFonts w:eastAsia="Times New Roman"/>
-          <w:color w:val="auto"/>
-        </w:rPr>
-        <w:t>medRxiv</w:t>
-      </w:r>
-      <w:proofErr w:type="spellEnd"/>
-      <w:r>
-        <w:rPr>
-          <w:rFonts w:eastAsia="Times New Roman"/>
-          <w:color w:val="auto"/>
-        </w:rPr>
-        <w:t xml:space="preserve"> </w:t>
+        <w:t xml:space="preserve"> Preprint at medRxiv </w:t>
       </w:r>
     </w:p>
     <w:p>
@@ -23672,38 +22546,13 @@
           <w:color w:val="auto"/>
         </w:rPr>
       </w:pPr>
-      <w:proofErr w:type="spellStart"/>
       <w:r>
         <w:rPr>
           <w:rFonts w:eastAsia="Times New Roman"/>
           <w:color w:val="auto"/>
         </w:rPr>
         <w:lastRenderedPageBreak/>
-        <w:t>Adiga</w:t>
-      </w:r>
-      <w:proofErr w:type="spellEnd"/>
-      <w:r>
-        <w:rPr>
-          <w:rFonts w:eastAsia="Times New Roman"/>
-          <w:color w:val="auto"/>
-        </w:rPr>
-        <w:t xml:space="preserve">, A., </w:t>
-      </w:r>
-      <w:proofErr w:type="spellStart"/>
-      <w:r>
-        <w:rPr>
-          <w:rFonts w:eastAsia="Times New Roman"/>
-          <w:color w:val="auto"/>
-        </w:rPr>
-        <w:t>Dubhashi</w:t>
-      </w:r>
-      <w:proofErr w:type="spellEnd"/>
-      <w:r>
-        <w:rPr>
-          <w:rFonts w:eastAsia="Times New Roman"/>
-          <w:color w:val="auto"/>
-        </w:rPr>
-        <w:t>, D., Lewis, B. et al. Mathematical Models for COVID-19 Pandemic: A Comparative Analysis. J Indian Inst Sci 100, 793–807 (2020). https://doi.org/10.1007/s41745-020-00200-6</w:t>
+        <w:t>Adiga, A., Dubhashi, D., Lewis, B. et al. Mathematical Models for COVID-19 Pandemic: A Comparative Analysis. J Indian Inst Sci 100, 793–807 (2020). https://doi.org/10.1007/s41745-020-00200-6</w:t>
       </w:r>
     </w:p>
     <w:p>
@@ -23739,39 +22588,7 @@
           <w:rFonts w:eastAsia="Times New Roman"/>
           <w:color w:val="auto"/>
         </w:rPr>
-        <w:t xml:space="preserve">Imai, C., Armstrong, B., Chalabi, Z., </w:t>
-      </w:r>
-      <w:proofErr w:type="spellStart"/>
-      <w:r>
-        <w:rPr>
-          <w:rFonts w:eastAsia="Times New Roman"/>
-          <w:color w:val="auto"/>
-        </w:rPr>
-        <w:t>Mangtani</w:t>
-      </w:r>
-      <w:proofErr w:type="spellEnd"/>
-      <w:r>
-        <w:rPr>
-          <w:rFonts w:eastAsia="Times New Roman"/>
-          <w:color w:val="auto"/>
-        </w:rPr>
-        <w:t xml:space="preserve">, P., </w:t>
-      </w:r>
-      <w:proofErr w:type="spellStart"/>
-      <w:r>
-        <w:rPr>
-          <w:rFonts w:eastAsia="Times New Roman"/>
-          <w:color w:val="auto"/>
-        </w:rPr>
-        <w:t>Hashizume</w:t>
-      </w:r>
-      <w:proofErr w:type="spellEnd"/>
-      <w:r>
-        <w:rPr>
-          <w:rFonts w:eastAsia="Times New Roman"/>
-          <w:color w:val="auto"/>
-        </w:rPr>
-        <w:t>, M.,</w:t>
+        <w:t>Imai, C., Armstrong, B., Chalabi, Z., Mangtani, P., Hashizume, M.,</w:t>
       </w:r>
       <w:r>
         <w:rPr>
@@ -23849,23 +22666,7 @@
           <w:rFonts w:eastAsia="Times New Roman"/>
           <w:color w:val="auto"/>
         </w:rPr>
-        <w:t xml:space="preserve">Box, George E.P.; Jenkins, Gwilym; </w:t>
-      </w:r>
-      <w:proofErr w:type="spellStart"/>
-      <w:r>
-        <w:rPr>
-          <w:rFonts w:eastAsia="Times New Roman"/>
-          <w:color w:val="auto"/>
-        </w:rPr>
-        <w:t>Reinsel</w:t>
-      </w:r>
-      <w:proofErr w:type="spellEnd"/>
-      <w:r>
-        <w:rPr>
-          <w:rFonts w:eastAsia="Times New Roman"/>
-          <w:color w:val="auto"/>
-        </w:rPr>
-        <w:t>, Gregory C. (1994). Time Series Analysis Forecasting and Control</w:t>
+        <w:t>Box, George E.P.; Jenkins, Gwilym; Reinsel, Gregory C. (1994). Time Series Analysis Forecasting and Control</w:t>
       </w:r>
     </w:p>
     <w:p>
@@ -23878,85 +22679,12 @@
           <w:color w:val="auto"/>
         </w:rPr>
       </w:pPr>
-      <w:proofErr w:type="spellStart"/>
-      <w:r>
-        <w:rPr>
-          <w:rFonts w:eastAsia="Times New Roman"/>
-          <w:color w:val="auto"/>
-        </w:rPr>
-        <w:t>Siami-Namini</w:t>
-      </w:r>
-      <w:proofErr w:type="spellEnd"/>
-      <w:r>
-        <w:rPr>
-          <w:rFonts w:eastAsia="Times New Roman"/>
-          <w:color w:val="auto"/>
-        </w:rPr>
-        <w:t xml:space="preserve">, </w:t>
-      </w:r>
-      <w:proofErr w:type="spellStart"/>
-      <w:r>
-        <w:rPr>
-          <w:rFonts w:eastAsia="Times New Roman"/>
-          <w:color w:val="auto"/>
-        </w:rPr>
-        <w:t>Sima</w:t>
-      </w:r>
-      <w:proofErr w:type="spellEnd"/>
-      <w:r>
-        <w:rPr>
-          <w:rFonts w:eastAsia="Times New Roman"/>
-          <w:color w:val="auto"/>
-        </w:rPr>
-        <w:t xml:space="preserve">; </w:t>
-      </w:r>
-      <w:proofErr w:type="spellStart"/>
-      <w:r>
-        <w:rPr>
-          <w:rFonts w:eastAsia="Times New Roman"/>
-          <w:color w:val="auto"/>
-        </w:rPr>
-        <w:t>Tavakoli</w:t>
-      </w:r>
-      <w:proofErr w:type="spellEnd"/>
-      <w:r>
-        <w:rPr>
-          <w:rFonts w:eastAsia="Times New Roman"/>
-          <w:color w:val="auto"/>
-        </w:rPr>
-        <w:t xml:space="preserve">, Neda; </w:t>
-      </w:r>
-      <w:proofErr w:type="spellStart"/>
-      <w:r>
-        <w:rPr>
-          <w:rFonts w:eastAsia="Times New Roman"/>
-          <w:color w:val="auto"/>
-        </w:rPr>
-        <w:t>Siami</w:t>
-      </w:r>
-      <w:proofErr w:type="spellEnd"/>
-      <w:r>
-        <w:rPr>
-          <w:rFonts w:eastAsia="Times New Roman"/>
-          <w:color w:val="auto"/>
-        </w:rPr>
-        <w:t xml:space="preserve"> </w:t>
-      </w:r>
-      <w:proofErr w:type="spellStart"/>
-      <w:r>
-        <w:rPr>
-          <w:rFonts w:eastAsia="Times New Roman"/>
-          <w:color w:val="auto"/>
-        </w:rPr>
-        <w:t>Namin</w:t>
-      </w:r>
-      <w:proofErr w:type="spellEnd"/>
-      <w:r>
-        <w:rPr>
-          <w:rFonts w:eastAsia="Times New Roman"/>
-          <w:color w:val="auto"/>
-        </w:rPr>
-        <w:t>, Akbar (2018). A Comparison of ARIMA and LSTM in Forecasting Time Series</w:t>
+      <w:r>
+        <w:rPr>
+          <w:rFonts w:eastAsia="Times New Roman"/>
+          <w:color w:val="auto"/>
+        </w:rPr>
+        <w:t>Siami-Namini, Sima; Tavakoli, Neda; Siami Namin, Akbar (2018). A Comparison of ARIMA and LSTM in Forecasting Time Series</w:t>
       </w:r>
     </w:p>
     <w:p>
@@ -23974,39 +22702,7 @@
           <w:rFonts w:eastAsia="Times New Roman"/>
           <w:color w:val="auto"/>
         </w:rPr>
-        <w:t xml:space="preserve">Zhang, Y., Yang, H., Cui, H. et al. Comparison of the Ability of ARIMA, WNN and SVM Models for Drought Forecasting in the </w:t>
-      </w:r>
-      <w:proofErr w:type="spellStart"/>
-      <w:r>
-        <w:rPr>
-          <w:rFonts w:eastAsia="Times New Roman"/>
-          <w:color w:val="auto"/>
-        </w:rPr>
-        <w:t>Sanjiang</w:t>
-      </w:r>
-      <w:proofErr w:type="spellEnd"/>
-      <w:r>
-        <w:rPr>
-          <w:rFonts w:eastAsia="Times New Roman"/>
-          <w:color w:val="auto"/>
-        </w:rPr>
-        <w:t xml:space="preserve"> Plain, China. Nat </w:t>
-      </w:r>
-      <w:proofErr w:type="spellStart"/>
-      <w:r>
-        <w:rPr>
-          <w:rFonts w:eastAsia="Times New Roman"/>
-          <w:color w:val="auto"/>
-        </w:rPr>
-        <w:t>Resour</w:t>
-      </w:r>
-      <w:proofErr w:type="spellEnd"/>
-      <w:r>
-        <w:rPr>
-          <w:rFonts w:eastAsia="Times New Roman"/>
-          <w:color w:val="auto"/>
-        </w:rPr>
-        <w:t xml:space="preserve"> Res 29, 1447–1464 (2020). https://doi.org/10.1007/s11053-019-09512-6</w:t>
+        <w:t>Zhang, Y., Yang, H., Cui, H. et al. Comparison of the Ability of ARIMA, WNN and SVM Models for Drought Forecasting in the Sanjiang Plain, China. Nat Resour Res 29, 1447–1464 (2020). https://doi.org/10.1007/s11053-019-09512-6</w:t>
       </w:r>
     </w:p>
     <w:p>
@@ -24070,39 +22766,7 @@
           <w:rFonts w:eastAsia="Times New Roman"/>
           <w:color w:val="auto"/>
         </w:rPr>
-        <w:t xml:space="preserve">Hyndman, R.J., &amp; </w:t>
-      </w:r>
-      <w:proofErr w:type="spellStart"/>
-      <w:r>
-        <w:rPr>
-          <w:rFonts w:eastAsia="Times New Roman"/>
-          <w:color w:val="auto"/>
-        </w:rPr>
-        <w:t>Athanasopoulos</w:t>
-      </w:r>
-      <w:proofErr w:type="spellEnd"/>
-      <w:r>
-        <w:rPr>
-          <w:rFonts w:eastAsia="Times New Roman"/>
-          <w:color w:val="auto"/>
-        </w:rPr>
-        <w:t xml:space="preserve">, G. (2018) Forecasting: principles and practice, 2nd edition, </w:t>
-      </w:r>
-      <w:proofErr w:type="spellStart"/>
-      <w:r>
-        <w:rPr>
-          <w:rFonts w:eastAsia="Times New Roman"/>
-          <w:color w:val="auto"/>
-        </w:rPr>
-        <w:t>OTexts</w:t>
-      </w:r>
-      <w:proofErr w:type="spellEnd"/>
-      <w:r>
-        <w:rPr>
-          <w:rFonts w:eastAsia="Times New Roman"/>
-          <w:color w:val="auto"/>
-        </w:rPr>
-        <w:t>: Melbourne, Australia. OTexts.com/fpp2. Accessed on Aug 7, 2020</w:t>
+        <w:t>Hyndman, R.J., &amp; Athanasopoulos, G. (2018) Forecasting: principles and practice, 2nd edition, OTexts: Melbourne, Australia. OTexts.com/fpp2. Accessed on Aug 7, 2020</w:t>
       </w:r>
       <w:r>
         <w:rPr>
@@ -24189,21 +22853,12 @@
           <w:color w:val="auto"/>
         </w:rPr>
       </w:pPr>
-      <w:proofErr w:type="spellStart"/>
-      <w:r>
-        <w:rPr>
-          <w:rFonts w:eastAsia="Times New Roman"/>
-          <w:color w:val="auto"/>
-        </w:rPr>
-        <w:t>PhilAtlas</w:t>
-      </w:r>
-      <w:proofErr w:type="spellEnd"/>
-      <w:r>
-        <w:rPr>
-          <w:rFonts w:eastAsia="Times New Roman"/>
-          <w:color w:val="auto"/>
-        </w:rPr>
-        <w:t>, accessed 7 August 2021</w:t>
+      <w:r>
+        <w:rPr>
+          <w:rFonts w:eastAsia="Times New Roman"/>
+          <w:color w:val="auto"/>
+        </w:rPr>
+        <w:t>PhilAtlas, accessed 7 August 2021</w:t>
       </w:r>
       <w:r>
         <w:rPr>
@@ -25363,21 +24018,7 @@
                             <w:rPr>
                               <w:rFonts w:eastAsia="Calibri"/>
                             </w:rPr>
-                            <w:t xml:space="preserve">Pamantasan ng </w:t>
-                          </w:r>
-                          <w:proofErr w:type="spellStart"/>
-                          <w:r>
-                            <w:rPr>
-                              <w:rFonts w:eastAsia="Calibri"/>
-                            </w:rPr>
-                            <w:t>Lungsod</w:t>
-                          </w:r>
-                          <w:proofErr w:type="spellEnd"/>
-                          <w:r>
-                            <w:rPr>
-                              <w:rFonts w:eastAsia="Calibri"/>
-                            </w:rPr>
-                            <w:t xml:space="preserve"> ng Maynila</w:t>
+                            <w:t>Pamantasan ng Lungsod ng Maynila</w:t>
                           </w:r>
                         </w:p>
                       </w:txbxContent>
@@ -25413,21 +24054,7 @@
                       <w:rPr>
                         <w:rFonts w:eastAsia="Calibri"/>
                       </w:rPr>
-                      <w:t xml:space="preserve">Pamantasan ng </w:t>
-                    </w:r>
-                    <w:proofErr w:type="spellStart"/>
-                    <w:r>
-                      <w:rPr>
-                        <w:rFonts w:eastAsia="Calibri"/>
-                      </w:rPr>
-                      <w:t>Lungsod</w:t>
-                    </w:r>
-                    <w:proofErr w:type="spellEnd"/>
-                    <w:r>
-                      <w:rPr>
-                        <w:rFonts w:eastAsia="Calibri"/>
-                      </w:rPr>
-                      <w:t xml:space="preserve"> ng Maynila</w:t>
+                      <w:t>Pamantasan ng Lungsod ng Maynila</w:t>
                     </w:r>
                   </w:p>
                 </w:txbxContent>
@@ -31169,12 +29796,6 @@
 </file>
 
 <file path=customXml/item1.xml><?xml version="1.0" encoding="utf-8"?>
-<p:properties xmlns:p="http://schemas.microsoft.com/office/2006/metadata/properties" xmlns:xsi="http://www.w3.org/2001/XMLSchema-instance" xmlns:pc="http://schemas.microsoft.com/office/infopath/2007/PartnerControls">
-  <documentManagement/>
-</p:properties>
-</file>
-
-<file path=customXml/item2.xml><?xml version="1.0" encoding="utf-8"?>
 <ct:contentTypeSchema xmlns:ct="http://schemas.microsoft.com/office/2006/metadata/contentType" xmlns:ma="http://schemas.microsoft.com/office/2006/metadata/properties/metaAttributes" ct:_="" ma:_="" ma:contentTypeName="Document" ma:contentTypeID="0x010100BDF8E80F9441414D88EB59B82DF74391" ma:contentTypeVersion="0" ma:contentTypeDescription="Create a new document." ma:contentTypeScope="" ma:versionID="a836a3ac83bbd124637f72201f1dfb5d">
   <xsd:schema xmlns:xsd="http://www.w3.org/2001/XMLSchema" xmlns:xs="http://www.w3.org/2001/XMLSchema" xmlns:p="http://schemas.microsoft.com/office/2006/metadata/properties" targetNamespace="http://schemas.microsoft.com/office/2006/metadata/properties" ma:root="true" ma:fieldsID="0967b7be50301903c78f9c39c6fd9af8">
     <xsd:element name="properties">
@@ -31288,7 +29909,17 @@
 </ct:contentTypeSchema>
 </file>
 
+<file path=customXml/item2.xml><?xml version="1.0" encoding="utf-8"?>
+<p:properties xmlns:p="http://schemas.microsoft.com/office/2006/metadata/properties" xmlns:xsi="http://www.w3.org/2001/XMLSchema-instance" xmlns:pc="http://schemas.microsoft.com/office/infopath/2007/PartnerControls">
+  <documentManagement/>
+</p:properties>
+</file>
+
 <file path=customXml/item3.xml><?xml version="1.0" encoding="utf-8"?>
+<b:Sources xmlns:b="http://schemas.openxmlformats.org/officeDocument/2006/bibliography" xmlns="http://schemas.openxmlformats.org/officeDocument/2006/bibliography" SelectedStyle="\APASixthEditionOfficeOnline.xsl" StyleName="APA" Version="6"/>
+</file>
+
+<file path=customXml/item4.xml><?xml version="1.0" encoding="utf-8"?>
 <?mso-contentType ?>
 <FormTemplates xmlns="http://schemas.microsoft.com/sharepoint/v3/contenttype/forms">
   <Display>DocumentLibraryForm</Display>
@@ -31297,20 +29928,7 @@
 </FormTemplates>
 </file>
 
-<file path=customXml/item4.xml><?xml version="1.0" encoding="utf-8"?>
-<b:Sources xmlns:b="http://schemas.openxmlformats.org/officeDocument/2006/bibliography" xmlns="http://schemas.openxmlformats.org/officeDocument/2006/bibliography" SelectedStyle="\APASixthEditionOfficeOnline.xsl" StyleName="APA" Version="6"/>
-</file>
-
 <file path=customXml/itemProps1.xml><?xml version="1.0" encoding="utf-8"?>
-<ds:datastoreItem xmlns:ds="http://schemas.openxmlformats.org/officeDocument/2006/customXml" ds:itemID="{E99DF7A4-0B8E-400F-937C-273223B0F56D}">
-  <ds:schemaRefs>
-    <ds:schemaRef ds:uri="http://schemas.microsoft.com/office/2006/metadata/properties"/>
-    <ds:schemaRef ds:uri="http://schemas.microsoft.com/office/infopath/2007/PartnerControls"/>
-  </ds:schemaRefs>
-</ds:datastoreItem>
-</file>
-
-<file path=customXml/itemProps2.xml><?xml version="1.0" encoding="utf-8"?>
 <ds:datastoreItem xmlns:ds="http://schemas.openxmlformats.org/officeDocument/2006/customXml" ds:itemID="{C2B12A49-894C-4BF1-904C-34D34D7DA559}">
   <ds:schemaRefs>
     <ds:schemaRef ds:uri="http://schemas.microsoft.com/office/2006/metadata/contentType"/>
@@ -31326,18 +29944,27 @@
 </ds:datastoreItem>
 </file>
 
+<file path=customXml/itemProps2.xml><?xml version="1.0" encoding="utf-8"?>
+<ds:datastoreItem xmlns:ds="http://schemas.openxmlformats.org/officeDocument/2006/customXml" ds:itemID="{E99DF7A4-0B8E-400F-937C-273223B0F56D}">
+  <ds:schemaRefs>
+    <ds:schemaRef ds:uri="http://schemas.microsoft.com/office/2006/metadata/properties"/>
+    <ds:schemaRef ds:uri="http://schemas.microsoft.com/office/infopath/2007/PartnerControls"/>
+  </ds:schemaRefs>
+</ds:datastoreItem>
+</file>
+
 <file path=customXml/itemProps3.xml><?xml version="1.0" encoding="utf-8"?>
+<ds:datastoreItem xmlns:ds="http://schemas.openxmlformats.org/officeDocument/2006/customXml" ds:itemID="{741832A3-EEFC-4BAD-808F-88D5A2FEB484}">
+  <ds:schemaRefs>
+    <ds:schemaRef ds:uri="http://schemas.openxmlformats.org/officeDocument/2006/bibliography"/>
+  </ds:schemaRefs>
+</ds:datastoreItem>
+</file>
+
+<file path=customXml/itemProps4.xml><?xml version="1.0" encoding="utf-8"?>
 <ds:datastoreItem xmlns:ds="http://schemas.openxmlformats.org/officeDocument/2006/customXml" ds:itemID="{FA785817-6D4C-43CE-9BF8-BA5C9C2821F3}">
   <ds:schemaRefs>
     <ds:schemaRef ds:uri="http://schemas.microsoft.com/sharepoint/v3/contenttype/forms"/>
   </ds:schemaRefs>
 </ds:datastoreItem>
-</file>
-
-<file path=customXml/itemProps4.xml><?xml version="1.0" encoding="utf-8"?>
-<ds:datastoreItem xmlns:ds="http://schemas.openxmlformats.org/officeDocument/2006/customXml" ds:itemID="{741832A3-EEFC-4BAD-808F-88D5A2FEB484}">
-  <ds:schemaRefs>
-    <ds:schemaRef ds:uri="http://schemas.openxmlformats.org/officeDocument/2006/bibliography"/>
-  </ds:schemaRefs>
-</ds:datastoreItem>
 </file>
</xml_diff>